<commit_message>
modified:   examples/fuel_consumption.docx 	modified:   examples/fuel_consumption.html 	modified:   examples/fuel_consumption.pdf 	modified:   examples/fuel_consumption.txt 	modified:   examples/sc_gp100m_mpg.png 	modified:   examples/stmarkdown.css
</commit_message>
<xml_diff>
--- a/examples/fuel_consumption.docx
+++ b/examples/fuel_consumption.docx
@@ -269,7 +269,7 @@
         <w:ind w:left="180" w:right="180"/>
       </w:pPr>
       <w:r>
-        <w:t xml:space="preserve">We use Gallons per 100 Mile which is a better measurement than Miles per Gallon. Going from a 10 Miles per Gallon car to a 20 Miles per Gallon car saves 5 Gallons per 100 Miles when Miles per Gallon increases 10. Going from a 20 Miles per Gallon car to a 40 Miles per Gallon car </w:t>
+        <w:t xml:space="preserve">Gallons per 100 Mile is a better measurement than Miles per Gallon. Going from a 10 Miles per Gallon car to a 20 Miles per Gallon car saves 5 Gallons per 100 Miles when Miles per Gallon increases 10. Going from a 20 Miles per Gallon car to a 40 Miles per Gallon car </w:t>
       </w:r>
       <w:r>
         <w:rPr>
@@ -761,7 +761,7 @@
         </w:rPr>
         <w:drawing>
           <wp:inline>
-            <wp:extent cx="5943600" cy="3958672"/>
+            <wp:extent cx="5943600" cy="3962400"/>
             <wp:docPr id="100002" name="" descr="scatter fuel weight"/>
             <wp:cNvGraphicFramePr>
               <a:graphicFrameLocks xmlns:a="http://schemas.openxmlformats.org/drawingml/2006/main" noChangeAspect="1"/>
@@ -770,7 +770,7 @@
               <a:graphicData uri="http://schemas.openxmlformats.org/drawingml/2006/picture">
                 <pic:pic xmlns:pic="http://schemas.openxmlformats.org/drawingml/2006/picture">
                   <pic:nvPicPr>
-                    <pic:cNvPr id="1237882266" name=""/>
+                    <pic:cNvPr id="1690929099" name=""/>
                     <pic:cNvPicPr>
                       <a:picLocks noChangeAspect="1"/>
                     </pic:cNvPicPr>
@@ -784,7 +784,7 @@
                   <pic:spPr>
                     <a:xfrm>
                       <a:off x="0" y="0"/>
-                      <a:ext cx="5943600" cy="3958672"/>
+                      <a:ext cx="5943600" cy="3962400"/>
                     </a:xfrm>
                     <a:prstGeom prst="rect">
                       <a:avLst/>
@@ -1291,9 +1291,9 @@
             </w:tcBorders>
             <w:noWrap w:val="0"/>
             <w:tcMar>
-              <w:top w:w="100" w:type="dxa"/>
-              <w:left w:w="95" w:type="dxa"/>
-              <w:bottom w:w="98" w:type="dxa"/>
+              <w:top w:w="40" w:type="dxa"/>
+              <w:left w:w="95" w:type="dxa"/>
+              <w:bottom w:w="38" w:type="dxa"/>
               <w:right w:w="95" w:type="dxa"/>
             </w:tcMar>
             <w:vAlign w:val="center"/>
@@ -1344,9 +1344,9 @@
             </w:tcBorders>
             <w:noWrap w:val="0"/>
             <w:tcMar>
-              <w:top w:w="100" w:type="dxa"/>
-              <w:left w:w="95" w:type="dxa"/>
-              <w:bottom w:w="98" w:type="dxa"/>
+              <w:top w:w="40" w:type="dxa"/>
+              <w:left w:w="95" w:type="dxa"/>
+              <w:bottom w:w="38" w:type="dxa"/>
               <w:right w:w="95" w:type="dxa"/>
             </w:tcMar>
             <w:vAlign w:val="center"/>
@@ -1397,9 +1397,9 @@
             </w:tcBorders>
             <w:noWrap w:val="0"/>
             <w:tcMar>
-              <w:top w:w="100" w:type="dxa"/>
-              <w:left w:w="95" w:type="dxa"/>
-              <w:bottom w:w="98" w:type="dxa"/>
+              <w:top w:w="40" w:type="dxa"/>
+              <w:left w:w="95" w:type="dxa"/>
+              <w:bottom w:w="38" w:type="dxa"/>
               <w:right w:w="95" w:type="dxa"/>
             </w:tcMar>
             <w:vAlign w:val="center"/>
@@ -1450,9 +1450,9 @@
             </w:tcBorders>
             <w:noWrap w:val="0"/>
             <w:tcMar>
-              <w:top w:w="100" w:type="dxa"/>
-              <w:left w:w="95" w:type="dxa"/>
-              <w:bottom w:w="98" w:type="dxa"/>
+              <w:top w:w="40" w:type="dxa"/>
+              <w:left w:w="95" w:type="dxa"/>
+              <w:bottom w:w="38" w:type="dxa"/>
               <w:right w:w="95" w:type="dxa"/>
             </w:tcMar>
             <w:vAlign w:val="center"/>
@@ -1503,9 +1503,9 @@
             </w:tcBorders>
             <w:noWrap w:val="0"/>
             <w:tcMar>
-              <w:top w:w="100" w:type="dxa"/>
-              <w:left w:w="95" w:type="dxa"/>
-              <w:bottom w:w="98" w:type="dxa"/>
+              <w:top w:w="40" w:type="dxa"/>
+              <w:left w:w="95" w:type="dxa"/>
+              <w:bottom w:w="38" w:type="dxa"/>
               <w:right w:w="95" w:type="dxa"/>
             </w:tcMar>
             <w:vAlign w:val="center"/>
@@ -1557,9 +1557,9 @@
             </w:tcBorders>
             <w:noWrap w:val="0"/>
             <w:tcMar>
-              <w:top w:w="100" w:type="dxa"/>
-              <w:left w:w="95" w:type="dxa"/>
-              <w:bottom w:w="98" w:type="dxa"/>
+              <w:top w:w="40" w:type="dxa"/>
+              <w:left w:w="95" w:type="dxa"/>
+              <w:bottom w:w="38" w:type="dxa"/>
               <w:right w:w="95" w:type="dxa"/>
             </w:tcMar>
             <w:vAlign w:val="center"/>
@@ -1620,9 +1620,9 @@
           <w:tcPr>
             <w:noWrap w:val="0"/>
             <w:tcMar>
-              <w:top w:w="95" w:type="dxa"/>
-              <w:left w:w="95" w:type="dxa"/>
-              <w:bottom w:w="95" w:type="dxa"/>
+              <w:top w:w="35" w:type="dxa"/>
+              <w:left w:w="95" w:type="dxa"/>
+              <w:bottom w:w="35" w:type="dxa"/>
               <w:right w:w="95" w:type="dxa"/>
             </w:tcMar>
             <w:vAlign w:val="center"/>
@@ -1666,9 +1666,9 @@
           <w:tcPr>
             <w:noWrap w:val="0"/>
             <w:tcMar>
-              <w:top w:w="95" w:type="dxa"/>
-              <w:left w:w="95" w:type="dxa"/>
-              <w:bottom w:w="95" w:type="dxa"/>
+              <w:top w:w="35" w:type="dxa"/>
+              <w:left w:w="95" w:type="dxa"/>
+              <w:bottom w:w="35" w:type="dxa"/>
               <w:right w:w="95" w:type="dxa"/>
             </w:tcMar>
             <w:vAlign w:val="center"/>
@@ -1712,9 +1712,9 @@
           <w:tcPr>
             <w:noWrap w:val="0"/>
             <w:tcMar>
-              <w:top w:w="95" w:type="dxa"/>
-              <w:left w:w="95" w:type="dxa"/>
-              <w:bottom w:w="95" w:type="dxa"/>
+              <w:top w:w="35" w:type="dxa"/>
+              <w:left w:w="95" w:type="dxa"/>
+              <w:bottom w:w="35" w:type="dxa"/>
               <w:right w:w="95" w:type="dxa"/>
             </w:tcMar>
             <w:vAlign w:val="center"/>
@@ -1758,9 +1758,9 @@
           <w:tcPr>
             <w:noWrap w:val="0"/>
             <w:tcMar>
-              <w:top w:w="95" w:type="dxa"/>
-              <w:left w:w="95" w:type="dxa"/>
-              <w:bottom w:w="95" w:type="dxa"/>
+              <w:top w:w="35" w:type="dxa"/>
+              <w:left w:w="95" w:type="dxa"/>
+              <w:bottom w:w="35" w:type="dxa"/>
               <w:right w:w="95" w:type="dxa"/>
             </w:tcMar>
             <w:vAlign w:val="center"/>
@@ -1804,9 +1804,9 @@
           <w:tcPr>
             <w:noWrap w:val="0"/>
             <w:tcMar>
-              <w:top w:w="95" w:type="dxa"/>
-              <w:left w:w="95" w:type="dxa"/>
-              <w:bottom w:w="95" w:type="dxa"/>
+              <w:top w:w="35" w:type="dxa"/>
+              <w:left w:w="95" w:type="dxa"/>
+              <w:bottom w:w="35" w:type="dxa"/>
               <w:right w:w="95" w:type="dxa"/>
             </w:tcMar>
             <w:vAlign w:val="center"/>
@@ -1850,9 +1850,9 @@
           <w:tcPr>
             <w:noWrap w:val="0"/>
             <w:tcMar>
-              <w:top w:w="95" w:type="dxa"/>
-              <w:left w:w="95" w:type="dxa"/>
-              <w:bottom w:w="95" w:type="dxa"/>
+              <w:top w:w="35" w:type="dxa"/>
+              <w:left w:w="95" w:type="dxa"/>
+              <w:bottom w:w="35" w:type="dxa"/>
               <w:right w:w="95" w:type="dxa"/>
             </w:tcMar>
             <w:vAlign w:val="center"/>
@@ -1896,9 +1896,9 @@
           <w:tcPr>
             <w:noWrap w:val="0"/>
             <w:tcMar>
-              <w:top w:w="95" w:type="dxa"/>
-              <w:left w:w="95" w:type="dxa"/>
-              <w:bottom w:w="95" w:type="dxa"/>
+              <w:top w:w="35" w:type="dxa"/>
+              <w:left w:w="95" w:type="dxa"/>
+              <w:bottom w:w="35" w:type="dxa"/>
               <w:right w:w="95" w:type="dxa"/>
             </w:tcMar>
             <w:vAlign w:val="center"/>
@@ -1955,9 +1955,9 @@
           <w:tcPr>
             <w:noWrap w:val="0"/>
             <w:tcMar>
-              <w:top w:w="95" w:type="dxa"/>
-              <w:left w:w="95" w:type="dxa"/>
-              <w:bottom w:w="100" w:type="dxa"/>
+              <w:top w:w="35" w:type="dxa"/>
+              <w:left w:w="95" w:type="dxa"/>
+              <w:bottom w:w="40" w:type="dxa"/>
               <w:right w:w="95" w:type="dxa"/>
             </w:tcMar>
             <w:vAlign w:val="center"/>
@@ -2001,9 +2001,9 @@
           <w:tcPr>
             <w:noWrap w:val="0"/>
             <w:tcMar>
-              <w:top w:w="95" w:type="dxa"/>
-              <w:left w:w="95" w:type="dxa"/>
-              <w:bottom w:w="100" w:type="dxa"/>
+              <w:top w:w="35" w:type="dxa"/>
+              <w:left w:w="95" w:type="dxa"/>
+              <w:bottom w:w="40" w:type="dxa"/>
               <w:right w:w="95" w:type="dxa"/>
             </w:tcMar>
             <w:vAlign w:val="center"/>
@@ -2047,9 +2047,9 @@
           <w:tcPr>
             <w:noWrap w:val="0"/>
             <w:tcMar>
-              <w:top w:w="95" w:type="dxa"/>
-              <w:left w:w="95" w:type="dxa"/>
-              <w:bottom w:w="100" w:type="dxa"/>
+              <w:top w:w="35" w:type="dxa"/>
+              <w:left w:w="95" w:type="dxa"/>
+              <w:bottom w:w="40" w:type="dxa"/>
               <w:right w:w="95" w:type="dxa"/>
             </w:tcMar>
             <w:vAlign w:val="center"/>
@@ -2093,9 +2093,9 @@
           <w:tcPr>
             <w:noWrap w:val="0"/>
             <w:tcMar>
-              <w:top w:w="95" w:type="dxa"/>
-              <w:left w:w="95" w:type="dxa"/>
-              <w:bottom w:w="100" w:type="dxa"/>
+              <w:top w:w="35" w:type="dxa"/>
+              <w:left w:w="95" w:type="dxa"/>
+              <w:bottom w:w="40" w:type="dxa"/>
               <w:right w:w="95" w:type="dxa"/>
             </w:tcMar>
             <w:vAlign w:val="center"/>
@@ -2139,9 +2139,9 @@
           <w:tcPr>
             <w:noWrap w:val="0"/>
             <w:tcMar>
-              <w:top w:w="95" w:type="dxa"/>
-              <w:left w:w="95" w:type="dxa"/>
-              <w:bottom w:w="100" w:type="dxa"/>
+              <w:top w:w="35" w:type="dxa"/>
+              <w:left w:w="95" w:type="dxa"/>
+              <w:bottom w:w="40" w:type="dxa"/>
               <w:right w:w="95" w:type="dxa"/>
             </w:tcMar>
             <w:vAlign w:val="center"/>
@@ -2185,9 +2185,9 @@
           <w:tcPr>
             <w:noWrap w:val="0"/>
             <w:tcMar>
-              <w:top w:w="95" w:type="dxa"/>
-              <w:left w:w="95" w:type="dxa"/>
-              <w:bottom w:w="100" w:type="dxa"/>
+              <w:top w:w="35" w:type="dxa"/>
+              <w:left w:w="95" w:type="dxa"/>
+              <w:bottom w:w="40" w:type="dxa"/>
               <w:right w:w="95" w:type="dxa"/>
             </w:tcMar>
             <w:vAlign w:val="center"/>
@@ -2231,9 +2231,9 @@
           <w:tcPr>
             <w:noWrap w:val="0"/>
             <w:tcMar>
-              <w:top w:w="95" w:type="dxa"/>
-              <w:left w:w="95" w:type="dxa"/>
-              <w:bottom w:w="100" w:type="dxa"/>
+              <w:top w:w="35" w:type="dxa"/>
+              <w:left w:w="95" w:type="dxa"/>
+              <w:bottom w:w="40" w:type="dxa"/>
               <w:right w:w="95" w:type="dxa"/>
             </w:tcMar>
             <w:vAlign w:val="center"/>
@@ -2458,346 +2458,6 @@
           <w:rStyle w:val="code"/>
         </w:rPr>
         <w:t>. estimates store model2</w:t>
-      </w:r>
-    </w:p>
-    <w:p>
-      <w:pPr>
-        <w:pBdr>
-          <w:top w:val="none" w:sz="0" w:space="0" w:color="auto"/>
-          <w:left w:val="none" w:sz="0" w:space="0" w:color="auto"/>
-          <w:bottom w:val="none" w:sz="0" w:space="0" w:color="auto"/>
-          <w:right w:val="none" w:sz="0" w:space="0" w:color="auto"/>
-        </w:pBdr>
-        <w:spacing w:before="0" w:after="0"/>
-        <w:ind w:left="360" w:right="270"/>
-        <w:jc w:val="left"/>
-        <w:rPr>
-          <w:rStyle w:val="code"/>
-        </w:rPr>
-      </w:pPr>
-    </w:p>
-    <w:p>
-      <w:pPr>
-        <w:pBdr>
-          <w:top w:val="none" w:sz="0" w:space="0" w:color="auto"/>
-          <w:left w:val="none" w:sz="0" w:space="0" w:color="auto"/>
-          <w:bottom w:val="none" w:sz="0" w:space="0" w:color="auto"/>
-          <w:right w:val="none" w:sz="0" w:space="0" w:color="auto"/>
-        </w:pBdr>
-        <w:spacing w:before="0" w:after="0"/>
-        <w:ind w:left="360" w:right="270"/>
-        <w:jc w:val="left"/>
-        <w:rPr>
-          <w:rStyle w:val="code"/>
-        </w:rPr>
-      </w:pPr>
-      <w:r>
-        <w:rPr>
-          <w:rStyle w:val="code"/>
-        </w:rPr>
-        <w:t>. estimates table model1 model2, b(%7.4f) stats(N r2_a) star</w:t>
-      </w:r>
-    </w:p>
-    <w:p>
-      <w:pPr>
-        <w:pBdr>
-          <w:top w:val="none" w:sz="0" w:space="0" w:color="auto"/>
-          <w:left w:val="none" w:sz="0" w:space="0" w:color="auto"/>
-          <w:bottom w:val="none" w:sz="0" w:space="0" w:color="auto"/>
-          <w:right w:val="none" w:sz="0" w:space="0" w:color="auto"/>
-        </w:pBdr>
-        <w:spacing w:before="0" w:after="0"/>
-        <w:ind w:left="360" w:right="270"/>
-        <w:jc w:val="left"/>
-        <w:rPr>
-          <w:rStyle w:val="code"/>
-        </w:rPr>
-      </w:pPr>
-    </w:p>
-    <w:p>
-      <w:pPr>
-        <w:pBdr>
-          <w:top w:val="none" w:sz="0" w:space="0" w:color="auto"/>
-          <w:left w:val="none" w:sz="0" w:space="0" w:color="auto"/>
-          <w:bottom w:val="none" w:sz="0" w:space="0" w:color="auto"/>
-          <w:right w:val="none" w:sz="0" w:space="0" w:color="auto"/>
-        </w:pBdr>
-        <w:spacing w:before="0" w:after="0"/>
-        <w:ind w:left="360" w:right="270"/>
-        <w:jc w:val="left"/>
-        <w:rPr>
-          <w:rStyle w:val="code"/>
-        </w:rPr>
-      </w:pPr>
-      <w:r>
-        <w:rPr>
-          <w:rStyle w:val="code"/>
-        </w:rPr>
-        <w:t>----------------------------------------</w:t>
-      </w:r>
-    </w:p>
-    <w:p>
-      <w:pPr>
-        <w:pBdr>
-          <w:top w:val="none" w:sz="0" w:space="0" w:color="auto"/>
-          <w:left w:val="none" w:sz="0" w:space="0" w:color="auto"/>
-          <w:bottom w:val="none" w:sz="0" w:space="0" w:color="auto"/>
-          <w:right w:val="none" w:sz="0" w:space="0" w:color="auto"/>
-        </w:pBdr>
-        <w:spacing w:before="0" w:after="0"/>
-        <w:ind w:left="360" w:right="270"/>
-        <w:jc w:val="left"/>
-        <w:rPr>
-          <w:rStyle w:val="code"/>
-        </w:rPr>
-      </w:pPr>
-      <w:r>
-        <w:rPr>
-          <w:rStyle w:val="code"/>
-        </w:rPr>
-        <w:t xml:space="preserve">    Variable |   model1       model2    </w:t>
-      </w:r>
-    </w:p>
-    <w:p>
-      <w:pPr>
-        <w:pBdr>
-          <w:top w:val="none" w:sz="0" w:space="0" w:color="auto"/>
-          <w:left w:val="none" w:sz="0" w:space="0" w:color="auto"/>
-          <w:bottom w:val="none" w:sz="0" w:space="0" w:color="auto"/>
-          <w:right w:val="none" w:sz="0" w:space="0" w:color="auto"/>
-        </w:pBdr>
-        <w:spacing w:before="0" w:after="0"/>
-        <w:ind w:left="360" w:right="270"/>
-        <w:jc w:val="left"/>
-        <w:rPr>
-          <w:rStyle w:val="code"/>
-        </w:rPr>
-      </w:pPr>
-      <w:r>
-        <w:rPr>
-          <w:rStyle w:val="code"/>
-        </w:rPr>
-        <w:t>-------------+--------------------------</w:t>
-      </w:r>
-    </w:p>
-    <w:p>
-      <w:pPr>
-        <w:pBdr>
-          <w:top w:val="none" w:sz="0" w:space="0" w:color="auto"/>
-          <w:left w:val="none" w:sz="0" w:space="0" w:color="auto"/>
-          <w:bottom w:val="none" w:sz="0" w:space="0" w:color="auto"/>
-          <w:right w:val="none" w:sz="0" w:space="0" w:color="auto"/>
-        </w:pBdr>
-        <w:spacing w:before="0" w:after="0"/>
-        <w:ind w:left="360" w:right="270"/>
-        <w:jc w:val="left"/>
-        <w:rPr>
-          <w:rStyle w:val="code"/>
-        </w:rPr>
-      </w:pPr>
-      <w:r>
-        <w:rPr>
-          <w:rStyle w:val="code"/>
-        </w:rPr>
-        <w:t xml:space="preserve">      weight |  0.0014***    0.0013***  </w:t>
-      </w:r>
-    </w:p>
-    <w:p>
-      <w:pPr>
-        <w:pBdr>
-          <w:top w:val="none" w:sz="0" w:space="0" w:color="auto"/>
-          <w:left w:val="none" w:sz="0" w:space="0" w:color="auto"/>
-          <w:bottom w:val="none" w:sz="0" w:space="0" w:color="auto"/>
-          <w:right w:val="none" w:sz="0" w:space="0" w:color="auto"/>
-        </w:pBdr>
-        <w:spacing w:before="0" w:after="0"/>
-        <w:ind w:left="360" w:right="270"/>
-        <w:jc w:val="left"/>
-        <w:rPr>
-          <w:rStyle w:val="code"/>
-        </w:rPr>
-      </w:pPr>
-      <w:r>
-        <w:rPr>
-          <w:rStyle w:val="code"/>
-        </w:rPr>
-        <w:t xml:space="preserve">  gear_ratio |  0.1706      -0.3367     </w:t>
-      </w:r>
-    </w:p>
-    <w:p>
-      <w:pPr>
-        <w:pBdr>
-          <w:top w:val="none" w:sz="0" w:space="0" w:color="auto"/>
-          <w:left w:val="none" w:sz="0" w:space="0" w:color="auto"/>
-          <w:bottom w:val="none" w:sz="0" w:space="0" w:color="auto"/>
-          <w:right w:val="none" w:sz="0" w:space="0" w:color="auto"/>
-        </w:pBdr>
-        <w:spacing w:before="0" w:after="0"/>
-        <w:ind w:left="360" w:right="270"/>
-        <w:jc w:val="left"/>
-        <w:rPr>
-          <w:rStyle w:val="code"/>
-        </w:rPr>
-      </w:pPr>
-      <w:r>
-        <w:rPr>
-          <w:rStyle w:val="code"/>
-        </w:rPr>
-        <w:t xml:space="preserve">        turn |  0.0243       0.0613     </w:t>
-      </w:r>
-    </w:p>
-    <w:p>
-      <w:pPr>
-        <w:pBdr>
-          <w:top w:val="none" w:sz="0" w:space="0" w:color="auto"/>
-          <w:left w:val="none" w:sz="0" w:space="0" w:color="auto"/>
-          <w:bottom w:val="none" w:sz="0" w:space="0" w:color="auto"/>
-          <w:right w:val="none" w:sz="0" w:space="0" w:color="auto"/>
-        </w:pBdr>
-        <w:spacing w:before="0" w:after="0"/>
-        <w:ind w:left="360" w:right="270"/>
-        <w:jc w:val="left"/>
-        <w:rPr>
-          <w:rStyle w:val="code"/>
-        </w:rPr>
-      </w:pPr>
-      <w:r>
-        <w:rPr>
-          <w:rStyle w:val="code"/>
-        </w:rPr>
-        <w:t xml:space="preserve">     foreign |               0.8650***  </w:t>
-      </w:r>
-    </w:p>
-    <w:p>
-      <w:pPr>
-        <w:pBdr>
-          <w:top w:val="none" w:sz="0" w:space="0" w:color="auto"/>
-          <w:left w:val="none" w:sz="0" w:space="0" w:color="auto"/>
-          <w:bottom w:val="none" w:sz="0" w:space="0" w:color="auto"/>
-          <w:right w:val="none" w:sz="0" w:space="0" w:color="auto"/>
-        </w:pBdr>
-        <w:spacing w:before="0" w:after="0"/>
-        <w:ind w:left="360" w:right="270"/>
-        <w:jc w:val="left"/>
-        <w:rPr>
-          <w:rStyle w:val="code"/>
-        </w:rPr>
-      </w:pPr>
-      <w:r>
-        <w:rPr>
-          <w:rStyle w:val="code"/>
-        </w:rPr>
-        <w:t xml:space="preserve">       _cons | -0.5814      -0.4661     </w:t>
-      </w:r>
-    </w:p>
-    <w:p>
-      <w:pPr>
-        <w:pBdr>
-          <w:top w:val="none" w:sz="0" w:space="0" w:color="auto"/>
-          <w:left w:val="none" w:sz="0" w:space="0" w:color="auto"/>
-          <w:bottom w:val="none" w:sz="0" w:space="0" w:color="auto"/>
-          <w:right w:val="none" w:sz="0" w:space="0" w:color="auto"/>
-        </w:pBdr>
-        <w:spacing w:before="0" w:after="0"/>
-        <w:ind w:left="360" w:right="270"/>
-        <w:jc w:val="left"/>
-        <w:rPr>
-          <w:rStyle w:val="code"/>
-        </w:rPr>
-      </w:pPr>
-      <w:r>
-        <w:rPr>
-          <w:rStyle w:val="code"/>
-        </w:rPr>
-        <w:t>-------------+--------------------------</w:t>
-      </w:r>
-    </w:p>
-    <w:p>
-      <w:pPr>
-        <w:pBdr>
-          <w:top w:val="none" w:sz="0" w:space="0" w:color="auto"/>
-          <w:left w:val="none" w:sz="0" w:space="0" w:color="auto"/>
-          <w:bottom w:val="none" w:sz="0" w:space="0" w:color="auto"/>
-          <w:right w:val="none" w:sz="0" w:space="0" w:color="auto"/>
-        </w:pBdr>
-        <w:spacing w:before="0" w:after="0"/>
-        <w:ind w:left="360" w:right="270"/>
-        <w:jc w:val="left"/>
-        <w:rPr>
-          <w:rStyle w:val="code"/>
-        </w:rPr>
-      </w:pPr>
-      <w:r>
-        <w:rPr>
-          <w:rStyle w:val="code"/>
-        </w:rPr>
-        <w:t xml:space="preserve">           N |      74           74     </w:t>
-      </w:r>
-    </w:p>
-    <w:p>
-      <w:pPr>
-        <w:pBdr>
-          <w:top w:val="none" w:sz="0" w:space="0" w:color="auto"/>
-          <w:left w:val="none" w:sz="0" w:space="0" w:color="auto"/>
-          <w:bottom w:val="none" w:sz="0" w:space="0" w:color="auto"/>
-          <w:right w:val="none" w:sz="0" w:space="0" w:color="auto"/>
-        </w:pBdr>
-        <w:spacing w:before="0" w:after="0"/>
-        <w:ind w:left="360" w:right="270"/>
-        <w:jc w:val="left"/>
-        <w:rPr>
-          <w:rStyle w:val="code"/>
-        </w:rPr>
-      </w:pPr>
-      <w:r>
-        <w:rPr>
-          <w:rStyle w:val="code"/>
-        </w:rPr>
-        <w:t xml:space="preserve">        r2_a |  0.7218       0.7637     </w:t>
-      </w:r>
-    </w:p>
-    <w:p>
-      <w:pPr>
-        <w:pBdr>
-          <w:top w:val="none" w:sz="0" w:space="0" w:color="auto"/>
-          <w:left w:val="none" w:sz="0" w:space="0" w:color="auto"/>
-          <w:bottom w:val="none" w:sz="0" w:space="0" w:color="auto"/>
-          <w:right w:val="none" w:sz="0" w:space="0" w:color="auto"/>
-        </w:pBdr>
-        <w:spacing w:before="0" w:after="0"/>
-        <w:ind w:left="360" w:right="270"/>
-        <w:jc w:val="left"/>
-        <w:rPr>
-          <w:rStyle w:val="code"/>
-        </w:rPr>
-      </w:pPr>
-      <w:r>
-        <w:rPr>
-          <w:rStyle w:val="code"/>
-        </w:rPr>
-        <w:t>----------------------------------------</w:t>
-      </w:r>
-    </w:p>
-    <w:p>
-      <w:pPr>
-        <w:pBdr>
-          <w:top w:val="none" w:sz="0" w:space="0" w:color="auto"/>
-          <w:left w:val="none" w:sz="0" w:space="0" w:color="auto"/>
-          <w:bottom w:val="none" w:sz="0" w:space="0" w:color="auto"/>
-          <w:right w:val="none" w:sz="0" w:space="0" w:color="auto"/>
-        </w:pBdr>
-        <w:spacing w:before="0" w:after="0"/>
-        <w:ind w:left="360" w:right="270"/>
-        <w:jc w:val="left"/>
-        <w:rPr>
-          <w:rStyle w:val="code"/>
-        </w:rPr>
-      </w:pPr>
-      <w:r>
-        <w:rPr>
-          <w:rStyle w:val="code"/>
-        </w:rPr>
-        <w:t>legend: * p&lt;0.05; ** p&lt;0.01; *** p&lt;0.001</w:t>
       </w:r>
     </w:p>
     <w:p>
@@ -2880,9 +2540,9 @@
             </w:tcBorders>
             <w:noWrap w:val="0"/>
             <w:tcMar>
-              <w:top w:w="100" w:type="dxa"/>
-              <w:left w:w="95" w:type="dxa"/>
-              <w:bottom w:w="98" w:type="dxa"/>
+              <w:top w:w="40" w:type="dxa"/>
+              <w:left w:w="95" w:type="dxa"/>
+              <w:bottom w:w="38" w:type="dxa"/>
               <w:right w:w="95" w:type="dxa"/>
             </w:tcMar>
             <w:vAlign w:val="center"/>
@@ -2933,9 +2593,9 @@
             </w:tcBorders>
             <w:noWrap w:val="0"/>
             <w:tcMar>
-              <w:top w:w="100" w:type="dxa"/>
-              <w:left w:w="95" w:type="dxa"/>
-              <w:bottom w:w="98" w:type="dxa"/>
+              <w:top w:w="40" w:type="dxa"/>
+              <w:left w:w="95" w:type="dxa"/>
+              <w:bottom w:w="38" w:type="dxa"/>
               <w:right w:w="95" w:type="dxa"/>
             </w:tcMar>
             <w:vAlign w:val="center"/>
@@ -2986,9 +2646,9 @@
             </w:tcBorders>
             <w:noWrap w:val="0"/>
             <w:tcMar>
-              <w:top w:w="100" w:type="dxa"/>
-              <w:left w:w="95" w:type="dxa"/>
-              <w:bottom w:w="98" w:type="dxa"/>
+              <w:top w:w="40" w:type="dxa"/>
+              <w:left w:w="95" w:type="dxa"/>
+              <w:bottom w:w="38" w:type="dxa"/>
               <w:right w:w="95" w:type="dxa"/>
             </w:tcMar>
             <w:vAlign w:val="center"/>
@@ -3049,9 +2709,9 @@
           <w:tcPr>
             <w:noWrap w:val="0"/>
             <w:tcMar>
-              <w:top w:w="95" w:type="dxa"/>
-              <w:left w:w="95" w:type="dxa"/>
-              <w:bottom w:w="95" w:type="dxa"/>
+              <w:top w:w="35" w:type="dxa"/>
+              <w:left w:w="95" w:type="dxa"/>
+              <w:bottom w:w="35" w:type="dxa"/>
               <w:right w:w="95" w:type="dxa"/>
             </w:tcMar>
             <w:vAlign w:val="center"/>
@@ -3095,9 +2755,9 @@
           <w:tcPr>
             <w:noWrap w:val="0"/>
             <w:tcMar>
-              <w:top w:w="95" w:type="dxa"/>
-              <w:left w:w="95" w:type="dxa"/>
-              <w:bottom w:w="95" w:type="dxa"/>
+              <w:top w:w="35" w:type="dxa"/>
+              <w:left w:w="95" w:type="dxa"/>
+              <w:bottom w:w="35" w:type="dxa"/>
               <w:right w:w="95" w:type="dxa"/>
             </w:tcMar>
             <w:vAlign w:val="center"/>
@@ -3141,9 +2801,9 @@
           <w:tcPr>
             <w:noWrap w:val="0"/>
             <w:tcMar>
-              <w:top w:w="95" w:type="dxa"/>
-              <w:left w:w="95" w:type="dxa"/>
-              <w:bottom w:w="95" w:type="dxa"/>
+              <w:top w:w="35" w:type="dxa"/>
+              <w:left w:w="95" w:type="dxa"/>
+              <w:bottom w:w="35" w:type="dxa"/>
               <w:right w:w="95" w:type="dxa"/>
             </w:tcMar>
             <w:vAlign w:val="center"/>
@@ -3200,9 +2860,9 @@
           <w:tcPr>
             <w:noWrap w:val="0"/>
             <w:tcMar>
-              <w:top w:w="95" w:type="dxa"/>
-              <w:left w:w="95" w:type="dxa"/>
-              <w:bottom w:w="95" w:type="dxa"/>
+              <w:top w:w="35" w:type="dxa"/>
+              <w:left w:w="95" w:type="dxa"/>
+              <w:bottom w:w="35" w:type="dxa"/>
               <w:right w:w="95" w:type="dxa"/>
             </w:tcMar>
             <w:vAlign w:val="center"/>
@@ -3246,9 +2906,9 @@
           <w:tcPr>
             <w:noWrap w:val="0"/>
             <w:tcMar>
-              <w:top w:w="95" w:type="dxa"/>
-              <w:left w:w="95" w:type="dxa"/>
-              <w:bottom w:w="95" w:type="dxa"/>
+              <w:top w:w="35" w:type="dxa"/>
+              <w:left w:w="95" w:type="dxa"/>
+              <w:bottom w:w="35" w:type="dxa"/>
               <w:right w:w="95" w:type="dxa"/>
             </w:tcMar>
             <w:vAlign w:val="center"/>
@@ -3292,9 +2952,9 @@
           <w:tcPr>
             <w:noWrap w:val="0"/>
             <w:tcMar>
-              <w:top w:w="95" w:type="dxa"/>
-              <w:left w:w="95" w:type="dxa"/>
-              <w:bottom w:w="95" w:type="dxa"/>
+              <w:top w:w="35" w:type="dxa"/>
+              <w:left w:w="95" w:type="dxa"/>
+              <w:bottom w:w="35" w:type="dxa"/>
               <w:right w:w="95" w:type="dxa"/>
             </w:tcMar>
             <w:vAlign w:val="center"/>
@@ -3351,9 +3011,9 @@
           <w:tcPr>
             <w:noWrap w:val="0"/>
             <w:tcMar>
-              <w:top w:w="95" w:type="dxa"/>
-              <w:left w:w="95" w:type="dxa"/>
-              <w:bottom w:w="95" w:type="dxa"/>
+              <w:top w:w="35" w:type="dxa"/>
+              <w:left w:w="95" w:type="dxa"/>
+              <w:bottom w:w="35" w:type="dxa"/>
               <w:right w:w="95" w:type="dxa"/>
             </w:tcMar>
             <w:vAlign w:val="center"/>
@@ -3397,9 +3057,9 @@
           <w:tcPr>
             <w:noWrap w:val="0"/>
             <w:tcMar>
-              <w:top w:w="95" w:type="dxa"/>
-              <w:left w:w="95" w:type="dxa"/>
-              <w:bottom w:w="95" w:type="dxa"/>
+              <w:top w:w="35" w:type="dxa"/>
+              <w:left w:w="95" w:type="dxa"/>
+              <w:bottom w:w="35" w:type="dxa"/>
               <w:right w:w="95" w:type="dxa"/>
             </w:tcMar>
             <w:vAlign w:val="center"/>
@@ -3443,9 +3103,9 @@
           <w:tcPr>
             <w:noWrap w:val="0"/>
             <w:tcMar>
-              <w:top w:w="95" w:type="dxa"/>
-              <w:left w:w="95" w:type="dxa"/>
-              <w:bottom w:w="95" w:type="dxa"/>
+              <w:top w:w="35" w:type="dxa"/>
+              <w:left w:w="95" w:type="dxa"/>
+              <w:bottom w:w="35" w:type="dxa"/>
               <w:right w:w="95" w:type="dxa"/>
             </w:tcMar>
             <w:vAlign w:val="center"/>
@@ -3502,9 +3162,9 @@
           <w:tcPr>
             <w:noWrap w:val="0"/>
             <w:tcMar>
-              <w:top w:w="95" w:type="dxa"/>
-              <w:left w:w="95" w:type="dxa"/>
-              <w:bottom w:w="95" w:type="dxa"/>
+              <w:top w:w="35" w:type="dxa"/>
+              <w:left w:w="95" w:type="dxa"/>
+              <w:bottom w:w="35" w:type="dxa"/>
               <w:right w:w="95" w:type="dxa"/>
             </w:tcMar>
             <w:vAlign w:val="center"/>
@@ -3548,43 +3208,43 @@
           <w:tcPr>
             <w:noWrap w:val="0"/>
             <w:tcMar>
-              <w:top w:w="95" w:type="dxa"/>
-              <w:left w:w="95" w:type="dxa"/>
-              <w:bottom w:w="95" w:type="dxa"/>
-              <w:right w:w="95" w:type="dxa"/>
-            </w:tcMar>
-            <w:vAlign w:val="center"/>
-            <w:hideMark/>
-          </w:tcPr>
-          <w:p>
-            <w:pPr>
-              <w:pBdr>
-                <w:top w:val="none" w:sz="0" w:space="0" w:color="auto"/>
-                <w:left w:val="none" w:sz="0" w:space="0" w:color="auto"/>
-                <w:bottom w:val="none" w:sz="0" w:space="0" w:color="auto"/>
-                <w:right w:val="none" w:sz="0" w:space="0" w:color="auto"/>
-              </w:pBdr>
-              <w:spacing w:line="240" w:lineRule="auto"/>
-              <w:jc w:val="left"/>
-              <w:rPr>
-                <w:b w:val="0"/>
-                <w:bCs w:val="0"/>
-                <w:i w:val="0"/>
-                <w:iCs w:val="0"/>
-                <w:smallCaps w:val="0"/>
-                <w:sz w:val="24"/>
-                <w:szCs w:val="24"/>
-              </w:rPr>
-            </w:pPr>
-          </w:p>
-        </w:tc>
-        <w:tc>
-          <w:tcPr>
-            <w:noWrap w:val="0"/>
-            <w:tcMar>
-              <w:top w:w="95" w:type="dxa"/>
-              <w:left w:w="95" w:type="dxa"/>
-              <w:bottom w:w="95" w:type="dxa"/>
+              <w:top w:w="35" w:type="dxa"/>
+              <w:left w:w="95" w:type="dxa"/>
+              <w:bottom w:w="35" w:type="dxa"/>
+              <w:right w:w="95" w:type="dxa"/>
+            </w:tcMar>
+            <w:vAlign w:val="center"/>
+            <w:hideMark/>
+          </w:tcPr>
+          <w:p>
+            <w:pPr>
+              <w:pBdr>
+                <w:top w:val="none" w:sz="0" w:space="0" w:color="auto"/>
+                <w:left w:val="none" w:sz="0" w:space="0" w:color="auto"/>
+                <w:bottom w:val="none" w:sz="0" w:space="0" w:color="auto"/>
+                <w:right w:val="none" w:sz="0" w:space="0" w:color="auto"/>
+              </w:pBdr>
+              <w:spacing w:line="240" w:lineRule="auto"/>
+              <w:jc w:val="left"/>
+              <w:rPr>
+                <w:b w:val="0"/>
+                <w:bCs w:val="0"/>
+                <w:i w:val="0"/>
+                <w:iCs w:val="0"/>
+                <w:smallCaps w:val="0"/>
+                <w:sz w:val="24"/>
+                <w:szCs w:val="24"/>
+              </w:rPr>
+            </w:pPr>
+          </w:p>
+        </w:tc>
+        <w:tc>
+          <w:tcPr>
+            <w:noWrap w:val="0"/>
+            <w:tcMar>
+              <w:top w:w="35" w:type="dxa"/>
+              <w:left w:w="95" w:type="dxa"/>
+              <w:bottom w:w="35" w:type="dxa"/>
               <w:right w:w="95" w:type="dxa"/>
             </w:tcMar>
             <w:vAlign w:val="center"/>
@@ -3641,9 +3301,9 @@
           <w:tcPr>
             <w:noWrap w:val="0"/>
             <w:tcMar>
-              <w:top w:w="95" w:type="dxa"/>
-              <w:left w:w="95" w:type="dxa"/>
-              <w:bottom w:w="95" w:type="dxa"/>
+              <w:top w:w="35" w:type="dxa"/>
+              <w:left w:w="95" w:type="dxa"/>
+              <w:bottom w:w="35" w:type="dxa"/>
               <w:right w:w="95" w:type="dxa"/>
             </w:tcMar>
             <w:vAlign w:val="center"/>
@@ -3687,9 +3347,9 @@
           <w:tcPr>
             <w:noWrap w:val="0"/>
             <w:tcMar>
-              <w:top w:w="95" w:type="dxa"/>
-              <w:left w:w="95" w:type="dxa"/>
-              <w:bottom w:w="95" w:type="dxa"/>
+              <w:top w:w="35" w:type="dxa"/>
+              <w:left w:w="95" w:type="dxa"/>
+              <w:bottom w:w="35" w:type="dxa"/>
               <w:right w:w="95" w:type="dxa"/>
             </w:tcMar>
             <w:vAlign w:val="center"/>
@@ -3733,9 +3393,9 @@
           <w:tcPr>
             <w:noWrap w:val="0"/>
             <w:tcMar>
-              <w:top w:w="95" w:type="dxa"/>
-              <w:left w:w="95" w:type="dxa"/>
-              <w:bottom w:w="95" w:type="dxa"/>
+              <w:top w:w="35" w:type="dxa"/>
+              <w:left w:w="95" w:type="dxa"/>
+              <w:bottom w:w="35" w:type="dxa"/>
               <w:right w:w="95" w:type="dxa"/>
             </w:tcMar>
             <w:vAlign w:val="center"/>
@@ -3792,9 +3452,9 @@
           <w:tcPr>
             <w:noWrap w:val="0"/>
             <w:tcMar>
-              <w:top w:w="95" w:type="dxa"/>
-              <w:left w:w="95" w:type="dxa"/>
-              <w:bottom w:w="95" w:type="dxa"/>
+              <w:top w:w="35" w:type="dxa"/>
+              <w:left w:w="95" w:type="dxa"/>
+              <w:bottom w:w="35" w:type="dxa"/>
               <w:right w:w="95" w:type="dxa"/>
             </w:tcMar>
             <w:vAlign w:val="center"/>
@@ -3838,9 +3498,9 @@
           <w:tcPr>
             <w:noWrap w:val="0"/>
             <w:tcMar>
-              <w:top w:w="95" w:type="dxa"/>
-              <w:left w:w="95" w:type="dxa"/>
-              <w:bottom w:w="95" w:type="dxa"/>
+              <w:top w:w="35" w:type="dxa"/>
+              <w:left w:w="95" w:type="dxa"/>
+              <w:bottom w:w="35" w:type="dxa"/>
               <w:right w:w="95" w:type="dxa"/>
             </w:tcMar>
             <w:vAlign w:val="center"/>
@@ -3884,9 +3544,9 @@
           <w:tcPr>
             <w:noWrap w:val="0"/>
             <w:tcMar>
-              <w:top w:w="95" w:type="dxa"/>
-              <w:left w:w="95" w:type="dxa"/>
-              <w:bottom w:w="95" w:type="dxa"/>
+              <w:top w:w="35" w:type="dxa"/>
+              <w:left w:w="95" w:type="dxa"/>
+              <w:bottom w:w="35" w:type="dxa"/>
               <w:right w:w="95" w:type="dxa"/>
             </w:tcMar>
             <w:vAlign w:val="center"/>
@@ -3943,9 +3603,9 @@
           <w:tcPr>
             <w:noWrap w:val="0"/>
             <w:tcMar>
-              <w:top w:w="95" w:type="dxa"/>
-              <w:left w:w="95" w:type="dxa"/>
-              <w:bottom w:w="100" w:type="dxa"/>
+              <w:top w:w="35" w:type="dxa"/>
+              <w:left w:w="95" w:type="dxa"/>
+              <w:bottom w:w="40" w:type="dxa"/>
               <w:right w:w="95" w:type="dxa"/>
             </w:tcMar>
             <w:vAlign w:val="center"/>
@@ -3989,9 +3649,9 @@
           <w:tcPr>
             <w:noWrap w:val="0"/>
             <w:tcMar>
-              <w:top w:w="95" w:type="dxa"/>
-              <w:left w:w="95" w:type="dxa"/>
-              <w:bottom w:w="100" w:type="dxa"/>
+              <w:top w:w="35" w:type="dxa"/>
+              <w:left w:w="95" w:type="dxa"/>
+              <w:bottom w:w="40" w:type="dxa"/>
               <w:right w:w="95" w:type="dxa"/>
             </w:tcMar>
             <w:vAlign w:val="center"/>
@@ -4035,9 +3695,9 @@
           <w:tcPr>
             <w:noWrap w:val="0"/>
             <w:tcMar>
-              <w:top w:w="95" w:type="dxa"/>
-              <w:left w:w="95" w:type="dxa"/>
-              <w:bottom w:w="100" w:type="dxa"/>
+              <w:top w:w="35" w:type="dxa"/>
+              <w:left w:w="95" w:type="dxa"/>
+              <w:bottom w:w="40" w:type="dxa"/>
               <w:right w:w="95" w:type="dxa"/>
             </w:tcMar>
             <w:vAlign w:val="center"/>
@@ -4283,7 +3943,7 @@
         <w:rPr>
           <w:rStyle w:val="code"/>
         </w:rPr>
-        <w:t xml:space="preserve">. esttab using esttab_ex.html, label   /// </w:t>
+        <w:t xml:space="preserve">. esttab using esttab_ex.html, label             /// </w:t>
       </w:r>
     </w:p>
     <w:p>
@@ -4305,7 +3965,7 @@
         <w:rPr>
           <w:rStyle w:val="code"/>
         </w:rPr>
-        <w:t>&gt;         width(80%) nogaps                ///</w:t>
+        <w:t xml:space="preserve">&gt;         width(80%) nogaps                      /// </w:t>
       </w:r>
     </w:p>
     <w:p>
@@ -4327,7 +3987,7 @@
         <w:rPr>
           <w:rStyle w:val="code"/>
         </w:rPr>
-        <w:t>&gt;         mtitles("Model 1" "Model 2")       ///</w:t>
+        <w:t xml:space="preserve">&gt;         mtitles("Model 1" "Model 2")           /// </w:t>
       </w:r>
     </w:p>
     <w:p>
@@ -4502,9 +4162,9 @@
             </w:tcBorders>
             <w:noWrap w:val="0"/>
             <w:tcMar>
-              <w:top w:w="100" w:type="dxa"/>
-              <w:left w:w="95" w:type="dxa"/>
-              <w:bottom w:w="95" w:type="dxa"/>
+              <w:top w:w="40" w:type="dxa"/>
+              <w:left w:w="95" w:type="dxa"/>
+              <w:bottom w:w="35" w:type="dxa"/>
               <w:right w:w="95" w:type="dxa"/>
             </w:tcMar>
             <w:vAlign w:val="center"/>
@@ -4560,43 +4220,43 @@
           <w:tcPr>
             <w:noWrap w:val="0"/>
             <w:tcMar>
-              <w:top w:w="95" w:type="dxa"/>
-              <w:left w:w="95" w:type="dxa"/>
-              <w:bottom w:w="95" w:type="dxa"/>
-              <w:right w:w="95" w:type="dxa"/>
-            </w:tcMar>
-            <w:vAlign w:val="center"/>
-            <w:hideMark/>
-          </w:tcPr>
-          <w:p>
-            <w:pPr>
-              <w:pBdr>
-                <w:top w:val="none" w:sz="0" w:space="0" w:color="auto"/>
-                <w:left w:val="none" w:sz="0" w:space="0" w:color="auto"/>
-                <w:bottom w:val="none" w:sz="0" w:space="0" w:color="auto"/>
-                <w:right w:val="none" w:sz="0" w:space="0" w:color="auto"/>
-              </w:pBdr>
-              <w:spacing w:line="240" w:lineRule="auto"/>
-              <w:jc w:val="left"/>
-              <w:rPr>
-                <w:b w:val="0"/>
-                <w:bCs w:val="0"/>
-                <w:i w:val="0"/>
-                <w:iCs w:val="0"/>
-                <w:smallCaps w:val="0"/>
-                <w:sz w:val="24"/>
-                <w:szCs w:val="24"/>
-              </w:rPr>
-            </w:pPr>
-          </w:p>
-        </w:tc>
-        <w:tc>
-          <w:tcPr>
-            <w:noWrap w:val="0"/>
-            <w:tcMar>
-              <w:top w:w="95" w:type="dxa"/>
-              <w:left w:w="95" w:type="dxa"/>
-              <w:bottom w:w="95" w:type="dxa"/>
+              <w:top w:w="35" w:type="dxa"/>
+              <w:left w:w="95" w:type="dxa"/>
+              <w:bottom w:w="35" w:type="dxa"/>
+              <w:right w:w="95" w:type="dxa"/>
+            </w:tcMar>
+            <w:vAlign w:val="center"/>
+            <w:hideMark/>
+          </w:tcPr>
+          <w:p>
+            <w:pPr>
+              <w:pBdr>
+                <w:top w:val="none" w:sz="0" w:space="0" w:color="auto"/>
+                <w:left w:val="none" w:sz="0" w:space="0" w:color="auto"/>
+                <w:bottom w:val="none" w:sz="0" w:space="0" w:color="auto"/>
+                <w:right w:val="none" w:sz="0" w:space="0" w:color="auto"/>
+              </w:pBdr>
+              <w:spacing w:line="240" w:lineRule="auto"/>
+              <w:jc w:val="left"/>
+              <w:rPr>
+                <w:b w:val="0"/>
+                <w:bCs w:val="0"/>
+                <w:i w:val="0"/>
+                <w:iCs w:val="0"/>
+                <w:smallCaps w:val="0"/>
+                <w:sz w:val="24"/>
+                <w:szCs w:val="24"/>
+              </w:rPr>
+            </w:pPr>
+          </w:p>
+        </w:tc>
+        <w:tc>
+          <w:tcPr>
+            <w:noWrap w:val="0"/>
+            <w:tcMar>
+              <w:top w:w="35" w:type="dxa"/>
+              <w:left w:w="95" w:type="dxa"/>
+              <w:bottom w:w="35" w:type="dxa"/>
               <w:right w:w="95" w:type="dxa"/>
             </w:tcMar>
             <w:vAlign w:val="center"/>
@@ -4640,9 +4300,9 @@
           <w:tcPr>
             <w:noWrap w:val="0"/>
             <w:tcMar>
-              <w:top w:w="95" w:type="dxa"/>
-              <w:left w:w="95" w:type="dxa"/>
-              <w:bottom w:w="95" w:type="dxa"/>
+              <w:top w:w="35" w:type="dxa"/>
+              <w:left w:w="95" w:type="dxa"/>
+              <w:bottom w:w="35" w:type="dxa"/>
               <w:right w:w="95" w:type="dxa"/>
             </w:tcMar>
             <w:vAlign w:val="center"/>
@@ -4703,43 +4363,43 @@
           <w:tcPr>
             <w:noWrap w:val="0"/>
             <w:tcMar>
-              <w:top w:w="95" w:type="dxa"/>
-              <w:left w:w="95" w:type="dxa"/>
-              <w:bottom w:w="95" w:type="dxa"/>
-              <w:right w:w="95" w:type="dxa"/>
-            </w:tcMar>
-            <w:vAlign w:val="center"/>
-            <w:hideMark/>
-          </w:tcPr>
-          <w:p>
-            <w:pPr>
-              <w:pBdr>
-                <w:top w:val="none" w:sz="0" w:space="0" w:color="auto"/>
-                <w:left w:val="none" w:sz="0" w:space="0" w:color="auto"/>
-                <w:bottom w:val="none" w:sz="0" w:space="0" w:color="auto"/>
-                <w:right w:val="none" w:sz="0" w:space="0" w:color="auto"/>
-              </w:pBdr>
-              <w:spacing w:line="240" w:lineRule="auto"/>
-              <w:jc w:val="left"/>
-              <w:rPr>
-                <w:b w:val="0"/>
-                <w:bCs w:val="0"/>
-                <w:i w:val="0"/>
-                <w:iCs w:val="0"/>
-                <w:smallCaps w:val="0"/>
-                <w:sz w:val="24"/>
-                <w:szCs w:val="24"/>
-              </w:rPr>
-            </w:pPr>
-          </w:p>
-        </w:tc>
-        <w:tc>
-          <w:tcPr>
-            <w:noWrap w:val="0"/>
-            <w:tcMar>
-              <w:top w:w="95" w:type="dxa"/>
-              <w:left w:w="95" w:type="dxa"/>
-              <w:bottom w:w="95" w:type="dxa"/>
+              <w:top w:w="35" w:type="dxa"/>
+              <w:left w:w="95" w:type="dxa"/>
+              <w:bottom w:w="35" w:type="dxa"/>
+              <w:right w:w="95" w:type="dxa"/>
+            </w:tcMar>
+            <w:vAlign w:val="center"/>
+            <w:hideMark/>
+          </w:tcPr>
+          <w:p>
+            <w:pPr>
+              <w:pBdr>
+                <w:top w:val="none" w:sz="0" w:space="0" w:color="auto"/>
+                <w:left w:val="none" w:sz="0" w:space="0" w:color="auto"/>
+                <w:bottom w:val="none" w:sz="0" w:space="0" w:color="auto"/>
+                <w:right w:val="none" w:sz="0" w:space="0" w:color="auto"/>
+              </w:pBdr>
+              <w:spacing w:line="240" w:lineRule="auto"/>
+              <w:jc w:val="left"/>
+              <w:rPr>
+                <w:b w:val="0"/>
+                <w:bCs w:val="0"/>
+                <w:i w:val="0"/>
+                <w:iCs w:val="0"/>
+                <w:smallCaps w:val="0"/>
+                <w:sz w:val="24"/>
+                <w:szCs w:val="24"/>
+              </w:rPr>
+            </w:pPr>
+          </w:p>
+        </w:tc>
+        <w:tc>
+          <w:tcPr>
+            <w:noWrap w:val="0"/>
+            <w:tcMar>
+              <w:top w:w="35" w:type="dxa"/>
+              <w:left w:w="95" w:type="dxa"/>
+              <w:bottom w:w="35" w:type="dxa"/>
               <w:right w:w="95" w:type="dxa"/>
             </w:tcMar>
             <w:vAlign w:val="center"/>
@@ -4783,9 +4443,9 @@
           <w:tcPr>
             <w:noWrap w:val="0"/>
             <w:tcMar>
-              <w:top w:w="95" w:type="dxa"/>
-              <w:left w:w="95" w:type="dxa"/>
-              <w:bottom w:w="95" w:type="dxa"/>
+              <w:top w:w="35" w:type="dxa"/>
+              <w:left w:w="95" w:type="dxa"/>
+              <w:bottom w:w="35" w:type="dxa"/>
               <w:right w:w="95" w:type="dxa"/>
             </w:tcMar>
             <w:vAlign w:val="center"/>
@@ -4847,9 +4507,9 @@
             <w:gridSpan w:val="3"/>
             <w:noWrap w:val="0"/>
             <w:tcMar>
-              <w:top w:w="95" w:type="dxa"/>
-              <w:left w:w="95" w:type="dxa"/>
-              <w:bottom w:w="95" w:type="dxa"/>
+              <w:top w:w="35" w:type="dxa"/>
+              <w:left w:w="95" w:type="dxa"/>
+              <w:bottom w:w="35" w:type="dxa"/>
               <w:right w:w="95" w:type="dxa"/>
             </w:tcMar>
             <w:vAlign w:val="center"/>
@@ -4905,9 +4565,9 @@
           <w:tcPr>
             <w:noWrap w:val="0"/>
             <w:tcMar>
-              <w:top w:w="95" w:type="dxa"/>
-              <w:left w:w="95" w:type="dxa"/>
-              <w:bottom w:w="95" w:type="dxa"/>
+              <w:top w:w="35" w:type="dxa"/>
+              <w:left w:w="95" w:type="dxa"/>
+              <w:bottom w:w="35" w:type="dxa"/>
               <w:right w:w="95" w:type="dxa"/>
             </w:tcMar>
             <w:vAlign w:val="center"/>
@@ -4951,9 +4611,9 @@
           <w:tcPr>
             <w:noWrap w:val="0"/>
             <w:tcMar>
-              <w:top w:w="95" w:type="dxa"/>
-              <w:left w:w="95" w:type="dxa"/>
-              <w:bottom w:w="95" w:type="dxa"/>
+              <w:top w:w="35" w:type="dxa"/>
+              <w:left w:w="95" w:type="dxa"/>
+              <w:bottom w:w="35" w:type="dxa"/>
               <w:right w:w="95" w:type="dxa"/>
             </w:tcMar>
             <w:vAlign w:val="center"/>
@@ -5008,9 +4668,9 @@
           <w:tcPr>
             <w:noWrap w:val="0"/>
             <w:tcMar>
-              <w:top w:w="95" w:type="dxa"/>
-              <w:left w:w="95" w:type="dxa"/>
-              <w:bottom w:w="95" w:type="dxa"/>
+              <w:top w:w="35" w:type="dxa"/>
+              <w:left w:w="95" w:type="dxa"/>
+              <w:bottom w:w="35" w:type="dxa"/>
               <w:right w:w="95" w:type="dxa"/>
             </w:tcMar>
             <w:vAlign w:val="center"/>
@@ -5082,43 +4742,43 @@
           <w:tcPr>
             <w:noWrap w:val="0"/>
             <w:tcMar>
-              <w:top w:w="95" w:type="dxa"/>
-              <w:left w:w="95" w:type="dxa"/>
-              <w:bottom w:w="95" w:type="dxa"/>
-              <w:right w:w="95" w:type="dxa"/>
-            </w:tcMar>
-            <w:vAlign w:val="center"/>
-            <w:hideMark/>
-          </w:tcPr>
-          <w:p>
-            <w:pPr>
-              <w:pBdr>
-                <w:top w:val="none" w:sz="0" w:space="0" w:color="auto"/>
-                <w:left w:val="none" w:sz="0" w:space="0" w:color="auto"/>
-                <w:bottom w:val="none" w:sz="0" w:space="0" w:color="auto"/>
-                <w:right w:val="none" w:sz="0" w:space="0" w:color="auto"/>
-              </w:pBdr>
-              <w:spacing w:line="240" w:lineRule="auto"/>
-              <w:jc w:val="left"/>
-              <w:rPr>
-                <w:b w:val="0"/>
-                <w:bCs w:val="0"/>
-                <w:i w:val="0"/>
-                <w:iCs w:val="0"/>
-                <w:smallCaps w:val="0"/>
-                <w:sz w:val="24"/>
-                <w:szCs w:val="24"/>
-              </w:rPr>
-            </w:pPr>
-          </w:p>
-        </w:tc>
-        <w:tc>
-          <w:tcPr>
-            <w:noWrap w:val="0"/>
-            <w:tcMar>
-              <w:top w:w="95" w:type="dxa"/>
-              <w:left w:w="95" w:type="dxa"/>
-              <w:bottom w:w="95" w:type="dxa"/>
+              <w:top w:w="35" w:type="dxa"/>
+              <w:left w:w="95" w:type="dxa"/>
+              <w:bottom w:w="35" w:type="dxa"/>
+              <w:right w:w="95" w:type="dxa"/>
+            </w:tcMar>
+            <w:vAlign w:val="center"/>
+            <w:hideMark/>
+          </w:tcPr>
+          <w:p>
+            <w:pPr>
+              <w:pBdr>
+                <w:top w:val="none" w:sz="0" w:space="0" w:color="auto"/>
+                <w:left w:val="none" w:sz="0" w:space="0" w:color="auto"/>
+                <w:bottom w:val="none" w:sz="0" w:space="0" w:color="auto"/>
+                <w:right w:val="none" w:sz="0" w:space="0" w:color="auto"/>
+              </w:pBdr>
+              <w:spacing w:line="240" w:lineRule="auto"/>
+              <w:jc w:val="left"/>
+              <w:rPr>
+                <w:b w:val="0"/>
+                <w:bCs w:val="0"/>
+                <w:i w:val="0"/>
+                <w:iCs w:val="0"/>
+                <w:smallCaps w:val="0"/>
+                <w:sz w:val="24"/>
+                <w:szCs w:val="24"/>
+              </w:rPr>
+            </w:pPr>
+          </w:p>
+        </w:tc>
+        <w:tc>
+          <w:tcPr>
+            <w:noWrap w:val="0"/>
+            <w:tcMar>
+              <w:top w:w="35" w:type="dxa"/>
+              <w:left w:w="95" w:type="dxa"/>
+              <w:bottom w:w="35" w:type="dxa"/>
               <w:right w:w="95" w:type="dxa"/>
             </w:tcMar>
             <w:vAlign w:val="center"/>
@@ -5162,9 +4822,9 @@
           <w:tcPr>
             <w:noWrap w:val="0"/>
             <w:tcMar>
-              <w:top w:w="95" w:type="dxa"/>
-              <w:left w:w="95" w:type="dxa"/>
-              <w:bottom w:w="95" w:type="dxa"/>
+              <w:top w:w="35" w:type="dxa"/>
+              <w:left w:w="95" w:type="dxa"/>
+              <w:bottom w:w="35" w:type="dxa"/>
               <w:right w:w="95" w:type="dxa"/>
             </w:tcMar>
             <w:vAlign w:val="center"/>
@@ -5225,9 +4885,9 @@
           <w:tcPr>
             <w:noWrap w:val="0"/>
             <w:tcMar>
-              <w:top w:w="95" w:type="dxa"/>
-              <w:left w:w="95" w:type="dxa"/>
-              <w:bottom w:w="95" w:type="dxa"/>
+              <w:top w:w="35" w:type="dxa"/>
+              <w:left w:w="95" w:type="dxa"/>
+              <w:bottom w:w="35" w:type="dxa"/>
               <w:right w:w="95" w:type="dxa"/>
             </w:tcMar>
             <w:vAlign w:val="center"/>
@@ -5271,9 +4931,9 @@
           <w:tcPr>
             <w:noWrap w:val="0"/>
             <w:tcMar>
-              <w:top w:w="95" w:type="dxa"/>
-              <w:left w:w="95" w:type="dxa"/>
-              <w:bottom w:w="95" w:type="dxa"/>
+              <w:top w:w="35" w:type="dxa"/>
+              <w:left w:w="95" w:type="dxa"/>
+              <w:bottom w:w="35" w:type="dxa"/>
               <w:right w:w="95" w:type="dxa"/>
             </w:tcMar>
             <w:vAlign w:val="center"/>
@@ -5317,9 +4977,9 @@
           <w:tcPr>
             <w:noWrap w:val="0"/>
             <w:tcMar>
-              <w:top w:w="95" w:type="dxa"/>
-              <w:left w:w="95" w:type="dxa"/>
-              <w:bottom w:w="95" w:type="dxa"/>
+              <w:top w:w="35" w:type="dxa"/>
+              <w:left w:w="95" w:type="dxa"/>
+              <w:bottom w:w="35" w:type="dxa"/>
               <w:right w:w="95" w:type="dxa"/>
             </w:tcMar>
             <w:vAlign w:val="center"/>
@@ -5380,43 +5040,43 @@
           <w:tcPr>
             <w:noWrap w:val="0"/>
             <w:tcMar>
-              <w:top w:w="95" w:type="dxa"/>
-              <w:left w:w="95" w:type="dxa"/>
-              <w:bottom w:w="95" w:type="dxa"/>
-              <w:right w:w="95" w:type="dxa"/>
-            </w:tcMar>
-            <w:vAlign w:val="center"/>
-            <w:hideMark/>
-          </w:tcPr>
-          <w:p>
-            <w:pPr>
-              <w:pBdr>
-                <w:top w:val="none" w:sz="0" w:space="0" w:color="auto"/>
-                <w:left w:val="none" w:sz="0" w:space="0" w:color="auto"/>
-                <w:bottom w:val="none" w:sz="0" w:space="0" w:color="auto"/>
-                <w:right w:val="none" w:sz="0" w:space="0" w:color="auto"/>
-              </w:pBdr>
-              <w:spacing w:line="240" w:lineRule="auto"/>
-              <w:jc w:val="left"/>
-              <w:rPr>
-                <w:b w:val="0"/>
-                <w:bCs w:val="0"/>
-                <w:i w:val="0"/>
-                <w:iCs w:val="0"/>
-                <w:smallCaps w:val="0"/>
-                <w:sz w:val="24"/>
-                <w:szCs w:val="24"/>
-              </w:rPr>
-            </w:pPr>
-          </w:p>
-        </w:tc>
-        <w:tc>
-          <w:tcPr>
-            <w:noWrap w:val="0"/>
-            <w:tcMar>
-              <w:top w:w="95" w:type="dxa"/>
-              <w:left w:w="95" w:type="dxa"/>
-              <w:bottom w:w="95" w:type="dxa"/>
+              <w:top w:w="35" w:type="dxa"/>
+              <w:left w:w="95" w:type="dxa"/>
+              <w:bottom w:w="35" w:type="dxa"/>
+              <w:right w:w="95" w:type="dxa"/>
+            </w:tcMar>
+            <w:vAlign w:val="center"/>
+            <w:hideMark/>
+          </w:tcPr>
+          <w:p>
+            <w:pPr>
+              <w:pBdr>
+                <w:top w:val="none" w:sz="0" w:space="0" w:color="auto"/>
+                <w:left w:val="none" w:sz="0" w:space="0" w:color="auto"/>
+                <w:bottom w:val="none" w:sz="0" w:space="0" w:color="auto"/>
+                <w:right w:val="none" w:sz="0" w:space="0" w:color="auto"/>
+              </w:pBdr>
+              <w:spacing w:line="240" w:lineRule="auto"/>
+              <w:jc w:val="left"/>
+              <w:rPr>
+                <w:b w:val="0"/>
+                <w:bCs w:val="0"/>
+                <w:i w:val="0"/>
+                <w:iCs w:val="0"/>
+                <w:smallCaps w:val="0"/>
+                <w:sz w:val="24"/>
+                <w:szCs w:val="24"/>
+              </w:rPr>
+            </w:pPr>
+          </w:p>
+        </w:tc>
+        <w:tc>
+          <w:tcPr>
+            <w:noWrap w:val="0"/>
+            <w:tcMar>
+              <w:top w:w="35" w:type="dxa"/>
+              <w:left w:w="95" w:type="dxa"/>
+              <w:bottom w:w="35" w:type="dxa"/>
               <w:right w:w="95" w:type="dxa"/>
             </w:tcMar>
             <w:vAlign w:val="center"/>
@@ -5460,9 +5120,9 @@
           <w:tcPr>
             <w:noWrap w:val="0"/>
             <w:tcMar>
-              <w:top w:w="95" w:type="dxa"/>
-              <w:left w:w="95" w:type="dxa"/>
-              <w:bottom w:w="95" w:type="dxa"/>
+              <w:top w:w="35" w:type="dxa"/>
+              <w:left w:w="95" w:type="dxa"/>
+              <w:bottom w:w="35" w:type="dxa"/>
               <w:right w:w="95" w:type="dxa"/>
             </w:tcMar>
             <w:vAlign w:val="center"/>
@@ -5523,9 +5183,9 @@
           <w:tcPr>
             <w:noWrap w:val="0"/>
             <w:tcMar>
-              <w:top w:w="95" w:type="dxa"/>
-              <w:left w:w="95" w:type="dxa"/>
-              <w:bottom w:w="95" w:type="dxa"/>
+              <w:top w:w="35" w:type="dxa"/>
+              <w:left w:w="95" w:type="dxa"/>
+              <w:bottom w:w="35" w:type="dxa"/>
               <w:right w:w="95" w:type="dxa"/>
             </w:tcMar>
             <w:vAlign w:val="center"/>
@@ -5569,9 +5229,9 @@
           <w:tcPr>
             <w:noWrap w:val="0"/>
             <w:tcMar>
-              <w:top w:w="95" w:type="dxa"/>
-              <w:left w:w="95" w:type="dxa"/>
-              <w:bottom w:w="95" w:type="dxa"/>
+              <w:top w:w="35" w:type="dxa"/>
+              <w:left w:w="95" w:type="dxa"/>
+              <w:bottom w:w="35" w:type="dxa"/>
               <w:right w:w="95" w:type="dxa"/>
             </w:tcMar>
             <w:vAlign w:val="center"/>
@@ -5615,9 +5275,9 @@
           <w:tcPr>
             <w:noWrap w:val="0"/>
             <w:tcMar>
-              <w:top w:w="95" w:type="dxa"/>
-              <w:left w:w="95" w:type="dxa"/>
-              <w:bottom w:w="95" w:type="dxa"/>
+              <w:top w:w="35" w:type="dxa"/>
+              <w:left w:w="95" w:type="dxa"/>
+              <w:bottom w:w="35" w:type="dxa"/>
               <w:right w:w="95" w:type="dxa"/>
             </w:tcMar>
             <w:vAlign w:val="center"/>
@@ -5678,43 +5338,43 @@
           <w:tcPr>
             <w:noWrap w:val="0"/>
             <w:tcMar>
-              <w:top w:w="95" w:type="dxa"/>
-              <w:left w:w="95" w:type="dxa"/>
-              <w:bottom w:w="95" w:type="dxa"/>
-              <w:right w:w="95" w:type="dxa"/>
-            </w:tcMar>
-            <w:vAlign w:val="center"/>
-            <w:hideMark/>
-          </w:tcPr>
-          <w:p>
-            <w:pPr>
-              <w:pBdr>
-                <w:top w:val="none" w:sz="0" w:space="0" w:color="auto"/>
-                <w:left w:val="none" w:sz="0" w:space="0" w:color="auto"/>
-                <w:bottom w:val="none" w:sz="0" w:space="0" w:color="auto"/>
-                <w:right w:val="none" w:sz="0" w:space="0" w:color="auto"/>
-              </w:pBdr>
-              <w:spacing w:line="240" w:lineRule="auto"/>
-              <w:jc w:val="left"/>
-              <w:rPr>
-                <w:b w:val="0"/>
-                <w:bCs w:val="0"/>
-                <w:i w:val="0"/>
-                <w:iCs w:val="0"/>
-                <w:smallCaps w:val="0"/>
-                <w:sz w:val="24"/>
-                <w:szCs w:val="24"/>
-              </w:rPr>
-            </w:pPr>
-          </w:p>
-        </w:tc>
-        <w:tc>
-          <w:tcPr>
-            <w:noWrap w:val="0"/>
-            <w:tcMar>
-              <w:top w:w="95" w:type="dxa"/>
-              <w:left w:w="95" w:type="dxa"/>
-              <w:bottom w:w="95" w:type="dxa"/>
+              <w:top w:w="35" w:type="dxa"/>
+              <w:left w:w="95" w:type="dxa"/>
+              <w:bottom w:w="35" w:type="dxa"/>
+              <w:right w:w="95" w:type="dxa"/>
+            </w:tcMar>
+            <w:vAlign w:val="center"/>
+            <w:hideMark/>
+          </w:tcPr>
+          <w:p>
+            <w:pPr>
+              <w:pBdr>
+                <w:top w:val="none" w:sz="0" w:space="0" w:color="auto"/>
+                <w:left w:val="none" w:sz="0" w:space="0" w:color="auto"/>
+                <w:bottom w:val="none" w:sz="0" w:space="0" w:color="auto"/>
+                <w:right w:val="none" w:sz="0" w:space="0" w:color="auto"/>
+              </w:pBdr>
+              <w:spacing w:line="240" w:lineRule="auto"/>
+              <w:jc w:val="left"/>
+              <w:rPr>
+                <w:b w:val="0"/>
+                <w:bCs w:val="0"/>
+                <w:i w:val="0"/>
+                <w:iCs w:val="0"/>
+                <w:smallCaps w:val="0"/>
+                <w:sz w:val="24"/>
+                <w:szCs w:val="24"/>
+              </w:rPr>
+            </w:pPr>
+          </w:p>
+        </w:tc>
+        <w:tc>
+          <w:tcPr>
+            <w:noWrap w:val="0"/>
+            <w:tcMar>
+              <w:top w:w="35" w:type="dxa"/>
+              <w:left w:w="95" w:type="dxa"/>
+              <w:bottom w:w="35" w:type="dxa"/>
               <w:right w:w="95" w:type="dxa"/>
             </w:tcMar>
             <w:vAlign w:val="center"/>
@@ -5758,9 +5418,9 @@
           <w:tcPr>
             <w:noWrap w:val="0"/>
             <w:tcMar>
-              <w:top w:w="95" w:type="dxa"/>
-              <w:left w:w="95" w:type="dxa"/>
-              <w:bottom w:w="95" w:type="dxa"/>
+              <w:top w:w="35" w:type="dxa"/>
+              <w:left w:w="95" w:type="dxa"/>
+              <w:bottom w:w="35" w:type="dxa"/>
               <w:right w:w="95" w:type="dxa"/>
             </w:tcMar>
             <w:vAlign w:val="center"/>
@@ -5821,9 +5481,9 @@
           <w:tcPr>
             <w:noWrap w:val="0"/>
             <w:tcMar>
-              <w:top w:w="95" w:type="dxa"/>
-              <w:left w:w="95" w:type="dxa"/>
-              <w:bottom w:w="95" w:type="dxa"/>
+              <w:top w:w="35" w:type="dxa"/>
+              <w:left w:w="95" w:type="dxa"/>
+              <w:bottom w:w="35" w:type="dxa"/>
               <w:right w:w="95" w:type="dxa"/>
             </w:tcMar>
             <w:vAlign w:val="center"/>
@@ -5867,43 +5527,43 @@
           <w:tcPr>
             <w:noWrap w:val="0"/>
             <w:tcMar>
-              <w:top w:w="95" w:type="dxa"/>
-              <w:left w:w="95" w:type="dxa"/>
-              <w:bottom w:w="95" w:type="dxa"/>
-              <w:right w:w="95" w:type="dxa"/>
-            </w:tcMar>
-            <w:vAlign w:val="center"/>
-            <w:hideMark/>
-          </w:tcPr>
-          <w:p>
-            <w:pPr>
-              <w:pBdr>
-                <w:top w:val="none" w:sz="0" w:space="0" w:color="auto"/>
-                <w:left w:val="none" w:sz="0" w:space="0" w:color="auto"/>
-                <w:bottom w:val="none" w:sz="0" w:space="0" w:color="auto"/>
-                <w:right w:val="none" w:sz="0" w:space="0" w:color="auto"/>
-              </w:pBdr>
-              <w:spacing w:line="240" w:lineRule="auto"/>
-              <w:jc w:val="left"/>
-              <w:rPr>
-                <w:b w:val="0"/>
-                <w:bCs w:val="0"/>
-                <w:i w:val="0"/>
-                <w:iCs w:val="0"/>
-                <w:smallCaps w:val="0"/>
-                <w:sz w:val="24"/>
-                <w:szCs w:val="24"/>
-              </w:rPr>
-            </w:pPr>
-          </w:p>
-        </w:tc>
-        <w:tc>
-          <w:tcPr>
-            <w:noWrap w:val="0"/>
-            <w:tcMar>
-              <w:top w:w="95" w:type="dxa"/>
-              <w:left w:w="95" w:type="dxa"/>
-              <w:bottom w:w="95" w:type="dxa"/>
+              <w:top w:w="35" w:type="dxa"/>
+              <w:left w:w="95" w:type="dxa"/>
+              <w:bottom w:w="35" w:type="dxa"/>
+              <w:right w:w="95" w:type="dxa"/>
+            </w:tcMar>
+            <w:vAlign w:val="center"/>
+            <w:hideMark/>
+          </w:tcPr>
+          <w:p>
+            <w:pPr>
+              <w:pBdr>
+                <w:top w:val="none" w:sz="0" w:space="0" w:color="auto"/>
+                <w:left w:val="none" w:sz="0" w:space="0" w:color="auto"/>
+                <w:bottom w:val="none" w:sz="0" w:space="0" w:color="auto"/>
+                <w:right w:val="none" w:sz="0" w:space="0" w:color="auto"/>
+              </w:pBdr>
+              <w:spacing w:line="240" w:lineRule="auto"/>
+              <w:jc w:val="left"/>
+              <w:rPr>
+                <w:b w:val="0"/>
+                <w:bCs w:val="0"/>
+                <w:i w:val="0"/>
+                <w:iCs w:val="0"/>
+                <w:smallCaps w:val="0"/>
+                <w:sz w:val="24"/>
+                <w:szCs w:val="24"/>
+              </w:rPr>
+            </w:pPr>
+          </w:p>
+        </w:tc>
+        <w:tc>
+          <w:tcPr>
+            <w:noWrap w:val="0"/>
+            <w:tcMar>
+              <w:top w:w="35" w:type="dxa"/>
+              <w:left w:w="95" w:type="dxa"/>
+              <w:bottom w:w="35" w:type="dxa"/>
               <w:right w:w="95" w:type="dxa"/>
             </w:tcMar>
             <w:vAlign w:val="center"/>
@@ -5975,77 +5635,77 @@
           <w:tcPr>
             <w:noWrap w:val="0"/>
             <w:tcMar>
-              <w:top w:w="95" w:type="dxa"/>
-              <w:left w:w="95" w:type="dxa"/>
-              <w:bottom w:w="95" w:type="dxa"/>
-              <w:right w:w="95" w:type="dxa"/>
-            </w:tcMar>
-            <w:vAlign w:val="center"/>
-            <w:hideMark/>
-          </w:tcPr>
-          <w:p>
-            <w:pPr>
-              <w:pBdr>
-                <w:top w:val="none" w:sz="0" w:space="0" w:color="auto"/>
-                <w:left w:val="none" w:sz="0" w:space="0" w:color="auto"/>
-                <w:bottom w:val="none" w:sz="0" w:space="0" w:color="auto"/>
-                <w:right w:val="none" w:sz="0" w:space="0" w:color="auto"/>
-              </w:pBdr>
-              <w:spacing w:line="240" w:lineRule="auto"/>
-              <w:jc w:val="left"/>
-              <w:rPr>
-                <w:b w:val="0"/>
-                <w:bCs w:val="0"/>
-                <w:i w:val="0"/>
-                <w:iCs w:val="0"/>
-                <w:smallCaps w:val="0"/>
-                <w:sz w:val="24"/>
-                <w:szCs w:val="24"/>
-              </w:rPr>
-            </w:pPr>
-          </w:p>
-        </w:tc>
-        <w:tc>
-          <w:tcPr>
-            <w:noWrap w:val="0"/>
-            <w:tcMar>
-              <w:top w:w="95" w:type="dxa"/>
-              <w:left w:w="95" w:type="dxa"/>
-              <w:bottom w:w="95" w:type="dxa"/>
-              <w:right w:w="95" w:type="dxa"/>
-            </w:tcMar>
-            <w:vAlign w:val="center"/>
-            <w:hideMark/>
-          </w:tcPr>
-          <w:p>
-            <w:pPr>
-              <w:pBdr>
-                <w:top w:val="none" w:sz="0" w:space="0" w:color="auto"/>
-                <w:left w:val="none" w:sz="0" w:space="0" w:color="auto"/>
-                <w:bottom w:val="none" w:sz="0" w:space="0" w:color="auto"/>
-                <w:right w:val="none" w:sz="0" w:space="0" w:color="auto"/>
-              </w:pBdr>
-              <w:spacing w:line="240" w:lineRule="auto"/>
-              <w:jc w:val="left"/>
-              <w:rPr>
-                <w:b w:val="0"/>
-                <w:bCs w:val="0"/>
-                <w:i w:val="0"/>
-                <w:iCs w:val="0"/>
-                <w:smallCaps w:val="0"/>
-                <w:sz w:val="24"/>
-                <w:szCs w:val="24"/>
-              </w:rPr>
-            </w:pPr>
-          </w:p>
-        </w:tc>
-        <w:tc>
-          <w:tcPr>
-            <w:noWrap w:val="0"/>
-            <w:tcMar>
-              <w:top w:w="95" w:type="dxa"/>
-              <w:left w:w="95" w:type="dxa"/>
-              <w:bottom w:w="95" w:type="dxa"/>
+              <w:top w:w="35" w:type="dxa"/>
+              <w:left w:w="95" w:type="dxa"/>
+              <w:bottom w:w="35" w:type="dxa"/>
+              <w:right w:w="95" w:type="dxa"/>
+            </w:tcMar>
+            <w:vAlign w:val="center"/>
+            <w:hideMark/>
+          </w:tcPr>
+          <w:p>
+            <w:pPr>
+              <w:pBdr>
+                <w:top w:val="none" w:sz="0" w:space="0" w:color="auto"/>
+                <w:left w:val="none" w:sz="0" w:space="0" w:color="auto"/>
+                <w:bottom w:val="none" w:sz="0" w:space="0" w:color="auto"/>
+                <w:right w:val="none" w:sz="0" w:space="0" w:color="auto"/>
+              </w:pBdr>
+              <w:spacing w:line="240" w:lineRule="auto"/>
+              <w:jc w:val="left"/>
+              <w:rPr>
+                <w:b w:val="0"/>
+                <w:bCs w:val="0"/>
+                <w:i w:val="0"/>
+                <w:iCs w:val="0"/>
+                <w:smallCaps w:val="0"/>
+                <w:sz w:val="24"/>
+                <w:szCs w:val="24"/>
+              </w:rPr>
+            </w:pPr>
+          </w:p>
+        </w:tc>
+        <w:tc>
+          <w:tcPr>
+            <w:noWrap w:val="0"/>
+            <w:tcMar>
+              <w:top w:w="35" w:type="dxa"/>
+              <w:left w:w="95" w:type="dxa"/>
+              <w:bottom w:w="35" w:type="dxa"/>
+              <w:right w:w="95" w:type="dxa"/>
+            </w:tcMar>
+            <w:vAlign w:val="center"/>
+            <w:hideMark/>
+          </w:tcPr>
+          <w:p>
+            <w:pPr>
+              <w:pBdr>
+                <w:top w:val="none" w:sz="0" w:space="0" w:color="auto"/>
+                <w:left w:val="none" w:sz="0" w:space="0" w:color="auto"/>
+                <w:bottom w:val="none" w:sz="0" w:space="0" w:color="auto"/>
+                <w:right w:val="none" w:sz="0" w:space="0" w:color="auto"/>
+              </w:pBdr>
+              <w:spacing w:line="240" w:lineRule="auto"/>
+              <w:jc w:val="left"/>
+              <w:rPr>
+                <w:b w:val="0"/>
+                <w:bCs w:val="0"/>
+                <w:i w:val="0"/>
+                <w:iCs w:val="0"/>
+                <w:smallCaps w:val="0"/>
+                <w:sz w:val="24"/>
+                <w:szCs w:val="24"/>
+              </w:rPr>
+            </w:pPr>
+          </w:p>
+        </w:tc>
+        <w:tc>
+          <w:tcPr>
+            <w:noWrap w:val="0"/>
+            <w:tcMar>
+              <w:top w:w="35" w:type="dxa"/>
+              <w:left w:w="95" w:type="dxa"/>
+              <w:bottom w:w="35" w:type="dxa"/>
               <w:right w:w="95" w:type="dxa"/>
             </w:tcMar>
             <w:vAlign w:val="center"/>
@@ -6106,9 +5766,9 @@
           <w:tcPr>
             <w:noWrap w:val="0"/>
             <w:tcMar>
-              <w:top w:w="95" w:type="dxa"/>
-              <w:left w:w="95" w:type="dxa"/>
-              <w:bottom w:w="95" w:type="dxa"/>
+              <w:top w:w="35" w:type="dxa"/>
+              <w:left w:w="95" w:type="dxa"/>
+              <w:bottom w:w="35" w:type="dxa"/>
               <w:right w:w="95" w:type="dxa"/>
             </w:tcMar>
             <w:vAlign w:val="center"/>
@@ -6152,9 +5812,9 @@
           <w:tcPr>
             <w:noWrap w:val="0"/>
             <w:tcMar>
-              <w:top w:w="95" w:type="dxa"/>
-              <w:left w:w="95" w:type="dxa"/>
-              <w:bottom w:w="95" w:type="dxa"/>
+              <w:top w:w="35" w:type="dxa"/>
+              <w:left w:w="95" w:type="dxa"/>
+              <w:bottom w:w="35" w:type="dxa"/>
               <w:right w:w="95" w:type="dxa"/>
             </w:tcMar>
             <w:vAlign w:val="center"/>
@@ -6198,9 +5858,9 @@
           <w:tcPr>
             <w:noWrap w:val="0"/>
             <w:tcMar>
-              <w:top w:w="95" w:type="dxa"/>
-              <w:left w:w="95" w:type="dxa"/>
-              <w:bottom w:w="95" w:type="dxa"/>
+              <w:top w:w="35" w:type="dxa"/>
+              <w:left w:w="95" w:type="dxa"/>
+              <w:bottom w:w="35" w:type="dxa"/>
               <w:right w:w="95" w:type="dxa"/>
             </w:tcMar>
             <w:vAlign w:val="center"/>
@@ -6261,43 +5921,43 @@
           <w:tcPr>
             <w:noWrap w:val="0"/>
             <w:tcMar>
-              <w:top w:w="95" w:type="dxa"/>
-              <w:left w:w="95" w:type="dxa"/>
-              <w:bottom w:w="95" w:type="dxa"/>
-              <w:right w:w="95" w:type="dxa"/>
-            </w:tcMar>
-            <w:vAlign w:val="center"/>
-            <w:hideMark/>
-          </w:tcPr>
-          <w:p>
-            <w:pPr>
-              <w:pBdr>
-                <w:top w:val="none" w:sz="0" w:space="0" w:color="auto"/>
-                <w:left w:val="none" w:sz="0" w:space="0" w:color="auto"/>
-                <w:bottom w:val="none" w:sz="0" w:space="0" w:color="auto"/>
-                <w:right w:val="none" w:sz="0" w:space="0" w:color="auto"/>
-              </w:pBdr>
-              <w:spacing w:line="240" w:lineRule="auto"/>
-              <w:jc w:val="left"/>
-              <w:rPr>
-                <w:b w:val="0"/>
-                <w:bCs w:val="0"/>
-                <w:i w:val="0"/>
-                <w:iCs w:val="0"/>
-                <w:smallCaps w:val="0"/>
-                <w:sz w:val="24"/>
-                <w:szCs w:val="24"/>
-              </w:rPr>
-            </w:pPr>
-          </w:p>
-        </w:tc>
-        <w:tc>
-          <w:tcPr>
-            <w:noWrap w:val="0"/>
-            <w:tcMar>
-              <w:top w:w="95" w:type="dxa"/>
-              <w:left w:w="95" w:type="dxa"/>
-              <w:bottom w:w="95" w:type="dxa"/>
+              <w:top w:w="35" w:type="dxa"/>
+              <w:left w:w="95" w:type="dxa"/>
+              <w:bottom w:w="35" w:type="dxa"/>
+              <w:right w:w="95" w:type="dxa"/>
+            </w:tcMar>
+            <w:vAlign w:val="center"/>
+            <w:hideMark/>
+          </w:tcPr>
+          <w:p>
+            <w:pPr>
+              <w:pBdr>
+                <w:top w:val="none" w:sz="0" w:space="0" w:color="auto"/>
+                <w:left w:val="none" w:sz="0" w:space="0" w:color="auto"/>
+                <w:bottom w:val="none" w:sz="0" w:space="0" w:color="auto"/>
+                <w:right w:val="none" w:sz="0" w:space="0" w:color="auto"/>
+              </w:pBdr>
+              <w:spacing w:line="240" w:lineRule="auto"/>
+              <w:jc w:val="left"/>
+              <w:rPr>
+                <w:b w:val="0"/>
+                <w:bCs w:val="0"/>
+                <w:i w:val="0"/>
+                <w:iCs w:val="0"/>
+                <w:smallCaps w:val="0"/>
+                <w:sz w:val="24"/>
+                <w:szCs w:val="24"/>
+              </w:rPr>
+            </w:pPr>
+          </w:p>
+        </w:tc>
+        <w:tc>
+          <w:tcPr>
+            <w:noWrap w:val="0"/>
+            <w:tcMar>
+              <w:top w:w="35" w:type="dxa"/>
+              <w:left w:w="95" w:type="dxa"/>
+              <w:bottom w:w="35" w:type="dxa"/>
               <w:right w:w="95" w:type="dxa"/>
             </w:tcMar>
             <w:vAlign w:val="center"/>
@@ -6341,9 +6001,9 @@
           <w:tcPr>
             <w:noWrap w:val="0"/>
             <w:tcMar>
-              <w:top w:w="95" w:type="dxa"/>
-              <w:left w:w="95" w:type="dxa"/>
-              <w:bottom w:w="95" w:type="dxa"/>
+              <w:top w:w="35" w:type="dxa"/>
+              <w:left w:w="95" w:type="dxa"/>
+              <w:bottom w:w="35" w:type="dxa"/>
               <w:right w:w="95" w:type="dxa"/>
             </w:tcMar>
             <w:vAlign w:val="center"/>
@@ -6405,9 +6065,9 @@
             <w:gridSpan w:val="3"/>
             <w:noWrap w:val="0"/>
             <w:tcMar>
-              <w:top w:w="95" w:type="dxa"/>
-              <w:left w:w="95" w:type="dxa"/>
-              <w:bottom w:w="95" w:type="dxa"/>
+              <w:top w:w="35" w:type="dxa"/>
+              <w:left w:w="95" w:type="dxa"/>
+              <w:bottom w:w="35" w:type="dxa"/>
               <w:right w:w="95" w:type="dxa"/>
             </w:tcMar>
             <w:vAlign w:val="center"/>
@@ -6463,9 +6123,9 @@
           <w:tcPr>
             <w:noWrap w:val="0"/>
             <w:tcMar>
-              <w:top w:w="95" w:type="dxa"/>
-              <w:left w:w="95" w:type="dxa"/>
-              <w:bottom w:w="95" w:type="dxa"/>
+              <w:top w:w="35" w:type="dxa"/>
+              <w:left w:w="95" w:type="dxa"/>
+              <w:bottom w:w="35" w:type="dxa"/>
               <w:right w:w="95" w:type="dxa"/>
             </w:tcMar>
             <w:vAlign w:val="center"/>
@@ -6509,9 +6169,9 @@
           <w:tcPr>
             <w:noWrap w:val="0"/>
             <w:tcMar>
-              <w:top w:w="95" w:type="dxa"/>
-              <w:left w:w="95" w:type="dxa"/>
-              <w:bottom w:w="95" w:type="dxa"/>
+              <w:top w:w="35" w:type="dxa"/>
+              <w:left w:w="95" w:type="dxa"/>
+              <w:bottom w:w="35" w:type="dxa"/>
               <w:right w:w="95" w:type="dxa"/>
             </w:tcMar>
             <w:vAlign w:val="center"/>
@@ -6555,9 +6215,9 @@
           <w:tcPr>
             <w:noWrap w:val="0"/>
             <w:tcMar>
-              <w:top w:w="95" w:type="dxa"/>
-              <w:left w:w="95" w:type="dxa"/>
-              <w:bottom w:w="95" w:type="dxa"/>
+              <w:top w:w="35" w:type="dxa"/>
+              <w:left w:w="95" w:type="dxa"/>
+              <w:bottom w:w="35" w:type="dxa"/>
               <w:right w:w="95" w:type="dxa"/>
             </w:tcMar>
             <w:vAlign w:val="center"/>
@@ -6619,9 +6279,9 @@
             <w:gridSpan w:val="3"/>
             <w:noWrap w:val="0"/>
             <w:tcMar>
-              <w:top w:w="95" w:type="dxa"/>
-              <w:left w:w="95" w:type="dxa"/>
-              <w:bottom w:w="95" w:type="dxa"/>
+              <w:top w:w="35" w:type="dxa"/>
+              <w:left w:w="95" w:type="dxa"/>
+              <w:bottom w:w="35" w:type="dxa"/>
               <w:right w:w="95" w:type="dxa"/>
             </w:tcMar>
             <w:vAlign w:val="center"/>
@@ -6678,9 +6338,9 @@
             <w:gridSpan w:val="3"/>
             <w:noWrap w:val="0"/>
             <w:tcMar>
-              <w:top w:w="95" w:type="dxa"/>
-              <w:left w:w="95" w:type="dxa"/>
-              <w:bottom w:w="100" w:type="dxa"/>
+              <w:top w:w="35" w:type="dxa"/>
+              <w:left w:w="95" w:type="dxa"/>
+              <w:bottom w:w="40" w:type="dxa"/>
               <w:right w:w="95" w:type="dxa"/>
             </w:tcMar>
             <w:vAlign w:val="center"/>

</xml_diff>

<commit_message>
new file:   examples/2019 FE Guide-release dates before 10_2_2019-no sales- 10_1_2019public.xlsx 	new file:   examples/fuel_2019.dta 	modified:   examples/fuel_consumption.docx 	modified:   examples/fuel_consumption.html 	modified:   examples/fuel_consumption.pdf 	modified:   examples/fuel_consumption.txt 	modified:   examples/sc_gp100m_mpg.png
</commit_message>
<xml_diff>
--- a/examples/fuel_consumption.docx
+++ b/examples/fuel_consumption.docx
@@ -705,6 +705,32 @@
     </w:p>
     <w:p>
       <w:pPr>
+        <w:pStyle w:val="p"/>
+        <w:pBdr>
+          <w:top w:val="none" w:sz="0" w:space="0" w:color="auto"/>
+          <w:left w:val="none" w:sz="0" w:space="0" w:color="auto"/>
+          <w:bottom w:val="none" w:sz="0" w:space="0" w:color="auto"/>
+          <w:right w:val="none" w:sz="0" w:space="0" w:color="auto"/>
+        </w:pBdr>
+        <w:spacing w:before="180" w:after="180"/>
+        <w:ind w:left="180" w:right="180"/>
+      </w:pPr>
+      <w:r>
+        <w:t xml:space="preserve">The graph is produced with Daniel Bischof’s </w:t>
+      </w:r>
+      <w:r>
+        <w:rPr>
+          <w:i/>
+          <w:iCs/>
+        </w:rPr>
+        <w:t>538</w:t>
+      </w:r>
+      <w:r>
+        <w:t xml:space="preserve"> scheme.</w:t>
+      </w:r>
+    </w:p>
+    <w:p>
+      <w:pPr>
         <w:pStyle w:val="pre"/>
         <w:pBdr>
           <w:top w:val="none" w:sz="0" w:space="0" w:color="auto"/>
@@ -761,7 +787,7 @@
         </w:rPr>
         <w:drawing>
           <wp:inline>
-            <wp:extent cx="5943600" cy="3962400"/>
+            <wp:extent cx="5943600" cy="3958672"/>
             <wp:docPr id="100002" name="" descr="scatter fuel weight"/>
             <wp:cNvGraphicFramePr>
               <a:graphicFrameLocks xmlns:a="http://schemas.openxmlformats.org/drawingml/2006/main" noChangeAspect="1"/>
@@ -770,7 +796,7 @@
               <a:graphicData uri="http://schemas.openxmlformats.org/drawingml/2006/picture">
                 <pic:pic xmlns:pic="http://schemas.openxmlformats.org/drawingml/2006/picture">
                   <pic:nvPicPr>
-                    <pic:cNvPr id="1690929099" name=""/>
+                    <pic:cNvPr id="1961462357" name=""/>
                     <pic:cNvPicPr>
                       <a:picLocks noChangeAspect="1"/>
                     </pic:cNvPicPr>
@@ -784,7 +810,7 @@
                   <pic:spPr>
                     <a:xfrm>
                       <a:off x="0" y="0"/>
-                      <a:ext cx="5943600" cy="3962400"/>
+                      <a:ext cx="5943600" cy="3958672"/>
                     </a:xfrm>
                     <a:prstGeom prst="rect">
                       <a:avLst/>
@@ -3775,8 +3801,8 @@
           <w:szCs w:val="36"/>
         </w:rPr>
       </w:pPr>
-      <w:hyperlink w:anchor="produce-a-table-from-community-contributed-esttab" w:history="1">
-        <w:bookmarkStart w:id="7" w:name="produce-a-table-from-community-contribut"/>
+      <w:hyperlink w:anchor="references" w:history="1">
+        <w:bookmarkStart w:id="7" w:name="references"/>
         <w:r>
           <w:rPr>
             <w:rStyle w:val="a"/>
@@ -3786,2802 +3812,132 @@
             <w:sz w:val="36"/>
             <w:szCs w:val="36"/>
           </w:rPr>
-          <w:t xml:space="preserve">Produce a table from community-contributed </w:t>
-        </w:r>
-        <w:r>
-          <w:rPr>
-            <w:rStyle w:val="strong"/>
-            <w:rFonts w:ascii="Georgia" w:eastAsia="Georgia" w:hAnsi="Georgia" w:cs="Georgia"/>
-            <w:i w:val="0"/>
-            <w:iCs w:val="0"/>
-            <w:color w:val="0645AD"/>
-            <w:sz w:val="36"/>
-            <w:szCs w:val="36"/>
-          </w:rPr>
-          <w:t>esttab</w:t>
+          <w:t>References</w:t>
         </w:r>
       </w:hyperlink>
       <w:bookmarkEnd w:id="7"/>
     </w:p>
     <w:p>
       <w:pPr>
-        <w:pStyle w:val="pre"/>
-        <w:pBdr>
-          <w:top w:val="none" w:sz="0" w:space="0" w:color="auto"/>
-          <w:left w:val="none" w:sz="0" w:space="6" w:color="auto"/>
-          <w:bottom w:val="none" w:sz="0" w:space="2" w:color="auto"/>
-          <w:right w:val="none" w:sz="0" w:space="4" w:color="auto"/>
-        </w:pBdr>
-        <w:spacing w:before="306" w:after="0"/>
-        <w:ind w:left="360" w:right="270"/>
-        <w:rPr>
-          <w:rFonts w:ascii="Courier New" w:eastAsia="Courier New" w:hAnsi="Courier New" w:cs="Courier New"/>
-          <w:color w:val="555555"/>
-        </w:rPr>
-      </w:pPr>
-      <w:r>
-        <w:rPr>
-          <w:rStyle w:val="code"/>
-        </w:rPr>
-        <w:t>. eststo : quietly regress fuel weight gear turn</w:t>
-      </w:r>
-    </w:p>
-    <w:p>
-      <w:pPr>
-        <w:pBdr>
-          <w:top w:val="none" w:sz="0" w:space="0" w:color="auto"/>
-          <w:left w:val="none" w:sz="0" w:space="0" w:color="auto"/>
-          <w:bottom w:val="none" w:sz="0" w:space="0" w:color="auto"/>
-          <w:right w:val="none" w:sz="0" w:space="0" w:color="auto"/>
-        </w:pBdr>
-        <w:spacing w:before="0" w:after="0"/>
-        <w:ind w:left="360" w:right="270"/>
-        <w:jc w:val="left"/>
-        <w:rPr>
-          <w:rStyle w:val="code"/>
-        </w:rPr>
-      </w:pPr>
-      <w:r>
-        <w:rPr>
-          <w:rStyle w:val="code"/>
-        </w:rPr>
-        <w:t>(est1 stored)</w:t>
-      </w:r>
-    </w:p>
-    <w:p>
-      <w:pPr>
-        <w:pBdr>
-          <w:top w:val="none" w:sz="0" w:space="0" w:color="auto"/>
-          <w:left w:val="none" w:sz="0" w:space="0" w:color="auto"/>
-          <w:bottom w:val="none" w:sz="0" w:space="0" w:color="auto"/>
-          <w:right w:val="none" w:sz="0" w:space="0" w:color="auto"/>
-        </w:pBdr>
-        <w:spacing w:before="0" w:after="0"/>
-        <w:ind w:left="360" w:right="270"/>
-        <w:jc w:val="left"/>
-        <w:rPr>
-          <w:rStyle w:val="code"/>
-        </w:rPr>
-      </w:pPr>
-    </w:p>
-    <w:p>
-      <w:pPr>
-        <w:pBdr>
-          <w:top w:val="none" w:sz="0" w:space="0" w:color="auto"/>
-          <w:left w:val="none" w:sz="0" w:space="0" w:color="auto"/>
-          <w:bottom w:val="none" w:sz="0" w:space="0" w:color="auto"/>
-          <w:right w:val="none" w:sz="0" w:space="0" w:color="auto"/>
-        </w:pBdr>
-        <w:spacing w:before="0" w:after="0"/>
-        <w:ind w:left="360" w:right="270"/>
-        <w:jc w:val="left"/>
-        <w:rPr>
-          <w:rStyle w:val="code"/>
-        </w:rPr>
-      </w:pPr>
-      <w:r>
-        <w:rPr>
-          <w:rStyle w:val="code"/>
-        </w:rPr>
-        <w:t>. eststo : quietly regress fuel weight gear turn foreign</w:t>
-      </w:r>
-    </w:p>
-    <w:p>
-      <w:pPr>
-        <w:pBdr>
-          <w:top w:val="none" w:sz="0" w:space="0" w:color="auto"/>
-          <w:left w:val="none" w:sz="0" w:space="0" w:color="auto"/>
-          <w:bottom w:val="none" w:sz="0" w:space="0" w:color="auto"/>
-          <w:right w:val="none" w:sz="0" w:space="0" w:color="auto"/>
-        </w:pBdr>
-        <w:spacing w:before="0" w:after="0"/>
-        <w:ind w:left="360" w:right="270"/>
-        <w:jc w:val="left"/>
-        <w:rPr>
-          <w:rStyle w:val="code"/>
-        </w:rPr>
-      </w:pPr>
-      <w:r>
-        <w:rPr>
-          <w:rStyle w:val="code"/>
-        </w:rPr>
-        <w:t>(est2 stored)</w:t>
-      </w:r>
-    </w:p>
-    <w:p>
-      <w:pPr>
-        <w:pBdr>
-          <w:top w:val="none" w:sz="0" w:space="0" w:color="auto"/>
-          <w:left w:val="none" w:sz="0" w:space="0" w:color="auto"/>
-          <w:bottom w:val="none" w:sz="0" w:space="0" w:color="auto"/>
-          <w:right w:val="none" w:sz="0" w:space="0" w:color="auto"/>
-        </w:pBdr>
-        <w:spacing w:before="0" w:after="0"/>
-        <w:ind w:left="360" w:right="270"/>
-        <w:jc w:val="left"/>
-        <w:rPr>
-          <w:rStyle w:val="code"/>
-        </w:rPr>
-      </w:pPr>
-    </w:p>
-    <w:p>
-      <w:pPr>
-        <w:pBdr>
-          <w:top w:val="none" w:sz="0" w:space="0" w:color="auto"/>
-          <w:left w:val="none" w:sz="0" w:space="0" w:color="auto"/>
-          <w:bottom w:val="none" w:sz="0" w:space="0" w:color="auto"/>
-          <w:right w:val="none" w:sz="0" w:space="0" w:color="auto"/>
-        </w:pBdr>
-        <w:spacing w:before="0" w:after="0"/>
-        <w:ind w:left="360" w:right="270"/>
-        <w:jc w:val="left"/>
-        <w:rPr>
-          <w:rStyle w:val="code"/>
-        </w:rPr>
-      </w:pPr>
-      <w:r>
-        <w:rPr>
-          <w:rStyle w:val="code"/>
-        </w:rPr>
-        <w:t xml:space="preserve">. esttab using esttab_ex.html, label             /// </w:t>
-      </w:r>
-    </w:p>
-    <w:p>
-      <w:pPr>
-        <w:pBdr>
-          <w:top w:val="none" w:sz="0" w:space="0" w:color="auto"/>
-          <w:left w:val="none" w:sz="0" w:space="0" w:color="auto"/>
-          <w:bottom w:val="none" w:sz="0" w:space="0" w:color="auto"/>
-          <w:right w:val="none" w:sz="0" w:space="0" w:color="auto"/>
-        </w:pBdr>
-        <w:spacing w:before="0" w:after="0"/>
-        <w:ind w:left="360" w:right="270"/>
-        <w:jc w:val="left"/>
-        <w:rPr>
-          <w:rStyle w:val="code"/>
-        </w:rPr>
-      </w:pPr>
-      <w:r>
-        <w:rPr>
-          <w:rStyle w:val="code"/>
-        </w:rPr>
-        <w:t xml:space="preserve">&gt;         width(80%) nogaps                      /// </w:t>
-      </w:r>
-    </w:p>
-    <w:p>
-      <w:pPr>
-        <w:pBdr>
-          <w:top w:val="none" w:sz="0" w:space="0" w:color="auto"/>
-          <w:left w:val="none" w:sz="0" w:space="0" w:color="auto"/>
-          <w:bottom w:val="none" w:sz="0" w:space="0" w:color="auto"/>
-          <w:right w:val="none" w:sz="0" w:space="0" w:color="auto"/>
-        </w:pBdr>
-        <w:spacing w:before="0" w:after="0"/>
-        <w:ind w:left="360" w:right="270"/>
-        <w:jc w:val="left"/>
-        <w:rPr>
-          <w:rStyle w:val="code"/>
-        </w:rPr>
-      </w:pPr>
-      <w:r>
-        <w:rPr>
-          <w:rStyle w:val="code"/>
-        </w:rPr>
-        <w:t xml:space="preserve">&gt;         mtitles("Model 1" "Model 2")           /// </w:t>
-      </w:r>
-    </w:p>
-    <w:p>
-      <w:pPr>
-        <w:pBdr>
-          <w:top w:val="none" w:sz="0" w:space="0" w:color="auto"/>
-          <w:left w:val="none" w:sz="0" w:space="0" w:color="auto"/>
-          <w:bottom w:val="none" w:sz="0" w:space="0" w:color="auto"/>
-          <w:right w:val="none" w:sz="0" w:space="0" w:color="auto"/>
-        </w:pBdr>
-        <w:spacing w:before="0" w:after="0"/>
-        <w:ind w:left="360" w:right="270"/>
-        <w:jc w:val="left"/>
-        <w:rPr>
-          <w:rStyle w:val="code"/>
-        </w:rPr>
-      </w:pPr>
-      <w:r>
-        <w:rPr>
-          <w:rStyle w:val="code"/>
-        </w:rPr>
-        <w:t xml:space="preserve">&gt;         title(Regression table using -esttab-) </w:t>
-      </w:r>
-    </w:p>
-    <w:p>
-      <w:pPr>
-        <w:pBdr>
-          <w:top w:val="none" w:sz="0" w:space="0" w:color="auto"/>
-          <w:left w:val="none" w:sz="0" w:space="0" w:color="auto"/>
-          <w:bottom w:val="none" w:sz="0" w:space="0" w:color="auto"/>
-          <w:right w:val="none" w:sz="0" w:space="0" w:color="auto"/>
-        </w:pBdr>
-        <w:spacing w:before="0" w:after="0"/>
-        <w:ind w:left="360" w:right="270"/>
-        <w:jc w:val="left"/>
-        <w:rPr>
-          <w:rStyle w:val="code"/>
-        </w:rPr>
-      </w:pPr>
-      <w:r>
-        <w:rPr>
-          <w:rStyle w:val="code"/>
-        </w:rPr>
-        <w:t>(output written to esttab_ex.html)</w:t>
-      </w:r>
-    </w:p>
-    <w:p>
-      <w:pPr>
-        <w:pBdr>
-          <w:top w:val="none" w:sz="0" w:space="0" w:color="auto"/>
-          <w:left w:val="none" w:sz="0" w:space="0" w:color="auto"/>
-          <w:bottom w:val="none" w:sz="0" w:space="0" w:color="auto"/>
-          <w:right w:val="none" w:sz="0" w:space="0" w:color="auto"/>
-        </w:pBdr>
-        <w:spacing w:before="0" w:after="0"/>
-        <w:ind w:left="360" w:right="270"/>
-        <w:jc w:val="left"/>
-        <w:rPr>
-          <w:rStyle w:val="code"/>
-        </w:rPr>
-      </w:pPr>
-    </w:p>
-    <w:tbl>
-      <w:tblPr>
-        <w:tblStyle w:val="table"/>
-        <w:tblW w:w="4750" w:type="pct"/>
-        <w:tblInd w:w="180" w:type="dxa"/>
-        <w:tblCellMar>
-          <w:top w:w="15" w:type="dxa"/>
-          <w:left w:w="15" w:type="dxa"/>
-          <w:bottom w:w="15" w:type="dxa"/>
-          <w:right w:w="15" w:type="dxa"/>
-        </w:tblCellMar>
-        <w:tblLook w:val="05E0"/>
-      </w:tblPr>
-      <w:tblGrid>
-        <w:gridCol w:w="3729"/>
-        <w:gridCol w:w="2580"/>
-        <w:gridCol w:w="2583"/>
-      </w:tblGrid>
-      <w:tr>
-        <w:tblPrEx>
-          <w:tblW w:w="4750" w:type="pct"/>
-          <w:tblInd w:w="180" w:type="dxa"/>
-          <w:tblCellMar>
-            <w:top w:w="15" w:type="dxa"/>
-            <w:left w:w="15" w:type="dxa"/>
-            <w:bottom w:w="15" w:type="dxa"/>
-            <w:right w:w="15" w:type="dxa"/>
-          </w:tblCellMar>
-          <w:tblLook w:val="05E0"/>
-        </w:tblPrEx>
-        <w:tc>
-          <w:tcPr>
-            <w:tcW w:w="10500" w:type="dxa"/>
-            <w:gridSpan w:val="3"/>
-            <w:tcBorders>
-              <w:top w:val="none" w:sz="0" w:space="0" w:color="auto"/>
-              <w:left w:val="none" w:sz="0" w:space="0" w:color="auto"/>
-              <w:bottom w:val="none" w:sz="0" w:space="0" w:color="auto"/>
-              <w:right w:val="none" w:sz="0" w:space="0" w:color="auto"/>
-            </w:tcBorders>
-            <w:noWrap w:val="0"/>
-            <w:tcMar>
-              <w:top w:w="0" w:type="dxa"/>
-              <w:left w:w="0" w:type="dxa"/>
-              <w:bottom w:w="75" w:type="dxa"/>
-              <w:right w:w="0" w:type="dxa"/>
-            </w:tcMar>
-            <w:vAlign w:val="center"/>
-            <w:hideMark/>
-          </w:tcPr>
-          <w:p>
-            <w:pPr>
-              <w:pBdr>
-                <w:top w:val="none" w:sz="0" w:space="0" w:color="auto"/>
-                <w:left w:val="none" w:sz="0" w:space="0" w:color="auto"/>
-                <w:bottom w:val="none" w:sz="0" w:space="0" w:color="auto"/>
-                <w:right w:val="none" w:sz="0" w:space="0" w:color="auto"/>
-              </w:pBdr>
-              <w:spacing w:line="240" w:lineRule="auto"/>
-              <w:ind w:left="0" w:right="0"/>
-              <w:jc w:val="right"/>
-              <w:rPr>
-                <w:rFonts w:ascii="Trebuchet MS" w:eastAsia="Trebuchet MS" w:hAnsi="Trebuchet MS" w:cs="Trebuchet MS"/>
-                <w:b w:val="0"/>
-                <w:bCs w:val="0"/>
-                <w:i/>
-                <w:iCs/>
-                <w:smallCaps w:val="0"/>
-                <w:sz w:val="17"/>
-                <w:szCs w:val="17"/>
-              </w:rPr>
-            </w:pPr>
-            <w:r>
-              <w:rPr>
-                <w:rFonts w:ascii="Trebuchet MS" w:eastAsia="Trebuchet MS" w:hAnsi="Trebuchet MS" w:cs="Trebuchet MS"/>
-                <w:b w:val="0"/>
-                <w:bCs w:val="0"/>
-                <w:i/>
-                <w:iCs/>
-                <w:smallCaps w:val="0"/>
-                <w:sz w:val="17"/>
-                <w:szCs w:val="17"/>
-              </w:rPr>
-              <w:t xml:space="preserve">Regression table using -esttab- </w:t>
-            </w:r>
-          </w:p>
-        </w:tc>
-      </w:tr>
-      <w:tr>
-        <w:tblPrEx>
-          <w:tblW w:w="4750" w:type="pct"/>
-          <w:tblInd w:w="180" w:type="dxa"/>
-          <w:tblBorders>
-            <w:top w:val="single" w:sz="8" w:space="0" w:color="000000"/>
-            <w:bottom w:val="single" w:sz="8" w:space="0" w:color="000000"/>
-          </w:tblBorders>
-          <w:tblCellMar>
-            <w:top w:w="15" w:type="dxa"/>
-            <w:left w:w="15" w:type="dxa"/>
-            <w:bottom w:w="15" w:type="dxa"/>
-            <w:right w:w="15" w:type="dxa"/>
-          </w:tblCellMar>
-          <w:tblLook w:val="05E0"/>
-        </w:tblPrEx>
-        <w:tc>
-          <w:tcPr>
-            <w:gridSpan w:val="3"/>
-            <w:tcBorders>
-              <w:top w:val="single" w:sz="8" w:space="0" w:color="000000"/>
-            </w:tcBorders>
-            <w:noWrap w:val="0"/>
-            <w:tcMar>
-              <w:top w:w="40" w:type="dxa"/>
-              <w:left w:w="95" w:type="dxa"/>
-              <w:bottom w:w="35" w:type="dxa"/>
-              <w:right w:w="95" w:type="dxa"/>
-            </w:tcMar>
-            <w:vAlign w:val="center"/>
-            <w:hideMark/>
-          </w:tcPr>
-          <w:p>
-            <w:pPr>
-              <w:pBdr>
-                <w:top w:val="none" w:sz="0" w:space="0" w:color="auto"/>
-                <w:left w:val="none" w:sz="0" w:space="0" w:color="auto"/>
-                <w:bottom w:val="none" w:sz="0" w:space="0" w:color="auto"/>
-                <w:right w:val="none" w:sz="0" w:space="0" w:color="auto"/>
-              </w:pBdr>
-              <w:spacing w:line="240" w:lineRule="auto"/>
-              <w:jc w:val="left"/>
-              <w:rPr>
-                <w:b w:val="0"/>
-                <w:bCs w:val="0"/>
-                <w:i w:val="0"/>
-                <w:iCs w:val="0"/>
-                <w:smallCaps w:val="0"/>
-                <w:sz w:val="24"/>
-                <w:szCs w:val="24"/>
-              </w:rPr>
-            </w:pPr>
-            <w:r>
-              <w:pict>
-                <v:rect id="_x0000_i1026" style="width:468pt;height:3pt" o:hrpct="1000" o:hrstd="t" o:hr="t" filled="t" fillcolor="gray" stroked="f">
-                  <v:path strokeok="f"/>
-                </v:rect>
-              </w:pict>
-            </w:r>
-          </w:p>
-        </w:tc>
-      </w:tr>
-      <w:tr>
-        <w:tblPrEx>
-          <w:tblW w:w="4750" w:type="pct"/>
-          <w:tblInd w:w="180" w:type="dxa"/>
-          <w:tblBorders>
-            <w:top w:val="single" w:sz="8" w:space="0" w:color="000000"/>
-            <w:bottom w:val="single" w:sz="8" w:space="0" w:color="000000"/>
-          </w:tblBorders>
-          <w:tblCellMar>
-            <w:top w:w="15" w:type="dxa"/>
-            <w:left w:w="15" w:type="dxa"/>
-            <w:bottom w:w="15" w:type="dxa"/>
-            <w:right w:w="15" w:type="dxa"/>
-          </w:tblCellMar>
-          <w:tblLook w:val="05E0"/>
-        </w:tblPrEx>
-        <w:tc>
-          <w:tcPr>
-            <w:noWrap w:val="0"/>
-            <w:tcMar>
-              <w:top w:w="35" w:type="dxa"/>
-              <w:left w:w="95" w:type="dxa"/>
-              <w:bottom w:w="35" w:type="dxa"/>
-              <w:right w:w="95" w:type="dxa"/>
-            </w:tcMar>
-            <w:vAlign w:val="center"/>
-            <w:hideMark/>
-          </w:tcPr>
-          <w:p>
-            <w:pPr>
-              <w:pBdr>
-                <w:top w:val="none" w:sz="0" w:space="0" w:color="auto"/>
-                <w:left w:val="none" w:sz="0" w:space="0" w:color="auto"/>
-                <w:bottom w:val="none" w:sz="0" w:space="0" w:color="auto"/>
-                <w:right w:val="none" w:sz="0" w:space="0" w:color="auto"/>
-              </w:pBdr>
-              <w:spacing w:line="240" w:lineRule="auto"/>
-              <w:jc w:val="left"/>
-              <w:rPr>
-                <w:b w:val="0"/>
-                <w:bCs w:val="0"/>
-                <w:i w:val="0"/>
-                <w:iCs w:val="0"/>
-                <w:smallCaps w:val="0"/>
-                <w:sz w:val="24"/>
-                <w:szCs w:val="24"/>
-              </w:rPr>
-            </w:pPr>
-          </w:p>
-        </w:tc>
-        <w:tc>
-          <w:tcPr>
-            <w:noWrap w:val="0"/>
-            <w:tcMar>
-              <w:top w:w="35" w:type="dxa"/>
-              <w:left w:w="95" w:type="dxa"/>
-              <w:bottom w:w="35" w:type="dxa"/>
-              <w:right w:w="95" w:type="dxa"/>
-            </w:tcMar>
-            <w:vAlign w:val="center"/>
-            <w:hideMark/>
-          </w:tcPr>
-          <w:p>
-            <w:pPr>
-              <w:pBdr>
-                <w:top w:val="none" w:sz="0" w:space="0" w:color="auto"/>
-                <w:left w:val="none" w:sz="0" w:space="0" w:color="auto"/>
-                <w:bottom w:val="none" w:sz="0" w:space="0" w:color="auto"/>
-                <w:right w:val="none" w:sz="0" w:space="0" w:color="auto"/>
-              </w:pBdr>
-              <w:spacing w:line="240" w:lineRule="auto"/>
-              <w:jc w:val="left"/>
-              <w:rPr>
-                <w:b w:val="0"/>
-                <w:bCs w:val="0"/>
-                <w:i w:val="0"/>
-                <w:iCs w:val="0"/>
-                <w:smallCaps w:val="0"/>
-                <w:sz w:val="24"/>
-                <w:szCs w:val="24"/>
-              </w:rPr>
-            </w:pPr>
-            <w:r>
-              <w:rPr>
-                <w:b w:val="0"/>
-                <w:bCs w:val="0"/>
-                <w:i w:val="0"/>
-                <w:iCs w:val="0"/>
-                <w:smallCaps w:val="0"/>
-                <w:sz w:val="24"/>
-                <w:szCs w:val="24"/>
-              </w:rPr>
-              <w:t xml:space="preserve">(1) </w:t>
-            </w:r>
-          </w:p>
-        </w:tc>
-        <w:tc>
-          <w:tcPr>
-            <w:noWrap w:val="0"/>
-            <w:tcMar>
-              <w:top w:w="35" w:type="dxa"/>
-              <w:left w:w="95" w:type="dxa"/>
-              <w:bottom w:w="35" w:type="dxa"/>
-              <w:right w:w="95" w:type="dxa"/>
-            </w:tcMar>
-            <w:vAlign w:val="center"/>
-            <w:hideMark/>
-          </w:tcPr>
-          <w:p>
-            <w:pPr>
-              <w:pBdr>
-                <w:top w:val="none" w:sz="0" w:space="0" w:color="auto"/>
-                <w:left w:val="none" w:sz="0" w:space="0" w:color="auto"/>
-                <w:bottom w:val="none" w:sz="0" w:space="0" w:color="auto"/>
-                <w:right w:val="none" w:sz="0" w:space="0" w:color="auto"/>
-              </w:pBdr>
-              <w:spacing w:line="240" w:lineRule="auto"/>
-              <w:jc w:val="left"/>
-              <w:rPr>
-                <w:b w:val="0"/>
-                <w:bCs w:val="0"/>
-                <w:i w:val="0"/>
-                <w:iCs w:val="0"/>
-                <w:smallCaps w:val="0"/>
-                <w:sz w:val="24"/>
-                <w:szCs w:val="24"/>
-              </w:rPr>
-            </w:pPr>
-            <w:r>
-              <w:rPr>
-                <w:b w:val="0"/>
-                <w:bCs w:val="0"/>
-                <w:i w:val="0"/>
-                <w:iCs w:val="0"/>
-                <w:smallCaps w:val="0"/>
-                <w:sz w:val="24"/>
-                <w:szCs w:val="24"/>
-              </w:rPr>
-              <w:t xml:space="preserve">(2) </w:t>
-            </w:r>
-          </w:p>
-        </w:tc>
-      </w:tr>
-      <w:tr>
-        <w:tblPrEx>
-          <w:tblW w:w="4750" w:type="pct"/>
-          <w:tblInd w:w="180" w:type="dxa"/>
-          <w:tblBorders>
-            <w:top w:val="single" w:sz="8" w:space="0" w:color="000000"/>
-            <w:bottom w:val="single" w:sz="8" w:space="0" w:color="000000"/>
-          </w:tblBorders>
-          <w:tblCellMar>
-            <w:top w:w="15" w:type="dxa"/>
-            <w:left w:w="15" w:type="dxa"/>
-            <w:bottom w:w="15" w:type="dxa"/>
-            <w:right w:w="15" w:type="dxa"/>
-          </w:tblCellMar>
-          <w:tblLook w:val="05E0"/>
-        </w:tblPrEx>
-        <w:tc>
-          <w:tcPr>
-            <w:noWrap w:val="0"/>
-            <w:tcMar>
-              <w:top w:w="35" w:type="dxa"/>
-              <w:left w:w="95" w:type="dxa"/>
-              <w:bottom w:w="35" w:type="dxa"/>
-              <w:right w:w="95" w:type="dxa"/>
-            </w:tcMar>
-            <w:vAlign w:val="center"/>
-            <w:hideMark/>
-          </w:tcPr>
-          <w:p>
-            <w:pPr>
-              <w:pBdr>
-                <w:top w:val="none" w:sz="0" w:space="0" w:color="auto"/>
-                <w:left w:val="none" w:sz="0" w:space="0" w:color="auto"/>
-                <w:bottom w:val="none" w:sz="0" w:space="0" w:color="auto"/>
-                <w:right w:val="none" w:sz="0" w:space="0" w:color="auto"/>
-              </w:pBdr>
-              <w:spacing w:line="240" w:lineRule="auto"/>
-              <w:jc w:val="left"/>
-              <w:rPr>
-                <w:b w:val="0"/>
-                <w:bCs w:val="0"/>
-                <w:i w:val="0"/>
-                <w:iCs w:val="0"/>
-                <w:smallCaps w:val="0"/>
-                <w:sz w:val="24"/>
-                <w:szCs w:val="24"/>
-              </w:rPr>
-            </w:pPr>
-          </w:p>
-        </w:tc>
-        <w:tc>
-          <w:tcPr>
-            <w:noWrap w:val="0"/>
-            <w:tcMar>
-              <w:top w:w="35" w:type="dxa"/>
-              <w:left w:w="95" w:type="dxa"/>
-              <w:bottom w:w="35" w:type="dxa"/>
-              <w:right w:w="95" w:type="dxa"/>
-            </w:tcMar>
-            <w:vAlign w:val="center"/>
-            <w:hideMark/>
-          </w:tcPr>
-          <w:p>
-            <w:pPr>
-              <w:pBdr>
-                <w:top w:val="none" w:sz="0" w:space="0" w:color="auto"/>
-                <w:left w:val="none" w:sz="0" w:space="0" w:color="auto"/>
-                <w:bottom w:val="none" w:sz="0" w:space="0" w:color="auto"/>
-                <w:right w:val="none" w:sz="0" w:space="0" w:color="auto"/>
-              </w:pBdr>
-              <w:spacing w:line="240" w:lineRule="auto"/>
-              <w:jc w:val="left"/>
-              <w:rPr>
-                <w:b w:val="0"/>
-                <w:bCs w:val="0"/>
-                <w:i w:val="0"/>
-                <w:iCs w:val="0"/>
-                <w:smallCaps w:val="0"/>
-                <w:sz w:val="24"/>
-                <w:szCs w:val="24"/>
-              </w:rPr>
-            </w:pPr>
-            <w:r>
-              <w:rPr>
-                <w:b w:val="0"/>
-                <w:bCs w:val="0"/>
-                <w:i w:val="0"/>
-                <w:iCs w:val="0"/>
-                <w:smallCaps w:val="0"/>
-                <w:sz w:val="24"/>
-                <w:szCs w:val="24"/>
-              </w:rPr>
-              <w:t xml:space="preserve">Model 1 </w:t>
-            </w:r>
-          </w:p>
-        </w:tc>
-        <w:tc>
-          <w:tcPr>
-            <w:noWrap w:val="0"/>
-            <w:tcMar>
-              <w:top w:w="35" w:type="dxa"/>
-              <w:left w:w="95" w:type="dxa"/>
-              <w:bottom w:w="35" w:type="dxa"/>
-              <w:right w:w="95" w:type="dxa"/>
-            </w:tcMar>
-            <w:vAlign w:val="center"/>
-            <w:hideMark/>
-          </w:tcPr>
-          <w:p>
-            <w:pPr>
-              <w:pBdr>
-                <w:top w:val="none" w:sz="0" w:space="0" w:color="auto"/>
-                <w:left w:val="none" w:sz="0" w:space="0" w:color="auto"/>
-                <w:bottom w:val="none" w:sz="0" w:space="0" w:color="auto"/>
-                <w:right w:val="none" w:sz="0" w:space="0" w:color="auto"/>
-              </w:pBdr>
-              <w:spacing w:line="240" w:lineRule="auto"/>
-              <w:jc w:val="left"/>
-              <w:rPr>
-                <w:b w:val="0"/>
-                <w:bCs w:val="0"/>
-                <w:i w:val="0"/>
-                <w:iCs w:val="0"/>
-                <w:smallCaps w:val="0"/>
-                <w:sz w:val="24"/>
-                <w:szCs w:val="24"/>
-              </w:rPr>
-            </w:pPr>
-            <w:r>
-              <w:rPr>
-                <w:b w:val="0"/>
-                <w:bCs w:val="0"/>
-                <w:i w:val="0"/>
-                <w:iCs w:val="0"/>
-                <w:smallCaps w:val="0"/>
-                <w:sz w:val="24"/>
-                <w:szCs w:val="24"/>
-              </w:rPr>
-              <w:t xml:space="preserve">Model 2 </w:t>
-            </w:r>
-          </w:p>
-        </w:tc>
-      </w:tr>
-      <w:tr>
-        <w:tblPrEx>
-          <w:tblW w:w="4750" w:type="pct"/>
-          <w:tblInd w:w="180" w:type="dxa"/>
-          <w:tblBorders>
-            <w:top w:val="single" w:sz="8" w:space="0" w:color="000000"/>
-            <w:bottom w:val="single" w:sz="8" w:space="0" w:color="000000"/>
-          </w:tblBorders>
-          <w:tblCellMar>
-            <w:top w:w="15" w:type="dxa"/>
-            <w:left w:w="15" w:type="dxa"/>
-            <w:bottom w:w="15" w:type="dxa"/>
-            <w:right w:w="15" w:type="dxa"/>
-          </w:tblCellMar>
-          <w:tblLook w:val="05E0"/>
-        </w:tblPrEx>
-        <w:tc>
-          <w:tcPr>
-            <w:gridSpan w:val="3"/>
-            <w:noWrap w:val="0"/>
-            <w:tcMar>
-              <w:top w:w="35" w:type="dxa"/>
-              <w:left w:w="95" w:type="dxa"/>
-              <w:bottom w:w="35" w:type="dxa"/>
-              <w:right w:w="95" w:type="dxa"/>
-            </w:tcMar>
-            <w:vAlign w:val="center"/>
-            <w:hideMark/>
-          </w:tcPr>
-          <w:p>
-            <w:pPr>
-              <w:pBdr>
-                <w:top w:val="none" w:sz="0" w:space="0" w:color="auto"/>
-                <w:left w:val="none" w:sz="0" w:space="0" w:color="auto"/>
-                <w:bottom w:val="none" w:sz="0" w:space="0" w:color="auto"/>
-                <w:right w:val="none" w:sz="0" w:space="0" w:color="auto"/>
-              </w:pBdr>
-              <w:spacing w:line="240" w:lineRule="auto"/>
-              <w:jc w:val="left"/>
-              <w:rPr>
-                <w:b w:val="0"/>
-                <w:bCs w:val="0"/>
-                <w:i w:val="0"/>
-                <w:iCs w:val="0"/>
-                <w:smallCaps w:val="0"/>
-                <w:sz w:val="24"/>
-                <w:szCs w:val="24"/>
-              </w:rPr>
-            </w:pPr>
-            <w:r>
-              <w:pict>
-                <v:rect id="_x0000_i1027" style="width:468pt;height:3pt" o:hrpct="1000" o:hrstd="t" o:hr="t" filled="t" fillcolor="gray" stroked="f">
-                  <v:path strokeok="f"/>
-                </v:rect>
-              </w:pict>
-            </w:r>
-          </w:p>
-        </w:tc>
-      </w:tr>
-      <w:tr>
-        <w:tblPrEx>
-          <w:tblW w:w="4750" w:type="pct"/>
-          <w:tblInd w:w="180" w:type="dxa"/>
-          <w:tblBorders>
-            <w:top w:val="single" w:sz="8" w:space="0" w:color="000000"/>
-            <w:bottom w:val="single" w:sz="8" w:space="0" w:color="000000"/>
-          </w:tblBorders>
-          <w:tblCellMar>
-            <w:top w:w="15" w:type="dxa"/>
-            <w:left w:w="15" w:type="dxa"/>
-            <w:bottom w:w="15" w:type="dxa"/>
-            <w:right w:w="15" w:type="dxa"/>
-          </w:tblCellMar>
-          <w:tblLook w:val="05E0"/>
-        </w:tblPrEx>
-        <w:tc>
-          <w:tcPr>
-            <w:noWrap w:val="0"/>
-            <w:tcMar>
-              <w:top w:w="35" w:type="dxa"/>
-              <w:left w:w="95" w:type="dxa"/>
-              <w:bottom w:w="35" w:type="dxa"/>
-              <w:right w:w="95" w:type="dxa"/>
-            </w:tcMar>
-            <w:vAlign w:val="center"/>
-            <w:hideMark/>
-          </w:tcPr>
-          <w:p>
-            <w:pPr>
-              <w:pBdr>
-                <w:top w:val="none" w:sz="0" w:space="0" w:color="auto"/>
-                <w:left w:val="none" w:sz="0" w:space="0" w:color="auto"/>
-                <w:bottom w:val="none" w:sz="0" w:space="0" w:color="auto"/>
-                <w:right w:val="none" w:sz="0" w:space="0" w:color="auto"/>
-              </w:pBdr>
-              <w:spacing w:line="240" w:lineRule="auto"/>
-              <w:jc w:val="left"/>
-              <w:rPr>
-                <w:b w:val="0"/>
-                <w:bCs w:val="0"/>
-                <w:i w:val="0"/>
-                <w:iCs w:val="0"/>
-                <w:smallCaps w:val="0"/>
-                <w:sz w:val="24"/>
-                <w:szCs w:val="24"/>
-              </w:rPr>
-            </w:pPr>
-            <w:r>
-              <w:rPr>
-                <w:b w:val="0"/>
-                <w:bCs w:val="0"/>
-                <w:i w:val="0"/>
-                <w:iCs w:val="0"/>
-                <w:smallCaps w:val="0"/>
-                <w:sz w:val="24"/>
-                <w:szCs w:val="24"/>
-              </w:rPr>
-              <w:t xml:space="preserve">Weight (lbs.) </w:t>
-            </w:r>
-          </w:p>
-        </w:tc>
-        <w:tc>
-          <w:tcPr>
-            <w:noWrap w:val="0"/>
-            <w:tcMar>
-              <w:top w:w="35" w:type="dxa"/>
-              <w:left w:w="95" w:type="dxa"/>
-              <w:bottom w:w="35" w:type="dxa"/>
-              <w:right w:w="95" w:type="dxa"/>
-            </w:tcMar>
-            <w:vAlign w:val="center"/>
-            <w:hideMark/>
-          </w:tcPr>
-          <w:p>
-            <w:pPr>
-              <w:pBdr>
-                <w:top w:val="none" w:sz="0" w:space="0" w:color="auto"/>
-                <w:left w:val="none" w:sz="0" w:space="0" w:color="auto"/>
-                <w:bottom w:val="none" w:sz="0" w:space="0" w:color="auto"/>
-                <w:right w:val="none" w:sz="0" w:space="0" w:color="auto"/>
-              </w:pBdr>
-              <w:spacing w:line="240" w:lineRule="auto"/>
-              <w:jc w:val="left"/>
-              <w:rPr>
-                <w:b w:val="0"/>
-                <w:bCs w:val="0"/>
-                <w:i w:val="0"/>
-                <w:iCs w:val="0"/>
-                <w:smallCaps w:val="0"/>
-                <w:sz w:val="24"/>
-                <w:szCs w:val="24"/>
-              </w:rPr>
-            </w:pPr>
-            <w:r>
-              <w:rPr>
-                <w:b w:val="0"/>
-                <w:bCs w:val="0"/>
-                <w:i w:val="0"/>
-                <w:iCs w:val="0"/>
-                <w:smallCaps w:val="0"/>
-                <w:sz w:val="24"/>
-                <w:szCs w:val="24"/>
-              </w:rPr>
-              <w:t>0.00136</w:t>
-            </w:r>
-            <w:r>
-              <w:rPr>
-                <w:rStyle w:val="sup"/>
-                <w:b w:val="0"/>
-                <w:bCs w:val="0"/>
-                <w:i w:val="0"/>
-                <w:iCs w:val="0"/>
-                <w:smallCaps w:val="0"/>
-              </w:rPr>
-              <w:t>***</w:t>
-            </w:r>
-          </w:p>
-        </w:tc>
-        <w:tc>
-          <w:tcPr>
-            <w:noWrap w:val="0"/>
-            <w:tcMar>
-              <w:top w:w="35" w:type="dxa"/>
-              <w:left w:w="95" w:type="dxa"/>
-              <w:bottom w:w="35" w:type="dxa"/>
-              <w:right w:w="95" w:type="dxa"/>
-            </w:tcMar>
-            <w:vAlign w:val="center"/>
-            <w:hideMark/>
-          </w:tcPr>
-          <w:p>
-            <w:pPr>
-              <w:pBdr>
-                <w:top w:val="none" w:sz="0" w:space="0" w:color="auto"/>
-                <w:left w:val="none" w:sz="0" w:space="0" w:color="auto"/>
-                <w:bottom w:val="none" w:sz="0" w:space="0" w:color="auto"/>
-                <w:right w:val="none" w:sz="0" w:space="0" w:color="auto"/>
-              </w:pBdr>
-              <w:spacing w:line="240" w:lineRule="auto"/>
-              <w:jc w:val="left"/>
-              <w:rPr>
-                <w:b w:val="0"/>
-                <w:bCs w:val="0"/>
-                <w:i w:val="0"/>
-                <w:iCs w:val="0"/>
-                <w:smallCaps w:val="0"/>
-                <w:sz w:val="24"/>
-                <w:szCs w:val="24"/>
-              </w:rPr>
-            </w:pPr>
-            <w:r>
-              <w:rPr>
-                <w:b w:val="0"/>
-                <w:bCs w:val="0"/>
-                <w:i w:val="0"/>
-                <w:iCs w:val="0"/>
-                <w:smallCaps w:val="0"/>
-                <w:sz w:val="24"/>
-                <w:szCs w:val="24"/>
-              </w:rPr>
-              <w:t>0.00126</w:t>
-            </w:r>
-            <w:r>
-              <w:rPr>
-                <w:rStyle w:val="sup"/>
-                <w:b w:val="0"/>
-                <w:bCs w:val="0"/>
-                <w:i w:val="0"/>
-                <w:iCs w:val="0"/>
-                <w:smallCaps w:val="0"/>
-              </w:rPr>
-              <w:t>***</w:t>
-            </w:r>
-          </w:p>
-        </w:tc>
-      </w:tr>
-      <w:tr>
-        <w:tblPrEx>
-          <w:tblW w:w="4750" w:type="pct"/>
-          <w:tblInd w:w="180" w:type="dxa"/>
-          <w:tblBorders>
-            <w:top w:val="single" w:sz="8" w:space="0" w:color="000000"/>
-            <w:bottom w:val="single" w:sz="8" w:space="0" w:color="000000"/>
-          </w:tblBorders>
-          <w:tblCellMar>
-            <w:top w:w="15" w:type="dxa"/>
-            <w:left w:w="15" w:type="dxa"/>
-            <w:bottom w:w="15" w:type="dxa"/>
-            <w:right w:w="15" w:type="dxa"/>
-          </w:tblCellMar>
-          <w:tblLook w:val="05E0"/>
-        </w:tblPrEx>
-        <w:tc>
-          <w:tcPr>
-            <w:noWrap w:val="0"/>
-            <w:tcMar>
-              <w:top w:w="35" w:type="dxa"/>
-              <w:left w:w="95" w:type="dxa"/>
-              <w:bottom w:w="35" w:type="dxa"/>
-              <w:right w:w="95" w:type="dxa"/>
-            </w:tcMar>
-            <w:vAlign w:val="center"/>
-            <w:hideMark/>
-          </w:tcPr>
-          <w:p>
-            <w:pPr>
-              <w:pBdr>
-                <w:top w:val="none" w:sz="0" w:space="0" w:color="auto"/>
-                <w:left w:val="none" w:sz="0" w:space="0" w:color="auto"/>
-                <w:bottom w:val="none" w:sz="0" w:space="0" w:color="auto"/>
-                <w:right w:val="none" w:sz="0" w:space="0" w:color="auto"/>
-              </w:pBdr>
-              <w:spacing w:line="240" w:lineRule="auto"/>
-              <w:jc w:val="left"/>
-              <w:rPr>
-                <w:b w:val="0"/>
-                <w:bCs w:val="0"/>
-                <w:i w:val="0"/>
-                <w:iCs w:val="0"/>
-                <w:smallCaps w:val="0"/>
-                <w:sz w:val="24"/>
-                <w:szCs w:val="24"/>
-              </w:rPr>
-            </w:pPr>
-          </w:p>
-        </w:tc>
-        <w:tc>
-          <w:tcPr>
-            <w:noWrap w:val="0"/>
-            <w:tcMar>
-              <w:top w:w="35" w:type="dxa"/>
-              <w:left w:w="95" w:type="dxa"/>
-              <w:bottom w:w="35" w:type="dxa"/>
-              <w:right w:w="95" w:type="dxa"/>
-            </w:tcMar>
-            <w:vAlign w:val="center"/>
-            <w:hideMark/>
-          </w:tcPr>
-          <w:p>
-            <w:pPr>
-              <w:pBdr>
-                <w:top w:val="none" w:sz="0" w:space="0" w:color="auto"/>
-                <w:left w:val="none" w:sz="0" w:space="0" w:color="auto"/>
-                <w:bottom w:val="none" w:sz="0" w:space="0" w:color="auto"/>
-                <w:right w:val="none" w:sz="0" w:space="0" w:color="auto"/>
-              </w:pBdr>
-              <w:spacing w:line="240" w:lineRule="auto"/>
-              <w:jc w:val="left"/>
-              <w:rPr>
-                <w:b w:val="0"/>
-                <w:bCs w:val="0"/>
-                <w:i w:val="0"/>
-                <w:iCs w:val="0"/>
-                <w:smallCaps w:val="0"/>
-                <w:sz w:val="24"/>
-                <w:szCs w:val="24"/>
-              </w:rPr>
-            </w:pPr>
-            <w:r>
-              <w:rPr>
-                <w:b w:val="0"/>
-                <w:bCs w:val="0"/>
-                <w:i w:val="0"/>
-                <w:iCs w:val="0"/>
-                <w:smallCaps w:val="0"/>
-                <w:sz w:val="24"/>
-                <w:szCs w:val="24"/>
-              </w:rPr>
-              <w:t xml:space="preserve">(6.09) </w:t>
-            </w:r>
-          </w:p>
-        </w:tc>
-        <w:tc>
-          <w:tcPr>
-            <w:noWrap w:val="0"/>
-            <w:tcMar>
-              <w:top w:w="35" w:type="dxa"/>
-              <w:left w:w="95" w:type="dxa"/>
-              <w:bottom w:w="35" w:type="dxa"/>
-              <w:right w:w="95" w:type="dxa"/>
-            </w:tcMar>
-            <w:vAlign w:val="center"/>
-            <w:hideMark/>
-          </w:tcPr>
-          <w:p>
-            <w:pPr>
-              <w:pBdr>
-                <w:top w:val="none" w:sz="0" w:space="0" w:color="auto"/>
-                <w:left w:val="none" w:sz="0" w:space="0" w:color="auto"/>
-                <w:bottom w:val="none" w:sz="0" w:space="0" w:color="auto"/>
-                <w:right w:val="none" w:sz="0" w:space="0" w:color="auto"/>
-              </w:pBdr>
-              <w:spacing w:line="240" w:lineRule="auto"/>
-              <w:jc w:val="left"/>
-              <w:rPr>
-                <w:b w:val="0"/>
-                <w:bCs w:val="0"/>
-                <w:i w:val="0"/>
-                <w:iCs w:val="0"/>
-                <w:smallCaps w:val="0"/>
-                <w:sz w:val="24"/>
-                <w:szCs w:val="24"/>
-              </w:rPr>
-            </w:pPr>
-            <w:r>
-              <w:rPr>
-                <w:b w:val="0"/>
-                <w:bCs w:val="0"/>
-                <w:i w:val="0"/>
-                <w:iCs w:val="0"/>
-                <w:smallCaps w:val="0"/>
-                <w:sz w:val="24"/>
-                <w:szCs w:val="24"/>
-              </w:rPr>
-              <w:t xml:space="preserve">(6.06) </w:t>
-            </w:r>
-          </w:p>
-        </w:tc>
-      </w:tr>
-      <w:tr>
-        <w:tblPrEx>
-          <w:tblW w:w="4750" w:type="pct"/>
-          <w:tblInd w:w="180" w:type="dxa"/>
-          <w:tblBorders>
-            <w:top w:val="single" w:sz="8" w:space="0" w:color="000000"/>
-            <w:bottom w:val="single" w:sz="8" w:space="0" w:color="000000"/>
-          </w:tblBorders>
-          <w:tblCellMar>
-            <w:top w:w="15" w:type="dxa"/>
-            <w:left w:w="15" w:type="dxa"/>
-            <w:bottom w:w="15" w:type="dxa"/>
-            <w:right w:w="15" w:type="dxa"/>
-          </w:tblCellMar>
-          <w:tblLook w:val="05E0"/>
-        </w:tblPrEx>
-        <w:tc>
-          <w:tcPr>
-            <w:noWrap w:val="0"/>
-            <w:tcMar>
-              <w:top w:w="35" w:type="dxa"/>
-              <w:left w:w="95" w:type="dxa"/>
-              <w:bottom w:w="35" w:type="dxa"/>
-              <w:right w:w="95" w:type="dxa"/>
-            </w:tcMar>
-            <w:vAlign w:val="center"/>
-            <w:hideMark/>
-          </w:tcPr>
-          <w:p>
-            <w:pPr>
-              <w:pBdr>
-                <w:top w:val="none" w:sz="0" w:space="0" w:color="auto"/>
-                <w:left w:val="none" w:sz="0" w:space="0" w:color="auto"/>
-                <w:bottom w:val="none" w:sz="0" w:space="0" w:color="auto"/>
-                <w:right w:val="none" w:sz="0" w:space="0" w:color="auto"/>
-              </w:pBdr>
-              <w:spacing w:line="240" w:lineRule="auto"/>
-              <w:jc w:val="left"/>
-              <w:rPr>
-                <w:b w:val="0"/>
-                <w:bCs w:val="0"/>
-                <w:i w:val="0"/>
-                <w:iCs w:val="0"/>
-                <w:smallCaps w:val="0"/>
-                <w:sz w:val="24"/>
-                <w:szCs w:val="24"/>
-              </w:rPr>
-            </w:pPr>
-            <w:r>
-              <w:rPr>
-                <w:b w:val="0"/>
-                <w:bCs w:val="0"/>
-                <w:i w:val="0"/>
-                <w:iCs w:val="0"/>
-                <w:smallCaps w:val="0"/>
-                <w:sz w:val="24"/>
-                <w:szCs w:val="24"/>
-              </w:rPr>
-              <w:t xml:space="preserve">Gear Ratio </w:t>
-            </w:r>
-          </w:p>
-        </w:tc>
-        <w:tc>
-          <w:tcPr>
-            <w:noWrap w:val="0"/>
-            <w:tcMar>
-              <w:top w:w="35" w:type="dxa"/>
-              <w:left w:w="95" w:type="dxa"/>
-              <w:bottom w:w="35" w:type="dxa"/>
-              <w:right w:w="95" w:type="dxa"/>
-            </w:tcMar>
-            <w:vAlign w:val="center"/>
-            <w:hideMark/>
-          </w:tcPr>
-          <w:p>
-            <w:pPr>
-              <w:pBdr>
-                <w:top w:val="none" w:sz="0" w:space="0" w:color="auto"/>
-                <w:left w:val="none" w:sz="0" w:space="0" w:color="auto"/>
-                <w:bottom w:val="none" w:sz="0" w:space="0" w:color="auto"/>
-                <w:right w:val="none" w:sz="0" w:space="0" w:color="auto"/>
-              </w:pBdr>
-              <w:spacing w:line="240" w:lineRule="auto"/>
-              <w:jc w:val="left"/>
-              <w:rPr>
-                <w:b w:val="0"/>
-                <w:bCs w:val="0"/>
-                <w:i w:val="0"/>
-                <w:iCs w:val="0"/>
-                <w:smallCaps w:val="0"/>
-                <w:sz w:val="24"/>
-                <w:szCs w:val="24"/>
-              </w:rPr>
-            </w:pPr>
-            <w:r>
-              <w:rPr>
-                <w:b w:val="0"/>
-                <w:bCs w:val="0"/>
-                <w:i w:val="0"/>
-                <w:iCs w:val="0"/>
-                <w:smallCaps w:val="0"/>
-                <w:sz w:val="24"/>
-                <w:szCs w:val="24"/>
-              </w:rPr>
-              <w:t xml:space="preserve">0.171 </w:t>
-            </w:r>
-          </w:p>
-        </w:tc>
-        <w:tc>
-          <w:tcPr>
-            <w:noWrap w:val="0"/>
-            <w:tcMar>
-              <w:top w:w="35" w:type="dxa"/>
-              <w:left w:w="95" w:type="dxa"/>
-              <w:bottom w:w="35" w:type="dxa"/>
-              <w:right w:w="95" w:type="dxa"/>
-            </w:tcMar>
-            <w:vAlign w:val="center"/>
-            <w:hideMark/>
-          </w:tcPr>
-          <w:p>
-            <w:pPr>
-              <w:pBdr>
-                <w:top w:val="none" w:sz="0" w:space="0" w:color="auto"/>
-                <w:left w:val="none" w:sz="0" w:space="0" w:color="auto"/>
-                <w:bottom w:val="none" w:sz="0" w:space="0" w:color="auto"/>
-                <w:right w:val="none" w:sz="0" w:space="0" w:color="auto"/>
-              </w:pBdr>
-              <w:spacing w:line="240" w:lineRule="auto"/>
-              <w:jc w:val="left"/>
-              <w:rPr>
-                <w:b w:val="0"/>
-                <w:bCs w:val="0"/>
-                <w:i w:val="0"/>
-                <w:iCs w:val="0"/>
-                <w:smallCaps w:val="0"/>
-                <w:sz w:val="24"/>
-                <w:szCs w:val="24"/>
-              </w:rPr>
-            </w:pPr>
-            <w:r>
-              <w:rPr>
-                <w:b w:val="0"/>
-                <w:bCs w:val="0"/>
-                <w:i w:val="0"/>
-                <w:iCs w:val="0"/>
-                <w:smallCaps w:val="0"/>
-                <w:sz w:val="24"/>
-                <w:szCs w:val="24"/>
-              </w:rPr>
-              <w:t xml:space="preserve">-0.337 </w:t>
-            </w:r>
-          </w:p>
-        </w:tc>
-      </w:tr>
-      <w:tr>
-        <w:tblPrEx>
-          <w:tblW w:w="4750" w:type="pct"/>
-          <w:tblInd w:w="180" w:type="dxa"/>
-          <w:tblBorders>
-            <w:top w:val="single" w:sz="8" w:space="0" w:color="000000"/>
-            <w:bottom w:val="single" w:sz="8" w:space="0" w:color="000000"/>
-          </w:tblBorders>
-          <w:tblCellMar>
-            <w:top w:w="15" w:type="dxa"/>
-            <w:left w:w="15" w:type="dxa"/>
-            <w:bottom w:w="15" w:type="dxa"/>
-            <w:right w:w="15" w:type="dxa"/>
-          </w:tblCellMar>
-          <w:tblLook w:val="05E0"/>
-        </w:tblPrEx>
-        <w:tc>
-          <w:tcPr>
-            <w:noWrap w:val="0"/>
-            <w:tcMar>
-              <w:top w:w="35" w:type="dxa"/>
-              <w:left w:w="95" w:type="dxa"/>
-              <w:bottom w:w="35" w:type="dxa"/>
-              <w:right w:w="95" w:type="dxa"/>
-            </w:tcMar>
-            <w:vAlign w:val="center"/>
-            <w:hideMark/>
-          </w:tcPr>
-          <w:p>
-            <w:pPr>
-              <w:pBdr>
-                <w:top w:val="none" w:sz="0" w:space="0" w:color="auto"/>
-                <w:left w:val="none" w:sz="0" w:space="0" w:color="auto"/>
-                <w:bottom w:val="none" w:sz="0" w:space="0" w:color="auto"/>
-                <w:right w:val="none" w:sz="0" w:space="0" w:color="auto"/>
-              </w:pBdr>
-              <w:spacing w:line="240" w:lineRule="auto"/>
-              <w:jc w:val="left"/>
-              <w:rPr>
-                <w:b w:val="0"/>
-                <w:bCs w:val="0"/>
-                <w:i w:val="0"/>
-                <w:iCs w:val="0"/>
-                <w:smallCaps w:val="0"/>
-                <w:sz w:val="24"/>
-                <w:szCs w:val="24"/>
-              </w:rPr>
-            </w:pPr>
-          </w:p>
-        </w:tc>
-        <w:tc>
-          <w:tcPr>
-            <w:noWrap w:val="0"/>
-            <w:tcMar>
-              <w:top w:w="35" w:type="dxa"/>
-              <w:left w:w="95" w:type="dxa"/>
-              <w:bottom w:w="35" w:type="dxa"/>
-              <w:right w:w="95" w:type="dxa"/>
-            </w:tcMar>
-            <w:vAlign w:val="center"/>
-            <w:hideMark/>
-          </w:tcPr>
-          <w:p>
-            <w:pPr>
-              <w:pBdr>
-                <w:top w:val="none" w:sz="0" w:space="0" w:color="auto"/>
-                <w:left w:val="none" w:sz="0" w:space="0" w:color="auto"/>
-                <w:bottom w:val="none" w:sz="0" w:space="0" w:color="auto"/>
-                <w:right w:val="none" w:sz="0" w:space="0" w:color="auto"/>
-              </w:pBdr>
-              <w:spacing w:line="240" w:lineRule="auto"/>
-              <w:jc w:val="left"/>
-              <w:rPr>
-                <w:b w:val="0"/>
-                <w:bCs w:val="0"/>
-                <w:i w:val="0"/>
-                <w:iCs w:val="0"/>
-                <w:smallCaps w:val="0"/>
-                <w:sz w:val="24"/>
-                <w:szCs w:val="24"/>
-              </w:rPr>
-            </w:pPr>
-            <w:r>
-              <w:rPr>
-                <w:b w:val="0"/>
-                <w:bCs w:val="0"/>
-                <w:i w:val="0"/>
-                <w:iCs w:val="0"/>
-                <w:smallCaps w:val="0"/>
-                <w:sz w:val="24"/>
-                <w:szCs w:val="24"/>
-              </w:rPr>
-              <w:t xml:space="preserve">(0.64) </w:t>
-            </w:r>
-          </w:p>
-        </w:tc>
-        <w:tc>
-          <w:tcPr>
-            <w:noWrap w:val="0"/>
-            <w:tcMar>
-              <w:top w:w="35" w:type="dxa"/>
-              <w:left w:w="95" w:type="dxa"/>
-              <w:bottom w:w="35" w:type="dxa"/>
-              <w:right w:w="95" w:type="dxa"/>
-            </w:tcMar>
-            <w:vAlign w:val="center"/>
-            <w:hideMark/>
-          </w:tcPr>
-          <w:p>
-            <w:pPr>
-              <w:pBdr>
-                <w:top w:val="none" w:sz="0" w:space="0" w:color="auto"/>
-                <w:left w:val="none" w:sz="0" w:space="0" w:color="auto"/>
-                <w:bottom w:val="none" w:sz="0" w:space="0" w:color="auto"/>
-                <w:right w:val="none" w:sz="0" w:space="0" w:color="auto"/>
-              </w:pBdr>
-              <w:spacing w:line="240" w:lineRule="auto"/>
-              <w:jc w:val="left"/>
-              <w:rPr>
-                <w:b w:val="0"/>
-                <w:bCs w:val="0"/>
-                <w:i w:val="0"/>
-                <w:iCs w:val="0"/>
-                <w:smallCaps w:val="0"/>
-                <w:sz w:val="24"/>
-                <w:szCs w:val="24"/>
-              </w:rPr>
-            </w:pPr>
-            <w:r>
-              <w:rPr>
-                <w:b w:val="0"/>
-                <w:bCs w:val="0"/>
-                <w:i w:val="0"/>
-                <w:iCs w:val="0"/>
-                <w:smallCaps w:val="0"/>
-                <w:sz w:val="24"/>
-                <w:szCs w:val="24"/>
-              </w:rPr>
-              <w:t xml:space="preserve">(-1.19) </w:t>
-            </w:r>
-          </w:p>
-        </w:tc>
-      </w:tr>
-      <w:tr>
-        <w:tblPrEx>
-          <w:tblW w:w="4750" w:type="pct"/>
-          <w:tblInd w:w="180" w:type="dxa"/>
-          <w:tblBorders>
-            <w:top w:val="single" w:sz="8" w:space="0" w:color="000000"/>
-            <w:bottom w:val="single" w:sz="8" w:space="0" w:color="000000"/>
-          </w:tblBorders>
-          <w:tblCellMar>
-            <w:top w:w="15" w:type="dxa"/>
-            <w:left w:w="15" w:type="dxa"/>
-            <w:bottom w:w="15" w:type="dxa"/>
-            <w:right w:w="15" w:type="dxa"/>
-          </w:tblCellMar>
-          <w:tblLook w:val="05E0"/>
-        </w:tblPrEx>
-        <w:tc>
-          <w:tcPr>
-            <w:noWrap w:val="0"/>
-            <w:tcMar>
-              <w:top w:w="35" w:type="dxa"/>
-              <w:left w:w="95" w:type="dxa"/>
-              <w:bottom w:w="35" w:type="dxa"/>
-              <w:right w:w="95" w:type="dxa"/>
-            </w:tcMar>
-            <w:vAlign w:val="center"/>
-            <w:hideMark/>
-          </w:tcPr>
-          <w:p>
-            <w:pPr>
-              <w:pBdr>
-                <w:top w:val="none" w:sz="0" w:space="0" w:color="auto"/>
-                <w:left w:val="none" w:sz="0" w:space="0" w:color="auto"/>
-                <w:bottom w:val="none" w:sz="0" w:space="0" w:color="auto"/>
-                <w:right w:val="none" w:sz="0" w:space="0" w:color="auto"/>
-              </w:pBdr>
-              <w:spacing w:line="240" w:lineRule="auto"/>
-              <w:jc w:val="left"/>
-              <w:rPr>
-                <w:b w:val="0"/>
-                <w:bCs w:val="0"/>
-                <w:i w:val="0"/>
-                <w:iCs w:val="0"/>
-                <w:smallCaps w:val="0"/>
-                <w:sz w:val="24"/>
-                <w:szCs w:val="24"/>
-              </w:rPr>
-            </w:pPr>
-            <w:r>
-              <w:rPr>
-                <w:b w:val="0"/>
-                <w:bCs w:val="0"/>
-                <w:i w:val="0"/>
-                <w:iCs w:val="0"/>
-                <w:smallCaps w:val="0"/>
-                <w:sz w:val="24"/>
-                <w:szCs w:val="24"/>
-              </w:rPr>
-              <w:t xml:space="preserve">Turn Circle (ft.) </w:t>
-            </w:r>
-          </w:p>
-        </w:tc>
-        <w:tc>
-          <w:tcPr>
-            <w:noWrap w:val="0"/>
-            <w:tcMar>
-              <w:top w:w="35" w:type="dxa"/>
-              <w:left w:w="95" w:type="dxa"/>
-              <w:bottom w:w="35" w:type="dxa"/>
-              <w:right w:w="95" w:type="dxa"/>
-            </w:tcMar>
-            <w:vAlign w:val="center"/>
-            <w:hideMark/>
-          </w:tcPr>
-          <w:p>
-            <w:pPr>
-              <w:pBdr>
-                <w:top w:val="none" w:sz="0" w:space="0" w:color="auto"/>
-                <w:left w:val="none" w:sz="0" w:space="0" w:color="auto"/>
-                <w:bottom w:val="none" w:sz="0" w:space="0" w:color="auto"/>
-                <w:right w:val="none" w:sz="0" w:space="0" w:color="auto"/>
-              </w:pBdr>
-              <w:spacing w:line="240" w:lineRule="auto"/>
-              <w:jc w:val="left"/>
-              <w:rPr>
-                <w:b w:val="0"/>
-                <w:bCs w:val="0"/>
-                <w:i w:val="0"/>
-                <w:iCs w:val="0"/>
-                <w:smallCaps w:val="0"/>
-                <w:sz w:val="24"/>
-                <w:szCs w:val="24"/>
-              </w:rPr>
-            </w:pPr>
-            <w:r>
-              <w:rPr>
-                <w:b w:val="0"/>
-                <w:bCs w:val="0"/>
-                <w:i w:val="0"/>
-                <w:iCs w:val="0"/>
-                <w:smallCaps w:val="0"/>
-                <w:sz w:val="24"/>
-                <w:szCs w:val="24"/>
-              </w:rPr>
-              <w:t xml:space="preserve">0.0243 </w:t>
-            </w:r>
-          </w:p>
-        </w:tc>
-        <w:tc>
-          <w:tcPr>
-            <w:noWrap w:val="0"/>
-            <w:tcMar>
-              <w:top w:w="35" w:type="dxa"/>
-              <w:left w:w="95" w:type="dxa"/>
-              <w:bottom w:w="35" w:type="dxa"/>
-              <w:right w:w="95" w:type="dxa"/>
-            </w:tcMar>
-            <w:vAlign w:val="center"/>
-            <w:hideMark/>
-          </w:tcPr>
-          <w:p>
-            <w:pPr>
-              <w:pBdr>
-                <w:top w:val="none" w:sz="0" w:space="0" w:color="auto"/>
-                <w:left w:val="none" w:sz="0" w:space="0" w:color="auto"/>
-                <w:bottom w:val="none" w:sz="0" w:space="0" w:color="auto"/>
-                <w:right w:val="none" w:sz="0" w:space="0" w:color="auto"/>
-              </w:pBdr>
-              <w:spacing w:line="240" w:lineRule="auto"/>
-              <w:jc w:val="left"/>
-              <w:rPr>
-                <w:b w:val="0"/>
-                <w:bCs w:val="0"/>
-                <w:i w:val="0"/>
-                <w:iCs w:val="0"/>
-                <w:smallCaps w:val="0"/>
-                <w:sz w:val="24"/>
-                <w:szCs w:val="24"/>
-              </w:rPr>
-            </w:pPr>
-            <w:r>
-              <w:rPr>
-                <w:b w:val="0"/>
-                <w:bCs w:val="0"/>
-                <w:i w:val="0"/>
-                <w:iCs w:val="0"/>
-                <w:smallCaps w:val="0"/>
-                <w:sz w:val="24"/>
-                <w:szCs w:val="24"/>
-              </w:rPr>
-              <w:t xml:space="preserve">0.0613 </w:t>
-            </w:r>
-          </w:p>
-        </w:tc>
-      </w:tr>
-      <w:tr>
-        <w:tblPrEx>
-          <w:tblW w:w="4750" w:type="pct"/>
-          <w:tblInd w:w="180" w:type="dxa"/>
-          <w:tblBorders>
-            <w:top w:val="single" w:sz="8" w:space="0" w:color="000000"/>
-            <w:bottom w:val="single" w:sz="8" w:space="0" w:color="000000"/>
-          </w:tblBorders>
-          <w:tblCellMar>
-            <w:top w:w="15" w:type="dxa"/>
-            <w:left w:w="15" w:type="dxa"/>
-            <w:bottom w:w="15" w:type="dxa"/>
-            <w:right w:w="15" w:type="dxa"/>
-          </w:tblCellMar>
-          <w:tblLook w:val="05E0"/>
-        </w:tblPrEx>
-        <w:tc>
-          <w:tcPr>
-            <w:noWrap w:val="0"/>
-            <w:tcMar>
-              <w:top w:w="35" w:type="dxa"/>
-              <w:left w:w="95" w:type="dxa"/>
-              <w:bottom w:w="35" w:type="dxa"/>
-              <w:right w:w="95" w:type="dxa"/>
-            </w:tcMar>
-            <w:vAlign w:val="center"/>
-            <w:hideMark/>
-          </w:tcPr>
-          <w:p>
-            <w:pPr>
-              <w:pBdr>
-                <w:top w:val="none" w:sz="0" w:space="0" w:color="auto"/>
-                <w:left w:val="none" w:sz="0" w:space="0" w:color="auto"/>
-                <w:bottom w:val="none" w:sz="0" w:space="0" w:color="auto"/>
-                <w:right w:val="none" w:sz="0" w:space="0" w:color="auto"/>
-              </w:pBdr>
-              <w:spacing w:line="240" w:lineRule="auto"/>
-              <w:jc w:val="left"/>
-              <w:rPr>
-                <w:b w:val="0"/>
-                <w:bCs w:val="0"/>
-                <w:i w:val="0"/>
-                <w:iCs w:val="0"/>
-                <w:smallCaps w:val="0"/>
-                <w:sz w:val="24"/>
-                <w:szCs w:val="24"/>
-              </w:rPr>
-            </w:pPr>
-          </w:p>
-        </w:tc>
-        <w:tc>
-          <w:tcPr>
-            <w:noWrap w:val="0"/>
-            <w:tcMar>
-              <w:top w:w="35" w:type="dxa"/>
-              <w:left w:w="95" w:type="dxa"/>
-              <w:bottom w:w="35" w:type="dxa"/>
-              <w:right w:w="95" w:type="dxa"/>
-            </w:tcMar>
-            <w:vAlign w:val="center"/>
-            <w:hideMark/>
-          </w:tcPr>
-          <w:p>
-            <w:pPr>
-              <w:pBdr>
-                <w:top w:val="none" w:sz="0" w:space="0" w:color="auto"/>
-                <w:left w:val="none" w:sz="0" w:space="0" w:color="auto"/>
-                <w:bottom w:val="none" w:sz="0" w:space="0" w:color="auto"/>
-                <w:right w:val="none" w:sz="0" w:space="0" w:color="auto"/>
-              </w:pBdr>
-              <w:spacing w:line="240" w:lineRule="auto"/>
-              <w:jc w:val="left"/>
-              <w:rPr>
-                <w:b w:val="0"/>
-                <w:bCs w:val="0"/>
-                <w:i w:val="0"/>
-                <w:iCs w:val="0"/>
-                <w:smallCaps w:val="0"/>
-                <w:sz w:val="24"/>
-                <w:szCs w:val="24"/>
-              </w:rPr>
-            </w:pPr>
-            <w:r>
-              <w:rPr>
-                <w:b w:val="0"/>
-                <w:bCs w:val="0"/>
-                <w:i w:val="0"/>
-                <w:iCs w:val="0"/>
-                <w:smallCaps w:val="0"/>
-                <w:sz w:val="24"/>
-                <w:szCs w:val="24"/>
-              </w:rPr>
-              <w:t xml:space="preserve">(0.70) </w:t>
-            </w:r>
-          </w:p>
-        </w:tc>
-        <w:tc>
-          <w:tcPr>
-            <w:noWrap w:val="0"/>
-            <w:tcMar>
-              <w:top w:w="35" w:type="dxa"/>
-              <w:left w:w="95" w:type="dxa"/>
-              <w:bottom w:w="35" w:type="dxa"/>
-              <w:right w:w="95" w:type="dxa"/>
-            </w:tcMar>
-            <w:vAlign w:val="center"/>
-            <w:hideMark/>
-          </w:tcPr>
-          <w:p>
-            <w:pPr>
-              <w:pBdr>
-                <w:top w:val="none" w:sz="0" w:space="0" w:color="auto"/>
-                <w:left w:val="none" w:sz="0" w:space="0" w:color="auto"/>
-                <w:bottom w:val="none" w:sz="0" w:space="0" w:color="auto"/>
-                <w:right w:val="none" w:sz="0" w:space="0" w:color="auto"/>
-              </w:pBdr>
-              <w:spacing w:line="240" w:lineRule="auto"/>
-              <w:jc w:val="left"/>
-              <w:rPr>
-                <w:b w:val="0"/>
-                <w:bCs w:val="0"/>
-                <w:i w:val="0"/>
-                <w:iCs w:val="0"/>
-                <w:smallCaps w:val="0"/>
-                <w:sz w:val="24"/>
-                <w:szCs w:val="24"/>
-              </w:rPr>
-            </w:pPr>
-            <w:r>
-              <w:rPr>
-                <w:b w:val="0"/>
-                <w:bCs w:val="0"/>
-                <w:i w:val="0"/>
-                <w:iCs w:val="0"/>
-                <w:smallCaps w:val="0"/>
-                <w:sz w:val="24"/>
-                <w:szCs w:val="24"/>
-              </w:rPr>
-              <w:t xml:space="preserve">(1.81) </w:t>
-            </w:r>
-          </w:p>
-        </w:tc>
-      </w:tr>
-      <w:tr>
-        <w:tblPrEx>
-          <w:tblW w:w="4750" w:type="pct"/>
-          <w:tblInd w:w="180" w:type="dxa"/>
-          <w:tblBorders>
-            <w:top w:val="single" w:sz="8" w:space="0" w:color="000000"/>
-            <w:bottom w:val="single" w:sz="8" w:space="0" w:color="000000"/>
-          </w:tblBorders>
-          <w:tblCellMar>
-            <w:top w:w="15" w:type="dxa"/>
-            <w:left w:w="15" w:type="dxa"/>
-            <w:bottom w:w="15" w:type="dxa"/>
-            <w:right w:w="15" w:type="dxa"/>
-          </w:tblCellMar>
-          <w:tblLook w:val="05E0"/>
-        </w:tblPrEx>
-        <w:tc>
-          <w:tcPr>
-            <w:noWrap w:val="0"/>
-            <w:tcMar>
-              <w:top w:w="35" w:type="dxa"/>
-              <w:left w:w="95" w:type="dxa"/>
-              <w:bottom w:w="35" w:type="dxa"/>
-              <w:right w:w="95" w:type="dxa"/>
-            </w:tcMar>
-            <w:vAlign w:val="center"/>
-            <w:hideMark/>
-          </w:tcPr>
-          <w:p>
-            <w:pPr>
-              <w:pBdr>
-                <w:top w:val="none" w:sz="0" w:space="0" w:color="auto"/>
-                <w:left w:val="none" w:sz="0" w:space="0" w:color="auto"/>
-                <w:bottom w:val="none" w:sz="0" w:space="0" w:color="auto"/>
-                <w:right w:val="none" w:sz="0" w:space="0" w:color="auto"/>
-              </w:pBdr>
-              <w:spacing w:line="240" w:lineRule="auto"/>
-              <w:jc w:val="left"/>
-              <w:rPr>
-                <w:b w:val="0"/>
-                <w:bCs w:val="0"/>
-                <w:i w:val="0"/>
-                <w:iCs w:val="0"/>
-                <w:smallCaps w:val="0"/>
-                <w:sz w:val="24"/>
-                <w:szCs w:val="24"/>
-              </w:rPr>
-            </w:pPr>
-            <w:r>
-              <w:rPr>
-                <w:b w:val="0"/>
-                <w:bCs w:val="0"/>
-                <w:i w:val="0"/>
-                <w:iCs w:val="0"/>
-                <w:smallCaps w:val="0"/>
-                <w:sz w:val="24"/>
-                <w:szCs w:val="24"/>
-              </w:rPr>
-              <w:t xml:space="preserve">Car type </w:t>
-            </w:r>
-          </w:p>
-        </w:tc>
-        <w:tc>
-          <w:tcPr>
-            <w:noWrap w:val="0"/>
-            <w:tcMar>
-              <w:top w:w="35" w:type="dxa"/>
-              <w:left w:w="95" w:type="dxa"/>
-              <w:bottom w:w="35" w:type="dxa"/>
-              <w:right w:w="95" w:type="dxa"/>
-            </w:tcMar>
-            <w:vAlign w:val="center"/>
-            <w:hideMark/>
-          </w:tcPr>
-          <w:p>
-            <w:pPr>
-              <w:pBdr>
-                <w:top w:val="none" w:sz="0" w:space="0" w:color="auto"/>
-                <w:left w:val="none" w:sz="0" w:space="0" w:color="auto"/>
-                <w:bottom w:val="none" w:sz="0" w:space="0" w:color="auto"/>
-                <w:right w:val="none" w:sz="0" w:space="0" w:color="auto"/>
-              </w:pBdr>
-              <w:spacing w:line="240" w:lineRule="auto"/>
-              <w:jc w:val="left"/>
-              <w:rPr>
-                <w:b w:val="0"/>
-                <w:bCs w:val="0"/>
-                <w:i w:val="0"/>
-                <w:iCs w:val="0"/>
-                <w:smallCaps w:val="0"/>
-                <w:sz w:val="24"/>
-                <w:szCs w:val="24"/>
-              </w:rPr>
-            </w:pPr>
-          </w:p>
-        </w:tc>
-        <w:tc>
-          <w:tcPr>
-            <w:noWrap w:val="0"/>
-            <w:tcMar>
-              <w:top w:w="35" w:type="dxa"/>
-              <w:left w:w="95" w:type="dxa"/>
-              <w:bottom w:w="35" w:type="dxa"/>
-              <w:right w:w="95" w:type="dxa"/>
-            </w:tcMar>
-            <w:vAlign w:val="center"/>
-            <w:hideMark/>
-          </w:tcPr>
-          <w:p>
-            <w:pPr>
-              <w:pBdr>
-                <w:top w:val="none" w:sz="0" w:space="0" w:color="auto"/>
-                <w:left w:val="none" w:sz="0" w:space="0" w:color="auto"/>
-                <w:bottom w:val="none" w:sz="0" w:space="0" w:color="auto"/>
-                <w:right w:val="none" w:sz="0" w:space="0" w:color="auto"/>
-              </w:pBdr>
-              <w:spacing w:line="240" w:lineRule="auto"/>
-              <w:jc w:val="left"/>
-              <w:rPr>
-                <w:b w:val="0"/>
-                <w:bCs w:val="0"/>
-                <w:i w:val="0"/>
-                <w:iCs w:val="0"/>
-                <w:smallCaps w:val="0"/>
-                <w:sz w:val="24"/>
-                <w:szCs w:val="24"/>
-              </w:rPr>
-            </w:pPr>
-            <w:r>
-              <w:rPr>
-                <w:b w:val="0"/>
-                <w:bCs w:val="0"/>
-                <w:i w:val="0"/>
-                <w:iCs w:val="0"/>
-                <w:smallCaps w:val="0"/>
-                <w:sz w:val="24"/>
-                <w:szCs w:val="24"/>
-              </w:rPr>
-              <w:t>0.865</w:t>
-            </w:r>
-            <w:r>
-              <w:rPr>
-                <w:rStyle w:val="sup"/>
-                <w:b w:val="0"/>
-                <w:bCs w:val="0"/>
-                <w:i w:val="0"/>
-                <w:iCs w:val="0"/>
-                <w:smallCaps w:val="0"/>
-              </w:rPr>
-              <w:t>***</w:t>
-            </w:r>
-          </w:p>
-        </w:tc>
-      </w:tr>
-      <w:tr>
-        <w:tblPrEx>
-          <w:tblW w:w="4750" w:type="pct"/>
-          <w:tblInd w:w="180" w:type="dxa"/>
-          <w:tblBorders>
-            <w:top w:val="single" w:sz="8" w:space="0" w:color="000000"/>
-            <w:bottom w:val="single" w:sz="8" w:space="0" w:color="000000"/>
-          </w:tblBorders>
-          <w:tblCellMar>
-            <w:top w:w="15" w:type="dxa"/>
-            <w:left w:w="15" w:type="dxa"/>
-            <w:bottom w:w="15" w:type="dxa"/>
-            <w:right w:w="15" w:type="dxa"/>
-          </w:tblCellMar>
-          <w:tblLook w:val="05E0"/>
-        </w:tblPrEx>
-        <w:tc>
-          <w:tcPr>
-            <w:noWrap w:val="0"/>
-            <w:tcMar>
-              <w:top w:w="35" w:type="dxa"/>
-              <w:left w:w="95" w:type="dxa"/>
-              <w:bottom w:w="35" w:type="dxa"/>
-              <w:right w:w="95" w:type="dxa"/>
-            </w:tcMar>
-            <w:vAlign w:val="center"/>
-            <w:hideMark/>
-          </w:tcPr>
-          <w:p>
-            <w:pPr>
-              <w:pBdr>
-                <w:top w:val="none" w:sz="0" w:space="0" w:color="auto"/>
-                <w:left w:val="none" w:sz="0" w:space="0" w:color="auto"/>
-                <w:bottom w:val="none" w:sz="0" w:space="0" w:color="auto"/>
-                <w:right w:val="none" w:sz="0" w:space="0" w:color="auto"/>
-              </w:pBdr>
-              <w:spacing w:line="240" w:lineRule="auto"/>
-              <w:jc w:val="left"/>
-              <w:rPr>
-                <w:b w:val="0"/>
-                <w:bCs w:val="0"/>
-                <w:i w:val="0"/>
-                <w:iCs w:val="0"/>
-                <w:smallCaps w:val="0"/>
-                <w:sz w:val="24"/>
-                <w:szCs w:val="24"/>
-              </w:rPr>
-            </w:pPr>
-          </w:p>
-        </w:tc>
-        <w:tc>
-          <w:tcPr>
-            <w:noWrap w:val="0"/>
-            <w:tcMar>
-              <w:top w:w="35" w:type="dxa"/>
-              <w:left w:w="95" w:type="dxa"/>
-              <w:bottom w:w="35" w:type="dxa"/>
-              <w:right w:w="95" w:type="dxa"/>
-            </w:tcMar>
-            <w:vAlign w:val="center"/>
-            <w:hideMark/>
-          </w:tcPr>
-          <w:p>
-            <w:pPr>
-              <w:pBdr>
-                <w:top w:val="none" w:sz="0" w:space="0" w:color="auto"/>
-                <w:left w:val="none" w:sz="0" w:space="0" w:color="auto"/>
-                <w:bottom w:val="none" w:sz="0" w:space="0" w:color="auto"/>
-                <w:right w:val="none" w:sz="0" w:space="0" w:color="auto"/>
-              </w:pBdr>
-              <w:spacing w:line="240" w:lineRule="auto"/>
-              <w:jc w:val="left"/>
-              <w:rPr>
-                <w:b w:val="0"/>
-                <w:bCs w:val="0"/>
-                <w:i w:val="0"/>
-                <w:iCs w:val="0"/>
-                <w:smallCaps w:val="0"/>
-                <w:sz w:val="24"/>
-                <w:szCs w:val="24"/>
-              </w:rPr>
-            </w:pPr>
-          </w:p>
-        </w:tc>
-        <w:tc>
-          <w:tcPr>
-            <w:noWrap w:val="0"/>
-            <w:tcMar>
-              <w:top w:w="35" w:type="dxa"/>
-              <w:left w:w="95" w:type="dxa"/>
-              <w:bottom w:w="35" w:type="dxa"/>
-              <w:right w:w="95" w:type="dxa"/>
-            </w:tcMar>
-            <w:vAlign w:val="center"/>
-            <w:hideMark/>
-          </w:tcPr>
-          <w:p>
-            <w:pPr>
-              <w:pBdr>
-                <w:top w:val="none" w:sz="0" w:space="0" w:color="auto"/>
-                <w:left w:val="none" w:sz="0" w:space="0" w:color="auto"/>
-                <w:bottom w:val="none" w:sz="0" w:space="0" w:color="auto"/>
-                <w:right w:val="none" w:sz="0" w:space="0" w:color="auto"/>
-              </w:pBdr>
-              <w:spacing w:line="240" w:lineRule="auto"/>
-              <w:jc w:val="left"/>
-              <w:rPr>
-                <w:b w:val="0"/>
-                <w:bCs w:val="0"/>
-                <w:i w:val="0"/>
-                <w:iCs w:val="0"/>
-                <w:smallCaps w:val="0"/>
-                <w:sz w:val="24"/>
-                <w:szCs w:val="24"/>
-              </w:rPr>
-            </w:pPr>
-            <w:r>
-              <w:rPr>
-                <w:b w:val="0"/>
-                <w:bCs w:val="0"/>
-                <w:i w:val="0"/>
-                <w:iCs w:val="0"/>
-                <w:smallCaps w:val="0"/>
-                <w:sz w:val="24"/>
-                <w:szCs w:val="24"/>
-              </w:rPr>
-              <w:t xml:space="preserve">(3.66) </w:t>
-            </w:r>
-          </w:p>
-        </w:tc>
-      </w:tr>
-      <w:tr>
-        <w:tblPrEx>
-          <w:tblW w:w="4750" w:type="pct"/>
-          <w:tblInd w:w="180" w:type="dxa"/>
-          <w:tblBorders>
-            <w:top w:val="single" w:sz="8" w:space="0" w:color="000000"/>
-            <w:bottom w:val="single" w:sz="8" w:space="0" w:color="000000"/>
-          </w:tblBorders>
-          <w:tblCellMar>
-            <w:top w:w="15" w:type="dxa"/>
-            <w:left w:w="15" w:type="dxa"/>
-            <w:bottom w:w="15" w:type="dxa"/>
-            <w:right w:w="15" w:type="dxa"/>
-          </w:tblCellMar>
-          <w:tblLook w:val="05E0"/>
-        </w:tblPrEx>
-        <w:tc>
-          <w:tcPr>
-            <w:noWrap w:val="0"/>
-            <w:tcMar>
-              <w:top w:w="35" w:type="dxa"/>
-              <w:left w:w="95" w:type="dxa"/>
-              <w:bottom w:w="35" w:type="dxa"/>
-              <w:right w:w="95" w:type="dxa"/>
-            </w:tcMar>
-            <w:vAlign w:val="center"/>
-            <w:hideMark/>
-          </w:tcPr>
-          <w:p>
-            <w:pPr>
-              <w:pBdr>
-                <w:top w:val="none" w:sz="0" w:space="0" w:color="auto"/>
-                <w:left w:val="none" w:sz="0" w:space="0" w:color="auto"/>
-                <w:bottom w:val="none" w:sz="0" w:space="0" w:color="auto"/>
-                <w:right w:val="none" w:sz="0" w:space="0" w:color="auto"/>
-              </w:pBdr>
-              <w:spacing w:line="240" w:lineRule="auto"/>
-              <w:jc w:val="left"/>
-              <w:rPr>
-                <w:b w:val="0"/>
-                <w:bCs w:val="0"/>
-                <w:i w:val="0"/>
-                <w:iCs w:val="0"/>
-                <w:smallCaps w:val="0"/>
-                <w:sz w:val="24"/>
-                <w:szCs w:val="24"/>
-              </w:rPr>
-            </w:pPr>
-            <w:r>
-              <w:rPr>
-                <w:b w:val="0"/>
-                <w:bCs w:val="0"/>
-                <w:i w:val="0"/>
-                <w:iCs w:val="0"/>
-                <w:smallCaps w:val="0"/>
-                <w:sz w:val="24"/>
-                <w:szCs w:val="24"/>
-              </w:rPr>
-              <w:t xml:space="preserve">Constant </w:t>
-            </w:r>
-          </w:p>
-        </w:tc>
-        <w:tc>
-          <w:tcPr>
-            <w:noWrap w:val="0"/>
-            <w:tcMar>
-              <w:top w:w="35" w:type="dxa"/>
-              <w:left w:w="95" w:type="dxa"/>
-              <w:bottom w:w="35" w:type="dxa"/>
-              <w:right w:w="95" w:type="dxa"/>
-            </w:tcMar>
-            <w:vAlign w:val="center"/>
-            <w:hideMark/>
-          </w:tcPr>
-          <w:p>
-            <w:pPr>
-              <w:pBdr>
-                <w:top w:val="none" w:sz="0" w:space="0" w:color="auto"/>
-                <w:left w:val="none" w:sz="0" w:space="0" w:color="auto"/>
-                <w:bottom w:val="none" w:sz="0" w:space="0" w:color="auto"/>
-                <w:right w:val="none" w:sz="0" w:space="0" w:color="auto"/>
-              </w:pBdr>
-              <w:spacing w:line="240" w:lineRule="auto"/>
-              <w:jc w:val="left"/>
-              <w:rPr>
-                <w:b w:val="0"/>
-                <w:bCs w:val="0"/>
-                <w:i w:val="0"/>
-                <w:iCs w:val="0"/>
-                <w:smallCaps w:val="0"/>
-                <w:sz w:val="24"/>
-                <w:szCs w:val="24"/>
-              </w:rPr>
-            </w:pPr>
-            <w:r>
-              <w:rPr>
-                <w:b w:val="0"/>
-                <w:bCs w:val="0"/>
-                <w:i w:val="0"/>
-                <w:iCs w:val="0"/>
-                <w:smallCaps w:val="0"/>
-                <w:sz w:val="24"/>
-                <w:szCs w:val="24"/>
-              </w:rPr>
-              <w:t xml:space="preserve">-0.581 </w:t>
-            </w:r>
-          </w:p>
-        </w:tc>
-        <w:tc>
-          <w:tcPr>
-            <w:noWrap w:val="0"/>
-            <w:tcMar>
-              <w:top w:w="35" w:type="dxa"/>
-              <w:left w:w="95" w:type="dxa"/>
-              <w:bottom w:w="35" w:type="dxa"/>
-              <w:right w:w="95" w:type="dxa"/>
-            </w:tcMar>
-            <w:vAlign w:val="center"/>
-            <w:hideMark/>
-          </w:tcPr>
-          <w:p>
-            <w:pPr>
-              <w:pBdr>
-                <w:top w:val="none" w:sz="0" w:space="0" w:color="auto"/>
-                <w:left w:val="none" w:sz="0" w:space="0" w:color="auto"/>
-                <w:bottom w:val="none" w:sz="0" w:space="0" w:color="auto"/>
-                <w:right w:val="none" w:sz="0" w:space="0" w:color="auto"/>
-              </w:pBdr>
-              <w:spacing w:line="240" w:lineRule="auto"/>
-              <w:jc w:val="left"/>
-              <w:rPr>
-                <w:b w:val="0"/>
-                <w:bCs w:val="0"/>
-                <w:i w:val="0"/>
-                <w:iCs w:val="0"/>
-                <w:smallCaps w:val="0"/>
-                <w:sz w:val="24"/>
-                <w:szCs w:val="24"/>
-              </w:rPr>
-            </w:pPr>
-            <w:r>
-              <w:rPr>
-                <w:b w:val="0"/>
-                <w:bCs w:val="0"/>
-                <w:i w:val="0"/>
-                <w:iCs w:val="0"/>
-                <w:smallCaps w:val="0"/>
-                <w:sz w:val="24"/>
-                <w:szCs w:val="24"/>
-              </w:rPr>
-              <w:t xml:space="preserve">-0.466 </w:t>
-            </w:r>
-          </w:p>
-        </w:tc>
-      </w:tr>
-      <w:tr>
-        <w:tblPrEx>
-          <w:tblW w:w="4750" w:type="pct"/>
-          <w:tblInd w:w="180" w:type="dxa"/>
-          <w:tblBorders>
-            <w:top w:val="single" w:sz="8" w:space="0" w:color="000000"/>
-            <w:bottom w:val="single" w:sz="8" w:space="0" w:color="000000"/>
-          </w:tblBorders>
-          <w:tblCellMar>
-            <w:top w:w="15" w:type="dxa"/>
-            <w:left w:w="15" w:type="dxa"/>
-            <w:bottom w:w="15" w:type="dxa"/>
-            <w:right w:w="15" w:type="dxa"/>
-          </w:tblCellMar>
-          <w:tblLook w:val="05E0"/>
-        </w:tblPrEx>
-        <w:tc>
-          <w:tcPr>
-            <w:noWrap w:val="0"/>
-            <w:tcMar>
-              <w:top w:w="35" w:type="dxa"/>
-              <w:left w:w="95" w:type="dxa"/>
-              <w:bottom w:w="35" w:type="dxa"/>
-              <w:right w:w="95" w:type="dxa"/>
-            </w:tcMar>
-            <w:vAlign w:val="center"/>
-            <w:hideMark/>
-          </w:tcPr>
-          <w:p>
-            <w:pPr>
-              <w:pBdr>
-                <w:top w:val="none" w:sz="0" w:space="0" w:color="auto"/>
-                <w:left w:val="none" w:sz="0" w:space="0" w:color="auto"/>
-                <w:bottom w:val="none" w:sz="0" w:space="0" w:color="auto"/>
-                <w:right w:val="none" w:sz="0" w:space="0" w:color="auto"/>
-              </w:pBdr>
-              <w:spacing w:line="240" w:lineRule="auto"/>
-              <w:jc w:val="left"/>
-              <w:rPr>
-                <w:b w:val="0"/>
-                <w:bCs w:val="0"/>
-                <w:i w:val="0"/>
-                <w:iCs w:val="0"/>
-                <w:smallCaps w:val="0"/>
-                <w:sz w:val="24"/>
-                <w:szCs w:val="24"/>
-              </w:rPr>
-            </w:pPr>
-          </w:p>
-        </w:tc>
-        <w:tc>
-          <w:tcPr>
-            <w:noWrap w:val="0"/>
-            <w:tcMar>
-              <w:top w:w="35" w:type="dxa"/>
-              <w:left w:w="95" w:type="dxa"/>
-              <w:bottom w:w="35" w:type="dxa"/>
-              <w:right w:w="95" w:type="dxa"/>
-            </w:tcMar>
-            <w:vAlign w:val="center"/>
-            <w:hideMark/>
-          </w:tcPr>
-          <w:p>
-            <w:pPr>
-              <w:pBdr>
-                <w:top w:val="none" w:sz="0" w:space="0" w:color="auto"/>
-                <w:left w:val="none" w:sz="0" w:space="0" w:color="auto"/>
-                <w:bottom w:val="none" w:sz="0" w:space="0" w:color="auto"/>
-                <w:right w:val="none" w:sz="0" w:space="0" w:color="auto"/>
-              </w:pBdr>
-              <w:spacing w:line="240" w:lineRule="auto"/>
-              <w:jc w:val="left"/>
-              <w:rPr>
-                <w:b w:val="0"/>
-                <w:bCs w:val="0"/>
-                <w:i w:val="0"/>
-                <w:iCs w:val="0"/>
-                <w:smallCaps w:val="0"/>
-                <w:sz w:val="24"/>
-                <w:szCs w:val="24"/>
-              </w:rPr>
-            </w:pPr>
-            <w:r>
-              <w:rPr>
-                <w:b w:val="0"/>
-                <w:bCs w:val="0"/>
-                <w:i w:val="0"/>
-                <w:iCs w:val="0"/>
-                <w:smallCaps w:val="0"/>
-                <w:sz w:val="24"/>
-                <w:szCs w:val="24"/>
-              </w:rPr>
-              <w:t xml:space="preserve">(-0.38) </w:t>
-            </w:r>
-          </w:p>
-        </w:tc>
-        <w:tc>
-          <w:tcPr>
-            <w:noWrap w:val="0"/>
-            <w:tcMar>
-              <w:top w:w="35" w:type="dxa"/>
-              <w:left w:w="95" w:type="dxa"/>
-              <w:bottom w:w="35" w:type="dxa"/>
-              <w:right w:w="95" w:type="dxa"/>
-            </w:tcMar>
-            <w:vAlign w:val="center"/>
-            <w:hideMark/>
-          </w:tcPr>
-          <w:p>
-            <w:pPr>
-              <w:pBdr>
-                <w:top w:val="none" w:sz="0" w:space="0" w:color="auto"/>
-                <w:left w:val="none" w:sz="0" w:space="0" w:color="auto"/>
-                <w:bottom w:val="none" w:sz="0" w:space="0" w:color="auto"/>
-                <w:right w:val="none" w:sz="0" w:space="0" w:color="auto"/>
-              </w:pBdr>
-              <w:spacing w:line="240" w:lineRule="auto"/>
-              <w:jc w:val="left"/>
-              <w:rPr>
-                <w:b w:val="0"/>
-                <w:bCs w:val="0"/>
-                <w:i w:val="0"/>
-                <w:iCs w:val="0"/>
-                <w:smallCaps w:val="0"/>
-                <w:sz w:val="24"/>
-                <w:szCs w:val="24"/>
-              </w:rPr>
-            </w:pPr>
-            <w:r>
-              <w:rPr>
-                <w:b w:val="0"/>
-                <w:bCs w:val="0"/>
-                <w:i w:val="0"/>
-                <w:iCs w:val="0"/>
-                <w:smallCaps w:val="0"/>
-                <w:sz w:val="24"/>
-                <w:szCs w:val="24"/>
-              </w:rPr>
-              <w:t xml:space="preserve">(-0.33) </w:t>
-            </w:r>
-          </w:p>
-        </w:tc>
-      </w:tr>
-      <w:tr>
-        <w:tblPrEx>
-          <w:tblW w:w="4750" w:type="pct"/>
-          <w:tblInd w:w="180" w:type="dxa"/>
-          <w:tblBorders>
-            <w:top w:val="single" w:sz="8" w:space="0" w:color="000000"/>
-            <w:bottom w:val="single" w:sz="8" w:space="0" w:color="000000"/>
-          </w:tblBorders>
-          <w:tblCellMar>
-            <w:top w:w="15" w:type="dxa"/>
-            <w:left w:w="15" w:type="dxa"/>
-            <w:bottom w:w="15" w:type="dxa"/>
-            <w:right w:w="15" w:type="dxa"/>
-          </w:tblCellMar>
-          <w:tblLook w:val="05E0"/>
-        </w:tblPrEx>
-        <w:tc>
-          <w:tcPr>
-            <w:gridSpan w:val="3"/>
-            <w:noWrap w:val="0"/>
-            <w:tcMar>
-              <w:top w:w="35" w:type="dxa"/>
-              <w:left w:w="95" w:type="dxa"/>
-              <w:bottom w:w="35" w:type="dxa"/>
-              <w:right w:w="95" w:type="dxa"/>
-            </w:tcMar>
-            <w:vAlign w:val="center"/>
-            <w:hideMark/>
-          </w:tcPr>
-          <w:p>
-            <w:pPr>
-              <w:pBdr>
-                <w:top w:val="none" w:sz="0" w:space="0" w:color="auto"/>
-                <w:left w:val="none" w:sz="0" w:space="0" w:color="auto"/>
-                <w:bottom w:val="none" w:sz="0" w:space="0" w:color="auto"/>
-                <w:right w:val="none" w:sz="0" w:space="0" w:color="auto"/>
-              </w:pBdr>
-              <w:spacing w:line="240" w:lineRule="auto"/>
-              <w:jc w:val="left"/>
-              <w:rPr>
-                <w:b w:val="0"/>
-                <w:bCs w:val="0"/>
-                <w:i w:val="0"/>
-                <w:iCs w:val="0"/>
-                <w:smallCaps w:val="0"/>
-                <w:sz w:val="24"/>
-                <w:szCs w:val="24"/>
-              </w:rPr>
-            </w:pPr>
-            <w:r>
-              <w:pict>
-                <v:rect id="_x0000_i1028" style="width:468pt;height:3pt" o:hrpct="1000" o:hrstd="t" o:hr="t" filled="t" fillcolor="gray" stroked="f">
-                  <v:path strokeok="f"/>
-                </v:rect>
-              </w:pict>
-            </w:r>
-          </w:p>
-        </w:tc>
-      </w:tr>
-      <w:tr>
-        <w:tblPrEx>
-          <w:tblW w:w="4750" w:type="pct"/>
-          <w:tblInd w:w="180" w:type="dxa"/>
-          <w:tblBorders>
-            <w:top w:val="single" w:sz="8" w:space="0" w:color="000000"/>
-            <w:bottom w:val="single" w:sz="8" w:space="0" w:color="000000"/>
-          </w:tblBorders>
-          <w:tblCellMar>
-            <w:top w:w="15" w:type="dxa"/>
-            <w:left w:w="15" w:type="dxa"/>
-            <w:bottom w:w="15" w:type="dxa"/>
-            <w:right w:w="15" w:type="dxa"/>
-          </w:tblCellMar>
-          <w:tblLook w:val="05E0"/>
-        </w:tblPrEx>
-        <w:tc>
-          <w:tcPr>
-            <w:noWrap w:val="0"/>
-            <w:tcMar>
-              <w:top w:w="35" w:type="dxa"/>
-              <w:left w:w="95" w:type="dxa"/>
-              <w:bottom w:w="35" w:type="dxa"/>
-              <w:right w:w="95" w:type="dxa"/>
-            </w:tcMar>
-            <w:vAlign w:val="center"/>
-            <w:hideMark/>
-          </w:tcPr>
-          <w:p>
-            <w:pPr>
-              <w:pBdr>
-                <w:top w:val="none" w:sz="0" w:space="0" w:color="auto"/>
-                <w:left w:val="none" w:sz="0" w:space="0" w:color="auto"/>
-                <w:bottom w:val="none" w:sz="0" w:space="0" w:color="auto"/>
-                <w:right w:val="none" w:sz="0" w:space="0" w:color="auto"/>
-              </w:pBdr>
-              <w:spacing w:line="240" w:lineRule="auto"/>
-              <w:jc w:val="left"/>
-              <w:rPr>
-                <w:b w:val="0"/>
-                <w:bCs w:val="0"/>
-                <w:i w:val="0"/>
-                <w:iCs w:val="0"/>
-                <w:smallCaps w:val="0"/>
-                <w:sz w:val="24"/>
-                <w:szCs w:val="24"/>
-              </w:rPr>
-            </w:pPr>
-            <w:r>
-              <w:rPr>
-                <w:b w:val="0"/>
-                <w:bCs w:val="0"/>
-                <w:i w:val="0"/>
-                <w:iCs w:val="0"/>
-                <w:smallCaps w:val="0"/>
-                <w:sz w:val="24"/>
-                <w:szCs w:val="24"/>
-              </w:rPr>
-              <w:t xml:space="preserve">Observations </w:t>
-            </w:r>
-          </w:p>
-        </w:tc>
-        <w:tc>
-          <w:tcPr>
-            <w:noWrap w:val="0"/>
-            <w:tcMar>
-              <w:top w:w="35" w:type="dxa"/>
-              <w:left w:w="95" w:type="dxa"/>
-              <w:bottom w:w="35" w:type="dxa"/>
-              <w:right w:w="95" w:type="dxa"/>
-            </w:tcMar>
-            <w:vAlign w:val="center"/>
-            <w:hideMark/>
-          </w:tcPr>
-          <w:p>
-            <w:pPr>
-              <w:pBdr>
-                <w:top w:val="none" w:sz="0" w:space="0" w:color="auto"/>
-                <w:left w:val="none" w:sz="0" w:space="0" w:color="auto"/>
-                <w:bottom w:val="none" w:sz="0" w:space="0" w:color="auto"/>
-                <w:right w:val="none" w:sz="0" w:space="0" w:color="auto"/>
-              </w:pBdr>
-              <w:spacing w:line="240" w:lineRule="auto"/>
-              <w:jc w:val="left"/>
-              <w:rPr>
-                <w:b w:val="0"/>
-                <w:bCs w:val="0"/>
-                <w:i w:val="0"/>
-                <w:iCs w:val="0"/>
-                <w:smallCaps w:val="0"/>
-                <w:sz w:val="24"/>
-                <w:szCs w:val="24"/>
-              </w:rPr>
-            </w:pPr>
-            <w:r>
-              <w:rPr>
-                <w:b w:val="0"/>
-                <w:bCs w:val="0"/>
-                <w:i w:val="0"/>
-                <w:iCs w:val="0"/>
-                <w:smallCaps w:val="0"/>
-                <w:sz w:val="24"/>
-                <w:szCs w:val="24"/>
-              </w:rPr>
-              <w:t xml:space="preserve">74 </w:t>
-            </w:r>
-          </w:p>
-        </w:tc>
-        <w:tc>
-          <w:tcPr>
-            <w:noWrap w:val="0"/>
-            <w:tcMar>
-              <w:top w:w="35" w:type="dxa"/>
-              <w:left w:w="95" w:type="dxa"/>
-              <w:bottom w:w="35" w:type="dxa"/>
-              <w:right w:w="95" w:type="dxa"/>
-            </w:tcMar>
-            <w:vAlign w:val="center"/>
-            <w:hideMark/>
-          </w:tcPr>
-          <w:p>
-            <w:pPr>
-              <w:pBdr>
-                <w:top w:val="none" w:sz="0" w:space="0" w:color="auto"/>
-                <w:left w:val="none" w:sz="0" w:space="0" w:color="auto"/>
-                <w:bottom w:val="none" w:sz="0" w:space="0" w:color="auto"/>
-                <w:right w:val="none" w:sz="0" w:space="0" w:color="auto"/>
-              </w:pBdr>
-              <w:spacing w:line="240" w:lineRule="auto"/>
-              <w:jc w:val="left"/>
-              <w:rPr>
-                <w:b w:val="0"/>
-                <w:bCs w:val="0"/>
-                <w:i w:val="0"/>
-                <w:iCs w:val="0"/>
-                <w:smallCaps w:val="0"/>
-                <w:sz w:val="24"/>
-                <w:szCs w:val="24"/>
-              </w:rPr>
-            </w:pPr>
-            <w:r>
-              <w:rPr>
-                <w:b w:val="0"/>
-                <w:bCs w:val="0"/>
-                <w:i w:val="0"/>
-                <w:iCs w:val="0"/>
-                <w:smallCaps w:val="0"/>
-                <w:sz w:val="24"/>
-                <w:szCs w:val="24"/>
-              </w:rPr>
-              <w:t xml:space="preserve">74 </w:t>
-            </w:r>
-          </w:p>
-        </w:tc>
-      </w:tr>
-      <w:tr>
-        <w:tblPrEx>
-          <w:tblW w:w="4750" w:type="pct"/>
-          <w:tblInd w:w="180" w:type="dxa"/>
-          <w:tblBorders>
-            <w:top w:val="single" w:sz="8" w:space="0" w:color="000000"/>
-            <w:bottom w:val="single" w:sz="8" w:space="0" w:color="000000"/>
-          </w:tblBorders>
-          <w:tblCellMar>
-            <w:top w:w="15" w:type="dxa"/>
-            <w:left w:w="15" w:type="dxa"/>
-            <w:bottom w:w="15" w:type="dxa"/>
-            <w:right w:w="15" w:type="dxa"/>
-          </w:tblCellMar>
-          <w:tblLook w:val="05E0"/>
-        </w:tblPrEx>
-        <w:tc>
-          <w:tcPr>
-            <w:gridSpan w:val="3"/>
-            <w:noWrap w:val="0"/>
-            <w:tcMar>
-              <w:top w:w="35" w:type="dxa"/>
-              <w:left w:w="95" w:type="dxa"/>
-              <w:bottom w:w="35" w:type="dxa"/>
-              <w:right w:w="95" w:type="dxa"/>
-            </w:tcMar>
-            <w:vAlign w:val="center"/>
-            <w:hideMark/>
-          </w:tcPr>
-          <w:p>
-            <w:pPr>
-              <w:pBdr>
-                <w:top w:val="none" w:sz="0" w:space="0" w:color="auto"/>
-                <w:left w:val="none" w:sz="0" w:space="0" w:color="auto"/>
-                <w:bottom w:val="none" w:sz="0" w:space="0" w:color="auto"/>
-                <w:right w:val="none" w:sz="0" w:space="0" w:color="auto"/>
-              </w:pBdr>
-              <w:spacing w:line="240" w:lineRule="auto"/>
-              <w:jc w:val="left"/>
-              <w:rPr>
-                <w:b w:val="0"/>
-                <w:bCs w:val="0"/>
-                <w:i w:val="0"/>
-                <w:iCs w:val="0"/>
-                <w:smallCaps w:val="0"/>
-                <w:sz w:val="24"/>
-                <w:szCs w:val="24"/>
-              </w:rPr>
-            </w:pPr>
-            <w:r>
-              <w:pict>
-                <v:rect id="_x0000_i1029" style="width:468pt;height:3pt" o:hrpct="1000" o:hrstd="t" o:hr="t" filled="t" fillcolor="gray" stroked="f">
-                  <v:path strokeok="f"/>
-                </v:rect>
-              </w:pict>
-            </w:r>
-          </w:p>
-        </w:tc>
-      </w:tr>
-      <w:tr>
-        <w:tblPrEx>
-          <w:tblW w:w="4750" w:type="pct"/>
-          <w:tblInd w:w="180" w:type="dxa"/>
-          <w:tblBorders>
-            <w:top w:val="single" w:sz="8" w:space="0" w:color="000000"/>
-            <w:bottom w:val="single" w:sz="8" w:space="0" w:color="000000"/>
-          </w:tblBorders>
-          <w:tblCellMar>
-            <w:top w:w="15" w:type="dxa"/>
-            <w:left w:w="15" w:type="dxa"/>
-            <w:bottom w:w="15" w:type="dxa"/>
-            <w:right w:w="15" w:type="dxa"/>
-          </w:tblCellMar>
-          <w:tblLook w:val="05E0"/>
-        </w:tblPrEx>
-        <w:tc>
-          <w:tcPr>
-            <w:gridSpan w:val="3"/>
-            <w:noWrap w:val="0"/>
-            <w:tcMar>
-              <w:top w:w="35" w:type="dxa"/>
-              <w:left w:w="95" w:type="dxa"/>
-              <w:bottom w:w="40" w:type="dxa"/>
-              <w:right w:w="95" w:type="dxa"/>
-            </w:tcMar>
-            <w:vAlign w:val="center"/>
-            <w:hideMark/>
-          </w:tcPr>
-          <w:p>
-            <w:pPr>
-              <w:pBdr>
-                <w:top w:val="none" w:sz="0" w:space="0" w:color="auto"/>
-                <w:left w:val="none" w:sz="0" w:space="0" w:color="auto"/>
-                <w:bottom w:val="none" w:sz="0" w:space="0" w:color="auto"/>
-                <w:right w:val="none" w:sz="0" w:space="0" w:color="auto"/>
-              </w:pBdr>
-              <w:spacing w:line="240" w:lineRule="auto"/>
-              <w:jc w:val="left"/>
-              <w:rPr>
-                <w:b w:val="0"/>
-                <w:bCs w:val="0"/>
-                <w:i w:val="0"/>
-                <w:iCs w:val="0"/>
-                <w:smallCaps w:val="0"/>
-                <w:sz w:val="24"/>
-                <w:szCs w:val="24"/>
-              </w:rPr>
-            </w:pPr>
-            <w:r>
-              <w:rPr>
-                <w:b w:val="0"/>
-                <w:bCs w:val="0"/>
-                <w:i/>
-                <w:iCs/>
-                <w:smallCaps w:val="0"/>
-                <w:sz w:val="24"/>
-                <w:szCs w:val="24"/>
-              </w:rPr>
-              <w:t>t</w:t>
-            </w:r>
-            <w:r>
-              <w:rPr>
-                <w:b w:val="0"/>
-                <w:bCs w:val="0"/>
-                <w:i w:val="0"/>
-                <w:iCs w:val="0"/>
-                <w:smallCaps w:val="0"/>
-                <w:sz w:val="24"/>
-                <w:szCs w:val="24"/>
-              </w:rPr>
-              <w:t xml:space="preserve"> statistics in parentheses </w:t>
-            </w:r>
-            <w:r>
-              <w:rPr>
-                <w:b w:val="0"/>
-                <w:bCs w:val="0"/>
-                <w:i w:val="0"/>
-                <w:iCs w:val="0"/>
-                <w:smallCaps w:val="0"/>
-                <w:sz w:val="24"/>
-                <w:szCs w:val="24"/>
-              </w:rPr>
-              <w:br/>
-            </w:r>
-            <w:r>
-              <w:rPr>
-                <w:rStyle w:val="sup"/>
-                <w:b w:val="0"/>
-                <w:bCs w:val="0"/>
-                <w:i w:val="0"/>
-                <w:iCs w:val="0"/>
-                <w:smallCaps w:val="0"/>
-              </w:rPr>
-              <w:t>*</w:t>
-            </w:r>
-            <w:r>
-              <w:rPr>
-                <w:b w:val="0"/>
-                <w:bCs w:val="0"/>
-                <w:i w:val="0"/>
-                <w:iCs w:val="0"/>
-                <w:smallCaps w:val="0"/>
-                <w:sz w:val="24"/>
-                <w:szCs w:val="24"/>
-              </w:rPr>
-              <w:t xml:space="preserve"> </w:t>
-            </w:r>
-            <w:r>
-              <w:rPr>
-                <w:b w:val="0"/>
-                <w:bCs w:val="0"/>
-                <w:i/>
-                <w:iCs/>
-                <w:smallCaps w:val="0"/>
-                <w:sz w:val="24"/>
-                <w:szCs w:val="24"/>
-              </w:rPr>
-              <w:t>p</w:t>
-            </w:r>
-            <w:r>
-              <w:rPr>
-                <w:b w:val="0"/>
-                <w:bCs w:val="0"/>
-                <w:i w:val="0"/>
-                <w:iCs w:val="0"/>
-                <w:smallCaps w:val="0"/>
-                <w:sz w:val="24"/>
-                <w:szCs w:val="24"/>
-              </w:rPr>
-              <w:t xml:space="preserve"> &lt; 0.05, </w:t>
-            </w:r>
-            <w:r>
-              <w:rPr>
-                <w:rStyle w:val="sup"/>
-                <w:b w:val="0"/>
-                <w:bCs w:val="0"/>
-                <w:i w:val="0"/>
-                <w:iCs w:val="0"/>
-                <w:smallCaps w:val="0"/>
-              </w:rPr>
-              <w:t>**</w:t>
-            </w:r>
-            <w:r>
-              <w:rPr>
-                <w:b w:val="0"/>
-                <w:bCs w:val="0"/>
-                <w:i w:val="0"/>
-                <w:iCs w:val="0"/>
-                <w:smallCaps w:val="0"/>
-                <w:sz w:val="24"/>
-                <w:szCs w:val="24"/>
-              </w:rPr>
-              <w:t xml:space="preserve"> </w:t>
-            </w:r>
-            <w:r>
-              <w:rPr>
-                <w:b w:val="0"/>
-                <w:bCs w:val="0"/>
-                <w:i/>
-                <w:iCs/>
-                <w:smallCaps w:val="0"/>
-                <w:sz w:val="24"/>
-                <w:szCs w:val="24"/>
-              </w:rPr>
-              <w:t>p</w:t>
-            </w:r>
-            <w:r>
-              <w:rPr>
-                <w:b w:val="0"/>
-                <w:bCs w:val="0"/>
-                <w:i w:val="0"/>
-                <w:iCs w:val="0"/>
-                <w:smallCaps w:val="0"/>
-                <w:sz w:val="24"/>
-                <w:szCs w:val="24"/>
-              </w:rPr>
-              <w:t xml:space="preserve"> &lt; 0.01, </w:t>
-            </w:r>
-            <w:r>
-              <w:rPr>
-                <w:rStyle w:val="sup"/>
-                <w:b w:val="0"/>
-                <w:bCs w:val="0"/>
-                <w:i w:val="0"/>
-                <w:iCs w:val="0"/>
-                <w:smallCaps w:val="0"/>
-              </w:rPr>
-              <w:t>***</w:t>
-            </w:r>
-            <w:r>
-              <w:rPr>
-                <w:b w:val="0"/>
-                <w:bCs w:val="0"/>
-                <w:i w:val="0"/>
-                <w:iCs w:val="0"/>
-                <w:smallCaps w:val="0"/>
-                <w:sz w:val="24"/>
-                <w:szCs w:val="24"/>
-              </w:rPr>
-              <w:t xml:space="preserve"> </w:t>
-            </w:r>
-            <w:r>
-              <w:rPr>
-                <w:b w:val="0"/>
-                <w:bCs w:val="0"/>
-                <w:i/>
-                <w:iCs/>
-                <w:smallCaps w:val="0"/>
-                <w:sz w:val="24"/>
-                <w:szCs w:val="24"/>
-              </w:rPr>
-              <w:t>p</w:t>
-            </w:r>
-            <w:r>
-              <w:rPr>
-                <w:b w:val="0"/>
-                <w:bCs w:val="0"/>
-                <w:i w:val="0"/>
-                <w:iCs w:val="0"/>
-                <w:smallCaps w:val="0"/>
-                <w:sz w:val="24"/>
-                <w:szCs w:val="24"/>
-              </w:rPr>
-              <w:t xml:space="preserve"> &lt; 0.001 </w:t>
-            </w:r>
-          </w:p>
-        </w:tc>
-      </w:tr>
-    </w:tbl>
-    <w:p>
-      <w:pPr>
-        <w:pStyle w:val="p"/>
-        <w:pBdr>
-          <w:top w:val="none" w:sz="0" w:space="0" w:color="auto"/>
-          <w:left w:val="none" w:sz="0" w:space="0" w:color="auto"/>
-          <w:bottom w:val="none" w:sz="0" w:space="0" w:color="auto"/>
-          <w:right w:val="none" w:sz="0" w:space="0" w:color="auto"/>
-        </w:pBdr>
-        <w:spacing w:before="180" w:after="180"/>
-        <w:ind w:left="180" w:right="180"/>
-      </w:pPr>
-      <w:r>
-        <w:t xml:space="preserve">The community-contributed </w:t>
-      </w:r>
-      <w:r>
-        <w:rPr>
-          <w:rStyle w:val="strong"/>
-        </w:rPr>
-        <w:t>esttab</w:t>
-      </w:r>
-      <w:r>
-        <w:t xml:space="preserve"> is available on the Boston College Statistical Software Components (SSC) archive; see </w:t>
-      </w:r>
+        <w:numPr>
+          <w:ilvl w:val="0"/>
+          <w:numId w:val="1"/>
+        </w:numPr>
+        <w:pBdr>
+          <w:top w:val="none" w:sz="0" w:space="0" w:color="auto"/>
+          <w:left w:val="none" w:sz="0" w:space="0" w:color="auto"/>
+          <w:bottom w:val="none" w:sz="0" w:space="0" w:color="auto"/>
+          <w:right w:val="none" w:sz="0" w:space="0" w:color="auto"/>
+        </w:pBdr>
+        <w:spacing w:before="180"/>
+        <w:ind w:left="540" w:right="180" w:hanging="235"/>
+        <w:jc w:val="left"/>
+      </w:pPr>
       <w:hyperlink r:id="rId5" w:history="1">
         <w:r>
           <w:rPr>
             <w:rStyle w:val="a"/>
           </w:rPr>
-          <w:t>ssc install</w:t>
+          <w:t>Convert dynamic Markdown documents to Word or HTML</w:t>
         </w:r>
       </w:hyperlink>
-      <w:r>
-        <w:t xml:space="preserve"> for details.</w:t>
-      </w:r>
+    </w:p>
+    <w:p>
+      <w:pPr>
+        <w:numPr>
+          <w:ilvl w:val="0"/>
+          <w:numId w:val="1"/>
+        </w:numPr>
+        <w:pBdr>
+          <w:top w:val="none" w:sz="0" w:space="0" w:color="auto"/>
+          <w:left w:val="none" w:sz="0" w:space="0" w:color="auto"/>
+          <w:bottom w:val="none" w:sz="0" w:space="0" w:color="auto"/>
+          <w:right w:val="none" w:sz="0" w:space="0" w:color="auto"/>
+        </w:pBdr>
+        <w:ind w:left="540" w:right="180" w:hanging="235"/>
+        <w:jc w:val="left"/>
+      </w:pPr>
+      <w:hyperlink r:id="rId6" w:history="1">
+        <w:r>
+          <w:rPr>
+            <w:rStyle w:val="a"/>
+          </w:rPr>
+          <w:t>dyndoc manual</w:t>
+        </w:r>
+      </w:hyperlink>
+    </w:p>
+    <w:p>
+      <w:pPr>
+        <w:numPr>
+          <w:ilvl w:val="0"/>
+          <w:numId w:val="1"/>
+        </w:numPr>
+        <w:pBdr>
+          <w:top w:val="none" w:sz="0" w:space="0" w:color="auto"/>
+          <w:left w:val="none" w:sz="0" w:space="0" w:color="auto"/>
+          <w:bottom w:val="none" w:sz="0" w:space="0" w:color="auto"/>
+          <w:right w:val="none" w:sz="0" w:space="0" w:color="auto"/>
+        </w:pBdr>
+        <w:ind w:left="540" w:right="180" w:hanging="235"/>
+        <w:jc w:val="left"/>
+      </w:pPr>
+      <w:hyperlink r:id="rId7" w:anchor="rptDynamictags" w:history="1">
+        <w:r>
+          <w:rPr>
+            <w:rStyle w:val="a"/>
+          </w:rPr>
+          <w:t>dynamic tags manual (Stata 16)</w:t>
+        </w:r>
+      </w:hyperlink>
+    </w:p>
+    <w:p>
+      <w:pPr>
+        <w:numPr>
+          <w:ilvl w:val="0"/>
+          <w:numId w:val="1"/>
+        </w:numPr>
+        <w:pBdr>
+          <w:top w:val="none" w:sz="0" w:space="0" w:color="auto"/>
+          <w:left w:val="none" w:sz="0" w:space="0" w:color="auto"/>
+          <w:bottom w:val="none" w:sz="0" w:space="0" w:color="auto"/>
+          <w:right w:val="none" w:sz="0" w:space="0" w:color="auto"/>
+        </w:pBdr>
+        <w:ind w:left="540" w:right="180" w:hanging="235"/>
+        <w:jc w:val="left"/>
+      </w:pPr>
+      <w:hyperlink r:id="rId8" w:history="1">
+        <w:r>
+          <w:rPr>
+            <w:rStyle w:val="a"/>
+          </w:rPr>
+          <w:t>scheme 538</w:t>
+        </w:r>
+      </w:hyperlink>
+    </w:p>
+    <w:p>
+      <w:pPr>
+        <w:numPr>
+          <w:ilvl w:val="0"/>
+          <w:numId w:val="1"/>
+        </w:numPr>
+        <w:pBdr>
+          <w:top w:val="none" w:sz="0" w:space="0" w:color="auto"/>
+          <w:left w:val="none" w:sz="0" w:space="0" w:color="auto"/>
+          <w:bottom w:val="none" w:sz="0" w:space="0" w:color="auto"/>
+          <w:right w:val="none" w:sz="0" w:space="0" w:color="auto"/>
+        </w:pBdr>
+        <w:spacing w:after="180"/>
+        <w:ind w:left="540" w:right="180" w:hanging="235"/>
+        <w:jc w:val="left"/>
+      </w:pPr>
+      <w:hyperlink r:id="rId9" w:history="1">
+        <w:r>
+          <w:rPr>
+            <w:rStyle w:val="a"/>
+          </w:rPr>
+          <w:t>markdown reference</w:t>
+        </w:r>
+      </w:hyperlink>
     </w:p>
     <w:sectPr>
       <w:pgMar w:header="720" w:footer="720"/>
@@ -6589,6 +3945,124 @@
     </w:sectPr>
   </w:body>
 </w:document>
+</file>
+
+<file path=word/numbering.xml><?xml version="1.0" encoding="utf-8"?>
+<w:numbering xmlns:ve="http://schemas.openxmlformats.org/markup-compatibility/2006" xmlns:o="urn:schemas-microsoft-com:office:office" xmlns:r="http://schemas.openxmlformats.org/officeDocument/2006/relationships" xmlns:m="http://schemas.openxmlformats.org/officeDocument/2006/math" xmlns:v="urn:schemas-microsoft-com:vml" xmlns:wp="http://schemas.openxmlformats.org/drawingml/2006/wordprocessingDrawing" xmlns:w10="urn:schemas-microsoft-com:office:word" xmlns:w="http://schemas.openxmlformats.org/wordprocessingml/2006/main" xmlns:wne="http://schemas.microsoft.com/office/word/2006/wordml">
+  <w:abstractNum w:abstractNumId="0">
+    <w:nsid w:val="00000001"/>
+    <w:multiLevelType w:val="multilevel"/>
+    <w:tmpl w:val="00000001"/>
+    <w:lvl w:ilvl="0">
+      <w:start w:val="1"/>
+      <w:numFmt w:val="decimal"/>
+      <w:lvlText w:val="%1."/>
+      <w:lvlJc w:val="left"/>
+      <w:pPr>
+        <w:ind w:left="720" w:hanging="360"/>
+      </w:pPr>
+    </w:lvl>
+    <w:lvl w:ilvl="1">
+      <w:start w:val="1"/>
+      <w:numFmt w:val="lowerLetter"/>
+      <w:lvlText w:val="%2."/>
+      <w:lvlJc w:val="left"/>
+      <w:pPr>
+        <w:tabs>
+          <w:tab w:val="num" w:pos="1440"/>
+        </w:tabs>
+        <w:ind w:left="1440" w:hanging="360"/>
+      </w:pPr>
+    </w:lvl>
+    <w:lvl w:ilvl="2">
+      <w:start w:val="1"/>
+      <w:numFmt w:val="lowerRoman"/>
+      <w:lvlText w:val="%3."/>
+      <w:lvlJc w:val="right"/>
+      <w:pPr>
+        <w:tabs>
+          <w:tab w:val="num" w:pos="2160"/>
+        </w:tabs>
+        <w:ind w:left="2160" w:hanging="180"/>
+      </w:pPr>
+    </w:lvl>
+    <w:lvl w:ilvl="3">
+      <w:start w:val="1"/>
+      <w:numFmt w:val="decimal"/>
+      <w:lvlText w:val="%4."/>
+      <w:lvlJc w:val="left"/>
+      <w:pPr>
+        <w:tabs>
+          <w:tab w:val="num" w:pos="2880"/>
+        </w:tabs>
+        <w:ind w:left="2880" w:hanging="360"/>
+      </w:pPr>
+    </w:lvl>
+    <w:lvl w:ilvl="4">
+      <w:start w:val="1"/>
+      <w:numFmt w:val="lowerLetter"/>
+      <w:lvlText w:val="%5."/>
+      <w:lvlJc w:val="left"/>
+      <w:pPr>
+        <w:tabs>
+          <w:tab w:val="num" w:pos="3600"/>
+        </w:tabs>
+        <w:ind w:left="3600" w:hanging="360"/>
+      </w:pPr>
+    </w:lvl>
+    <w:lvl w:ilvl="5">
+      <w:start w:val="1"/>
+      <w:numFmt w:val="lowerRoman"/>
+      <w:lvlText w:val="%6."/>
+      <w:lvlJc w:val="right"/>
+      <w:pPr>
+        <w:tabs>
+          <w:tab w:val="num" w:pos="4320"/>
+        </w:tabs>
+        <w:ind w:left="4320" w:hanging="180"/>
+      </w:pPr>
+    </w:lvl>
+    <w:lvl w:ilvl="6">
+      <w:start w:val="1"/>
+      <w:numFmt w:val="decimal"/>
+      <w:lvlText w:val="%7."/>
+      <w:lvlJc w:val="left"/>
+      <w:pPr>
+        <w:tabs>
+          <w:tab w:val="num" w:pos="5040"/>
+        </w:tabs>
+        <w:ind w:left="5040" w:hanging="360"/>
+      </w:pPr>
+    </w:lvl>
+    <w:lvl w:ilvl="7">
+      <w:start w:val="1"/>
+      <w:numFmt w:val="lowerLetter"/>
+      <w:lvlText w:val="%8."/>
+      <w:lvlJc w:val="left"/>
+      <w:pPr>
+        <w:tabs>
+          <w:tab w:val="num" w:pos="5760"/>
+        </w:tabs>
+        <w:ind w:left="5760" w:hanging="360"/>
+      </w:pPr>
+    </w:lvl>
+    <w:lvl w:ilvl="8">
+      <w:start w:val="1"/>
+      <w:numFmt w:val="lowerRoman"/>
+      <w:lvlText w:val="%9."/>
+      <w:lvlJc w:val="right"/>
+      <w:pPr>
+        <w:tabs>
+          <w:tab w:val="num" w:pos="6480"/>
+        </w:tabs>
+        <w:ind w:left="6480" w:hanging="180"/>
+      </w:pPr>
+    </w:lvl>
+  </w:abstractNum>
+  <w:num w:numId="1">
+    <w:abstractNumId w:val="0"/>
+  </w:num>
+</w:numbering>
 </file>
 
 <file path=word/styles.xml><?xml version="1.0" encoding="utf-8"?>
@@ -6957,14 +4431,5 @@
     <w:basedOn w:val="TableNormal"/>
     <w:tblPr/>
   </w:style>
-  <w:style w:type="character" w:customStyle="1" w:styleId="sup">
-    <w:name w:val="sup"/>
-    <w:basedOn w:val="DefaultParagraphFont"/>
-    <w:rPr>
-      <w:sz w:val="18"/>
-      <w:szCs w:val="18"/>
-      <w:vertAlign w:val="baseline"/>
-    </w:rPr>
-  </w:style>
 </w:styles>
 </file>
</xml_diff>